<commit_message>
SRS - applied update from Feeney
</commit_message>
<xml_diff>
--- a/Docs/SRS_ScrumManager_V2.1.docx
+++ b/Docs/SRS_ScrumManager_V2.1.docx
@@ -1,6 +1,6 @@
 
 <file path=word/document.xml><?xml version="1.0" encoding="utf-8"?>
-<w:document xmlns:wpc="http://schemas.microsoft.com/office/word/2010/wordprocessingCanvas" xmlns:mc="http://schemas.openxmlformats.org/markup-compatibility/2006" xmlns:o="urn:schemas-microsoft-com:office:office" xmlns:r="http://schemas.openxmlformats.org/officeDocument/2006/relationships" xmlns:m="http://schemas.openxmlformats.org/officeDocument/2006/math" xmlns:v="urn:schemas-microsoft-com:vml" xmlns:wp14="http://schemas.microsoft.com/office/word/2010/wordprocessingDrawing" xmlns:wp="http://schemas.openxmlformats.org/drawingml/2006/wordprocessingDrawing" xmlns:w10="urn:schemas-microsoft-com:office:word" xmlns:w="http://schemas.openxmlformats.org/wordprocessingml/2006/main" xmlns:w14="http://schemas.microsoft.com/office/word/2010/wordml" xmlns:w15="http://schemas.microsoft.com/office/word/2012/wordml" xmlns:wpg="http://schemas.microsoft.com/office/word/2010/wordprocessingGroup" xmlns:wpi="http://schemas.microsoft.com/office/word/2010/wordprocessingInk" xmlns:wne="http://schemas.microsoft.com/office/word/2006/wordml" xmlns:wps="http://schemas.microsoft.com/office/word/2010/wordprocessingShape" mc:Ignorable="w14 w15 wp14">
+<w:document xmlns:wpc="http://schemas.microsoft.com/office/word/2010/wordprocessingCanvas" xmlns:cx="http://schemas.microsoft.com/office/drawing/2014/chartex" xmlns:cx1="http://schemas.microsoft.com/office/drawing/2015/9/8/chartex" xmlns:cx2="http://schemas.microsoft.com/office/drawing/2015/10/21/chartex" xmlns:cx3="http://schemas.microsoft.com/office/drawing/2016/5/9/chartex" xmlns:cx4="http://schemas.microsoft.com/office/drawing/2016/5/10/chartex" xmlns:cx5="http://schemas.microsoft.com/office/drawing/2016/5/11/chartex" xmlns:cx6="http://schemas.microsoft.com/office/drawing/2016/5/12/chartex" xmlns:cx7="http://schemas.microsoft.com/office/drawing/2016/5/13/chartex" xmlns:cx8="http://schemas.microsoft.com/office/drawing/2016/5/14/chartex" xmlns:mc="http://schemas.openxmlformats.org/markup-compatibility/2006" xmlns:aink="http://schemas.microsoft.com/office/drawing/2016/ink" xmlns:am3d="http://schemas.microsoft.com/office/drawing/2017/model3d" xmlns:o="urn:schemas-microsoft-com:office:office" xmlns:r="http://schemas.openxmlformats.org/officeDocument/2006/relationships" xmlns:m="http://schemas.openxmlformats.org/officeDocument/2006/math" xmlns:v="urn:schemas-microsoft-com:vml" xmlns:wp14="http://schemas.microsoft.com/office/word/2010/wordprocessingDrawing" xmlns:wp="http://schemas.openxmlformats.org/drawingml/2006/wordprocessingDrawing" xmlns:w10="urn:schemas-microsoft-com:office:word" xmlns:w="http://schemas.openxmlformats.org/wordprocessingml/2006/main" xmlns:w14="http://schemas.microsoft.com/office/word/2010/wordml" xmlns:w15="http://schemas.microsoft.com/office/word/2012/wordml" xmlns:w16se="http://schemas.microsoft.com/office/word/2015/wordml/symex" xmlns:wpg="http://schemas.microsoft.com/office/word/2010/wordprocessingGroup" xmlns:wpi="http://schemas.microsoft.com/office/word/2010/wordprocessingInk" xmlns:wne="http://schemas.microsoft.com/office/word/2006/wordml" xmlns:wps="http://schemas.microsoft.com/office/word/2010/wordprocessingShape" mc:Ignorable="w14 w15 w16se wp14">
   <w:body>
     <w:p>
       <w:pPr>
@@ -9,6 +9,8 @@
           <w:sz w:val="44"/>
         </w:rPr>
       </w:pPr>
+      <w:bookmarkStart w:id="0" w:name="_GoBack"/>
+      <w:bookmarkEnd w:id="0"/>
       <w:r>
         <w:rPr>
           <w:sz w:val="44"/>
@@ -247,6 +249,8 @@
           <w:sz w:val="44"/>
         </w:rPr>
         <w:sectPr>
+          <w:headerReference w:type="default" r:id="rId8"/>
+          <w:footerReference w:type="default" r:id="rId9"/>
           <w:pgSz w:w="12240" w:h="15840"/>
           <w:pgMar w:top="1440" w:right="1440" w:bottom="1440" w:left="1440" w:header="720" w:footer="720" w:gutter="0"/>
           <w:cols w:space="720"/>
@@ -1716,18 +1720,17 @@
           <w:b/>
         </w:rPr>
       </w:pPr>
-      <w:bookmarkStart w:id="0" w:name="_Toc503816355"/>
-      <w:bookmarkStart w:id="1" w:name="_Toc504929748"/>
+      <w:bookmarkStart w:id="1" w:name="_Toc503816355"/>
+      <w:bookmarkStart w:id="2" w:name="_Toc504929748"/>
       <w:r>
         <w:rPr>
           <w:rFonts w:asciiTheme="minorHAnsi" w:hAnsiTheme="minorHAnsi" w:cstheme="minorHAnsi"/>
           <w:b/>
         </w:rPr>
-        <w:lastRenderedPageBreak/>
         <w:t>1 INTRODUCTION</w:t>
       </w:r>
-      <w:bookmarkEnd w:id="0"/>
       <w:bookmarkEnd w:id="1"/>
+      <w:bookmarkEnd w:id="2"/>
     </w:p>
     <w:p>
       <w:pPr>
@@ -1737,8 +1740,8 @@
           <w:color w:val="000000" w:themeColor="text1"/>
         </w:rPr>
       </w:pPr>
-      <w:bookmarkStart w:id="2" w:name="_Toc503816356"/>
-      <w:bookmarkStart w:id="3" w:name="_Toc504929749"/>
+      <w:bookmarkStart w:id="3" w:name="_Toc503816356"/>
+      <w:bookmarkStart w:id="4" w:name="_Toc504929749"/>
       <w:r>
         <w:rPr>
           <w:b/>
@@ -1753,8 +1756,8 @@
         </w:rPr>
         <w:t>Purpose</w:t>
       </w:r>
-      <w:bookmarkEnd w:id="2"/>
       <w:bookmarkEnd w:id="3"/>
+      <w:bookmarkEnd w:id="4"/>
     </w:p>
     <w:p>
       <w:r>
@@ -1778,8 +1781,8 @@
           <w:color w:val="000000" w:themeColor="text1"/>
         </w:rPr>
       </w:pPr>
-      <w:bookmarkStart w:id="4" w:name="_Toc503816357"/>
-      <w:bookmarkStart w:id="5" w:name="_Toc504929750"/>
+      <w:bookmarkStart w:id="5" w:name="_Toc503816357"/>
+      <w:bookmarkStart w:id="6" w:name="_Toc504929750"/>
       <w:r>
         <w:rPr>
           <w:b/>
@@ -1794,8 +1797,8 @@
         </w:rPr>
         <w:t>Project Summary</w:t>
       </w:r>
-      <w:bookmarkEnd w:id="4"/>
       <w:bookmarkEnd w:id="5"/>
+      <w:bookmarkEnd w:id="6"/>
     </w:p>
     <w:p>
       <w:r>
@@ -1810,8 +1813,8 @@
           <w:color w:val="000000" w:themeColor="text1"/>
         </w:rPr>
       </w:pPr>
-      <w:bookmarkStart w:id="6" w:name="_Toc503816358"/>
-      <w:bookmarkStart w:id="7" w:name="_Toc504929751"/>
+      <w:bookmarkStart w:id="7" w:name="_Toc503816358"/>
+      <w:bookmarkStart w:id="8" w:name="_Toc504929751"/>
       <w:r>
         <w:rPr>
           <w:b/>
@@ -1826,8 +1829,8 @@
         </w:rPr>
         <w:t>Target Platform(s) / Operating System(s) Supported</w:t>
       </w:r>
-      <w:bookmarkEnd w:id="6"/>
       <w:bookmarkEnd w:id="7"/>
+      <w:bookmarkEnd w:id="8"/>
     </w:p>
     <w:p>
       <w:pPr>
@@ -1873,8 +1876,8 @@
           <w:color w:val="000000" w:themeColor="text1"/>
         </w:rPr>
       </w:pPr>
-      <w:bookmarkStart w:id="8" w:name="_Toc503816359"/>
-      <w:bookmarkStart w:id="9" w:name="_Toc504929752"/>
+      <w:bookmarkStart w:id="9" w:name="_Toc503816359"/>
+      <w:bookmarkStart w:id="10" w:name="_Toc504929752"/>
       <w:r>
         <w:rPr>
           <w:b/>
@@ -1903,8 +1906,8 @@
         </w:rPr>
         <w:t>Programming Languages</w:t>
       </w:r>
-      <w:bookmarkEnd w:id="8"/>
       <w:bookmarkEnd w:id="9"/>
+      <w:bookmarkEnd w:id="10"/>
     </w:p>
     <w:p>
       <w:pPr>
@@ -1938,7 +1941,7 @@
           <w:numId w:val="6"/>
         </w:numPr>
       </w:pPr>
-      <w:hyperlink r:id="rId8" w:history="1">
+      <w:hyperlink r:id="rId10" w:history="1">
         <w:r>
           <w:rPr>
             <w:rStyle w:val="Hyperlink"/>
@@ -1955,7 +1958,7 @@
           <w:numId w:val="6"/>
         </w:numPr>
       </w:pPr>
-      <w:hyperlink r:id="rId9" w:history="1">
+      <w:hyperlink r:id="rId11" w:history="1">
         <w:r>
           <w:rPr>
             <w:rStyle w:val="Hyperlink"/>
@@ -2008,7 +2011,7 @@
           <w:numId w:val="6"/>
         </w:numPr>
       </w:pPr>
-      <w:hyperlink r:id="rId10" w:history="1">
+      <w:hyperlink r:id="rId12" w:history="1">
         <w:r>
           <w:rPr>
             <w:rStyle w:val="Hyperlink"/>
@@ -2025,8 +2028,8 @@
           <w:b/>
         </w:rPr>
       </w:pPr>
-      <w:bookmarkStart w:id="10" w:name="_Toc503816360"/>
-      <w:bookmarkStart w:id="11" w:name="_Toc504929753"/>
+      <w:bookmarkStart w:id="11" w:name="_Toc503816360"/>
+      <w:bookmarkStart w:id="12" w:name="_Toc504929753"/>
       <w:r>
         <w:rPr>
           <w:rFonts w:asciiTheme="minorHAnsi" w:hAnsiTheme="minorHAnsi" w:cstheme="minorHAnsi"/>
@@ -2034,8 +2037,8 @@
         </w:rPr>
         <w:t>2 SYSTEM DESCRIPTION</w:t>
       </w:r>
-      <w:bookmarkEnd w:id="10"/>
       <w:bookmarkEnd w:id="11"/>
+      <w:bookmarkEnd w:id="12"/>
     </w:p>
     <w:p>
       <w:r>
@@ -2133,7 +2136,6 @@
     </w:p>
     <w:p>
       <w:r>
-        <w:lastRenderedPageBreak/>
         <w:t xml:space="preserve">Comment will be stored in the database in a comment table with a unique identification key, a </w:t>
       </w:r>
       <w:r>
@@ -2172,7 +2174,7 @@
           <w:color w:val="000000" w:themeColor="text1"/>
         </w:rPr>
       </w:pPr>
-      <w:bookmarkStart w:id="12" w:name="_Toc503816361"/>
+      <w:bookmarkStart w:id="13" w:name="_Toc503816361"/>
     </w:p>
     <w:p>
       <w:pPr>
@@ -2182,7 +2184,7 @@
           <w:color w:val="000000" w:themeColor="text1"/>
         </w:rPr>
       </w:pPr>
-      <w:bookmarkStart w:id="13" w:name="_Toc504929754"/>
+      <w:bookmarkStart w:id="14" w:name="_Toc504929754"/>
       <w:r>
         <w:rPr>
           <w:b/>
@@ -2218,8 +2220,8 @@
         </w:rPr>
         <w:t xml:space="preserve"> Modes</w:t>
       </w:r>
-      <w:bookmarkEnd w:id="12"/>
       <w:bookmarkEnd w:id="13"/>
+      <w:bookmarkEnd w:id="14"/>
     </w:p>
     <w:p>
       <w:r>
@@ -2311,8 +2313,8 @@
           <w:color w:val="000000" w:themeColor="text1"/>
         </w:rPr>
       </w:pPr>
-      <w:bookmarkStart w:id="14" w:name="_Toc503816362"/>
-      <w:bookmarkStart w:id="15" w:name="_Toc504929755"/>
+      <w:bookmarkStart w:id="15" w:name="_Toc503816362"/>
+      <w:bookmarkStart w:id="16" w:name="_Toc504929755"/>
       <w:r>
         <w:rPr>
           <w:b/>
@@ -2355,8 +2357,8 @@
         </w:rPr>
         <w:t xml:space="preserve"> description</w:t>
       </w:r>
-      <w:bookmarkEnd w:id="14"/>
       <w:bookmarkEnd w:id="15"/>
+      <w:bookmarkEnd w:id="16"/>
     </w:p>
     <w:p>
       <w:r>
@@ -2883,8 +2885,8 @@
           <w:color w:val="000000" w:themeColor="text1"/>
         </w:rPr>
       </w:pPr>
-      <w:bookmarkStart w:id="16" w:name="_Toc503816364"/>
-      <w:bookmarkStart w:id="17" w:name="_Toc504929756"/>
+      <w:bookmarkStart w:id="17" w:name="_Toc503816364"/>
+      <w:bookmarkStart w:id="18" w:name="_Toc504929756"/>
       <w:r>
         <w:rPr>
           <w:b/>
@@ -2892,8 +2894,8 @@
         </w:rPr>
         <w:t>2.2 User Characteristics</w:t>
       </w:r>
-      <w:bookmarkEnd w:id="16"/>
       <w:bookmarkEnd w:id="17"/>
+      <w:bookmarkEnd w:id="18"/>
     </w:p>
     <w:p>
       <w:r>
@@ -2911,8 +2913,8 @@
           <w:color w:val="000000" w:themeColor="text1"/>
         </w:rPr>
       </w:pPr>
-      <w:bookmarkStart w:id="18" w:name="_Toc503816365"/>
-      <w:bookmarkStart w:id="19" w:name="_Toc504929757"/>
+      <w:bookmarkStart w:id="19" w:name="_Toc503816365"/>
+      <w:bookmarkStart w:id="20" w:name="_Toc504929757"/>
       <w:r>
         <w:rPr>
           <w:b/>
@@ -2920,8 +2922,8 @@
         </w:rPr>
         <w:t>2.3 Constraints</w:t>
       </w:r>
-      <w:bookmarkEnd w:id="18"/>
       <w:bookmarkEnd w:id="19"/>
+      <w:bookmarkEnd w:id="20"/>
     </w:p>
     <w:p>
       <w:r>
@@ -2951,7 +2953,7 @@
           <w:highlight w:val="cyan"/>
         </w:rPr>
       </w:pPr>
-      <w:bookmarkStart w:id="20" w:name="_Toc504929758"/>
+      <w:bookmarkStart w:id="21" w:name="_Toc504929758"/>
       <w:r>
         <w:rPr>
           <w:b/>
@@ -2976,7 +2978,7 @@
         </w:rPr>
         <w:t xml:space="preserve"> Wireframes</w:t>
       </w:r>
-      <w:bookmarkEnd w:id="20"/>
+      <w:bookmarkEnd w:id="21"/>
     </w:p>
     <w:p>
       <w:r>
@@ -3008,107 +3010,11 @@
         <w:rPr>
           <w:noProof/>
         </w:rPr>
-        <w:lastRenderedPageBreak/>
         <w:drawing>
           <wp:inline distT="0" distB="0" distL="0" distR="0" wp14:anchorId="36938ED3" wp14:editId="554BE22E">
             <wp:extent cx="5943600" cy="3250565"/>
             <wp:effectExtent l="0" t="0" r="0" b="6985"/>
             <wp:docPr id="3" name="Picture 3"/>
-            <wp:cNvGraphicFramePr>
-              <a:graphicFrameLocks xmlns:a="http://schemas.openxmlformats.org/drawingml/2006/main" noChangeAspect="1"/>
-            </wp:cNvGraphicFramePr>
-            <a:graphic xmlns:a="http://schemas.openxmlformats.org/drawingml/2006/main">
-              <a:graphicData uri="http://schemas.openxmlformats.org/drawingml/2006/picture">
-                <pic:pic xmlns:pic="http://schemas.openxmlformats.org/drawingml/2006/picture">
-                  <pic:nvPicPr>
-                    <pic:cNvPr id="1" name=""/>
-                    <pic:cNvPicPr/>
-                  </pic:nvPicPr>
-                  <pic:blipFill>
-                    <a:blip r:embed="rId11"/>
-                    <a:stretch>
-                      <a:fillRect/>
-                    </a:stretch>
-                  </pic:blipFill>
-                  <pic:spPr>
-                    <a:xfrm>
-                      <a:off x="0" y="0"/>
-                      <a:ext cx="5943600" cy="3250565"/>
-                    </a:xfrm>
-                    <a:prstGeom prst="rect">
-                      <a:avLst/>
-                    </a:prstGeom>
-                  </pic:spPr>
-                </pic:pic>
-              </a:graphicData>
-            </a:graphic>
-          </wp:inline>
-        </w:drawing>
-      </w:r>
-    </w:p>
-    <w:p>
-      <w:r>
-        <w:t>Project manager</w:t>
-      </w:r>
-    </w:p>
-    <w:p>
-      <w:r>
-        <w:rPr>
-          <w:noProof/>
-        </w:rPr>
-        <w:drawing>
-          <wp:inline distT="0" distB="0" distL="0" distR="0" wp14:anchorId="61FB8F6B" wp14:editId="08968186">
-            <wp:extent cx="5943600" cy="3441065"/>
-            <wp:effectExtent l="0" t="0" r="0" b="6985"/>
-            <wp:docPr id="8" name="Picture 8"/>
-            <wp:cNvGraphicFramePr>
-              <a:graphicFrameLocks xmlns:a="http://schemas.openxmlformats.org/drawingml/2006/main" noChangeAspect="1"/>
-            </wp:cNvGraphicFramePr>
-            <a:graphic xmlns:a="http://schemas.openxmlformats.org/drawingml/2006/main">
-              <a:graphicData uri="http://schemas.openxmlformats.org/drawingml/2006/picture">
-                <pic:pic xmlns:pic="http://schemas.openxmlformats.org/drawingml/2006/picture">
-                  <pic:nvPicPr>
-                    <pic:cNvPr id="1" name=""/>
-                    <pic:cNvPicPr/>
-                  </pic:nvPicPr>
-                  <pic:blipFill>
-                    <a:blip r:embed="rId12"/>
-                    <a:stretch>
-                      <a:fillRect/>
-                    </a:stretch>
-                  </pic:blipFill>
-                  <pic:spPr>
-                    <a:xfrm>
-                      <a:off x="0" y="0"/>
-                      <a:ext cx="5943600" cy="3441065"/>
-                    </a:xfrm>
-                    <a:prstGeom prst="rect">
-                      <a:avLst/>
-                    </a:prstGeom>
-                  </pic:spPr>
-                </pic:pic>
-              </a:graphicData>
-            </a:graphic>
-          </wp:inline>
-        </w:drawing>
-      </w:r>
-    </w:p>
-    <w:p>
-      <w:r>
-        <w:t>User Manger</w:t>
-      </w:r>
-    </w:p>
-    <w:p>
-      <w:r>
-        <w:rPr>
-          <w:noProof/>
-        </w:rPr>
-        <w:lastRenderedPageBreak/>
-        <w:drawing>
-          <wp:inline distT="0" distB="0" distL="0" distR="0" wp14:anchorId="4A5114BC" wp14:editId="07029F36">
-            <wp:extent cx="5943600" cy="3035300"/>
-            <wp:effectExtent l="0" t="0" r="0" b="0"/>
-            <wp:docPr id="4" name="Picture 4"/>
             <wp:cNvGraphicFramePr>
               <a:graphicFrameLocks xmlns:a="http://schemas.openxmlformats.org/drawingml/2006/main" noChangeAspect="1"/>
             </wp:cNvGraphicFramePr>
@@ -3128,7 +3034,7 @@
                   <pic:spPr>
                     <a:xfrm>
                       <a:off x="0" y="0"/>
-                      <a:ext cx="5943600" cy="3035300"/>
+                      <a:ext cx="5943600" cy="3250565"/>
                     </a:xfrm>
                     <a:prstGeom prst="rect">
                       <a:avLst/>
@@ -3143,7 +3049,7 @@
     </w:p>
     <w:p>
       <w:r>
-        <w:t>Card Manager</w:t>
+        <w:t>Project manager</w:t>
       </w:r>
     </w:p>
     <w:p>
@@ -3152,10 +3058,10 @@
           <w:noProof/>
         </w:rPr>
         <w:drawing>
-          <wp:inline distT="0" distB="0" distL="0" distR="0" wp14:anchorId="2311DF45" wp14:editId="774A7EFA">
-            <wp:extent cx="5943600" cy="4483735"/>
-            <wp:effectExtent l="0" t="0" r="0" b="0"/>
-            <wp:docPr id="5" name="Picture 5"/>
+          <wp:inline distT="0" distB="0" distL="0" distR="0" wp14:anchorId="61FB8F6B" wp14:editId="08968186">
+            <wp:extent cx="5943600" cy="3441065"/>
+            <wp:effectExtent l="0" t="0" r="0" b="6985"/>
+            <wp:docPr id="8" name="Picture 8"/>
             <wp:cNvGraphicFramePr>
               <a:graphicFrameLocks xmlns:a="http://schemas.openxmlformats.org/drawingml/2006/main" noChangeAspect="1"/>
             </wp:cNvGraphicFramePr>
@@ -3175,7 +3081,7 @@
                   <pic:spPr>
                     <a:xfrm>
                       <a:off x="0" y="0"/>
-                      <a:ext cx="5943600" cy="4483735"/>
+                      <a:ext cx="5943600" cy="3441065"/>
                     </a:xfrm>
                     <a:prstGeom prst="rect">
                       <a:avLst/>
@@ -3190,7 +3096,7 @@
     </w:p>
     <w:p>
       <w:r>
-        <w:t>Sprint Manager</w:t>
+        <w:t>User Manger</w:t>
       </w:r>
     </w:p>
     <w:p>
@@ -3198,12 +3104,11 @@
         <w:rPr>
           <w:noProof/>
         </w:rPr>
-        <w:lastRenderedPageBreak/>
         <w:drawing>
-          <wp:inline distT="0" distB="0" distL="0" distR="0" wp14:anchorId="5409BF93" wp14:editId="177D5043">
-            <wp:extent cx="5943600" cy="3312795"/>
-            <wp:effectExtent l="0" t="0" r="0" b="1905"/>
-            <wp:docPr id="2" name="Picture 2"/>
+          <wp:inline distT="0" distB="0" distL="0" distR="0" wp14:anchorId="4A5114BC" wp14:editId="07029F36">
+            <wp:extent cx="5943600" cy="3035300"/>
+            <wp:effectExtent l="0" t="0" r="0" b="0"/>
+            <wp:docPr id="4" name="Picture 4"/>
             <wp:cNvGraphicFramePr>
               <a:graphicFrameLocks xmlns:a="http://schemas.openxmlformats.org/drawingml/2006/main" noChangeAspect="1"/>
             </wp:cNvGraphicFramePr>
@@ -3223,6 +3128,100 @@
                   <pic:spPr>
                     <a:xfrm>
                       <a:off x="0" y="0"/>
+                      <a:ext cx="5943600" cy="3035300"/>
+                    </a:xfrm>
+                    <a:prstGeom prst="rect">
+                      <a:avLst/>
+                    </a:prstGeom>
+                  </pic:spPr>
+                </pic:pic>
+              </a:graphicData>
+            </a:graphic>
+          </wp:inline>
+        </w:drawing>
+      </w:r>
+    </w:p>
+    <w:p>
+      <w:r>
+        <w:t>Card Manager</w:t>
+      </w:r>
+    </w:p>
+    <w:p>
+      <w:r>
+        <w:rPr>
+          <w:noProof/>
+        </w:rPr>
+        <w:drawing>
+          <wp:inline distT="0" distB="0" distL="0" distR="0" wp14:anchorId="2311DF45" wp14:editId="774A7EFA">
+            <wp:extent cx="5943600" cy="4483735"/>
+            <wp:effectExtent l="0" t="0" r="0" b="0"/>
+            <wp:docPr id="5" name="Picture 5"/>
+            <wp:cNvGraphicFramePr>
+              <a:graphicFrameLocks xmlns:a="http://schemas.openxmlformats.org/drawingml/2006/main" noChangeAspect="1"/>
+            </wp:cNvGraphicFramePr>
+            <a:graphic xmlns:a="http://schemas.openxmlformats.org/drawingml/2006/main">
+              <a:graphicData uri="http://schemas.openxmlformats.org/drawingml/2006/picture">
+                <pic:pic xmlns:pic="http://schemas.openxmlformats.org/drawingml/2006/picture">
+                  <pic:nvPicPr>
+                    <pic:cNvPr id="1" name=""/>
+                    <pic:cNvPicPr/>
+                  </pic:nvPicPr>
+                  <pic:blipFill>
+                    <a:blip r:embed="rId16"/>
+                    <a:stretch>
+                      <a:fillRect/>
+                    </a:stretch>
+                  </pic:blipFill>
+                  <pic:spPr>
+                    <a:xfrm>
+                      <a:off x="0" y="0"/>
+                      <a:ext cx="5943600" cy="4483735"/>
+                    </a:xfrm>
+                    <a:prstGeom prst="rect">
+                      <a:avLst/>
+                    </a:prstGeom>
+                  </pic:spPr>
+                </pic:pic>
+              </a:graphicData>
+            </a:graphic>
+          </wp:inline>
+        </w:drawing>
+      </w:r>
+    </w:p>
+    <w:p>
+      <w:r>
+        <w:t>Sprint Manager</w:t>
+      </w:r>
+    </w:p>
+    <w:p>
+      <w:r>
+        <w:rPr>
+          <w:noProof/>
+        </w:rPr>
+        <w:drawing>
+          <wp:inline distT="0" distB="0" distL="0" distR="0" wp14:anchorId="5409BF93" wp14:editId="177D5043">
+            <wp:extent cx="5943600" cy="3312795"/>
+            <wp:effectExtent l="0" t="0" r="0" b="1905"/>
+            <wp:docPr id="2" name="Picture 2"/>
+            <wp:cNvGraphicFramePr>
+              <a:graphicFrameLocks xmlns:a="http://schemas.openxmlformats.org/drawingml/2006/main" noChangeAspect="1"/>
+            </wp:cNvGraphicFramePr>
+            <a:graphic xmlns:a="http://schemas.openxmlformats.org/drawingml/2006/main">
+              <a:graphicData uri="http://schemas.openxmlformats.org/drawingml/2006/picture">
+                <pic:pic xmlns:pic="http://schemas.openxmlformats.org/drawingml/2006/picture">
+                  <pic:nvPicPr>
+                    <pic:cNvPr id="1" name=""/>
+                    <pic:cNvPicPr/>
+                  </pic:nvPicPr>
+                  <pic:blipFill>
+                    <a:blip r:embed="rId17"/>
+                    <a:stretch>
+                      <a:fillRect/>
+                    </a:stretch>
+                  </pic:blipFill>
+                  <pic:spPr>
+                    <a:xfrm>
+                      <a:off x="0" y="0"/>
                       <a:ext cx="5943600" cy="3312795"/>
                     </a:xfrm>
                     <a:prstGeom prst="rect">
@@ -3262,7 +3261,7 @@
                     </pic:cNvPicPr>
                   </pic:nvPicPr>
                   <pic:blipFill>
-                    <a:blip r:embed="rId16">
+                    <a:blip r:embed="rId18">
                       <a:extLst>
                         <a:ext uri="{28A0092B-C50C-407E-A947-70E740481C1C}">
                           <a14:useLocalDpi xmlns:a14="http://schemas.microsoft.com/office/drawing/2010/main" val="0"/>
@@ -3302,8 +3301,8 @@
           <w:b/>
         </w:rPr>
       </w:pPr>
-      <w:bookmarkStart w:id="21" w:name="_Toc503816366"/>
-      <w:bookmarkStart w:id="22" w:name="_Toc504929759"/>
+      <w:bookmarkStart w:id="22" w:name="_Toc503816366"/>
+      <w:bookmarkStart w:id="23" w:name="_Toc504929759"/>
     </w:p>
     <w:p>
       <w:r>
@@ -3326,7 +3325,7 @@
                     <pic:cNvPicPr/>
                   </pic:nvPicPr>
                   <pic:blipFill>
-                    <a:blip r:embed="rId17"/>
+                    <a:blip r:embed="rId19"/>
                     <a:stretch>
                       <a:fillRect/>
                     </a:stretch>
@@ -3346,8 +3345,6 @@
           </wp:inline>
         </w:drawing>
       </w:r>
-      <w:bookmarkStart w:id="23" w:name="_GoBack"/>
-      <w:bookmarkEnd w:id="23"/>
     </w:p>
     <w:p>
       <w:pPr>
@@ -3364,8 +3361,8 @@
         </w:rPr>
         <w:t>3 FUNCTIONAL REQUIREMENTS</w:t>
       </w:r>
-      <w:bookmarkEnd w:id="21"/>
       <w:bookmarkEnd w:id="22"/>
+      <w:bookmarkEnd w:id="23"/>
     </w:p>
     <w:p>
       <w:pPr>
@@ -3684,11 +3681,7 @@
               <w:cnfStyle w:val="000000000000" w:firstRow="0" w:lastRow="0" w:firstColumn="0" w:lastColumn="0" w:oddVBand="0" w:evenVBand="0" w:oddHBand="0" w:evenHBand="0" w:firstRowFirstColumn="0" w:firstRowLastColumn="0" w:lastRowFirstColumn="0" w:lastRowLastColumn="0"/>
             </w:pPr>
             <w:r>
-              <w:t xml:space="preserve">For a user to exist in the system, a new one must be created. This can be done by either an existing user with administrative privileges or through the application by any user in order to make their </w:t>
-            </w:r>
-            <w:r>
-              <w:lastRenderedPageBreak/>
-              <w:t>own account. The second action may only be done with an appropriate code, such as a product key or an invitation code from an existing administrator.</w:t>
+              <w:t>For a user to exist in the system, a new one must be created. This can be done by either an existing user with administrative privileges or through the application by any user in order to make their own account. The second action may only be done with an appropriate code, such as a product key or an invitation code from an existing administrator.</w:t>
             </w:r>
           </w:p>
         </w:tc>
@@ -3701,7 +3694,6 @@
           </w:tcPr>
           <w:p>
             <w:r>
-              <w:lastRenderedPageBreak/>
               <w:t>Precondition</w:t>
             </w:r>
           </w:p>
@@ -4128,7 +4120,6 @@
           </w:tcPr>
           <w:p>
             <w:r>
-              <w:lastRenderedPageBreak/>
               <w:t>Description</w:t>
             </w:r>
           </w:p>
@@ -5224,7 +5215,6 @@
           </w:tcPr>
           <w:p>
             <w:r>
-              <w:lastRenderedPageBreak/>
               <w:t>Extensions</w:t>
             </w:r>
           </w:p>
@@ -5737,7 +5727,6 @@
               <w:cnfStyle w:val="000000000000" w:firstRow="0" w:lastRow="0" w:firstColumn="0" w:lastColumn="0" w:oddVBand="0" w:evenVBand="0" w:oddHBand="0" w:evenHBand="0" w:firstRowFirstColumn="0" w:firstRowLastColumn="0" w:lastRowFirstColumn="0" w:lastRowLastColumn="0"/>
             </w:pPr>
             <w:r>
-              <w:lastRenderedPageBreak/>
               <w:t>Scrum master receives an action failed notification if the</w:t>
             </w:r>
             <w:r>
@@ -6227,6 +6216,14 @@
             <w:pPr>
               <w:cnfStyle w:val="000000000000" w:firstRow="0" w:lastRow="0" w:firstColumn="0" w:lastColumn="0" w:oddVBand="0" w:evenVBand="0" w:oddHBand="0" w:evenHBand="0" w:firstRowFirstColumn="0" w:firstRowLastColumn="0" w:lastRowFirstColumn="0" w:lastRowLastColumn="0"/>
             </w:pPr>
+            <w:ins w:id="27" w:author="Ryan Feeney" w:date="2018-01-29T18:12:00Z">
+              <w:r>
+                <w:t xml:space="preserve">A button that links an item to </w:t>
+              </w:r>
+              <w:r>
+                <w:t>the code relevant to the item on github</w:t>
+              </w:r>
+            </w:ins>
           </w:p>
         </w:tc>
       </w:tr>
@@ -6250,6 +6247,11 @@
             <w:pPr>
               <w:cnfStyle w:val="000000000000" w:firstRow="0" w:lastRow="0" w:firstColumn="0" w:lastColumn="0" w:oddVBand="0" w:evenVBand="0" w:oddHBand="0" w:evenHBand="0" w:firstRowFirstColumn="0" w:firstRowLastColumn="0" w:lastRowFirstColumn="0" w:lastRowLastColumn="0"/>
             </w:pPr>
+            <w:ins w:id="28" w:author="Ryan Feeney" w:date="2018-01-29T18:12:00Z">
+              <w:r>
+                <w:t>An item exists and code on github exists</w:t>
+              </w:r>
+            </w:ins>
           </w:p>
         </w:tc>
       </w:tr>
@@ -6273,6 +6275,11 @@
             <w:pPr>
               <w:cnfStyle w:val="000000000000" w:firstRow="0" w:lastRow="0" w:firstColumn="0" w:lastColumn="0" w:oddVBand="0" w:evenVBand="0" w:oddHBand="0" w:evenHBand="0" w:firstRowFirstColumn="0" w:firstRowLastColumn="0" w:lastRowFirstColumn="0" w:lastRowLastColumn="0"/>
             </w:pPr>
+            <w:ins w:id="29" w:author="Ryan Feeney" w:date="2018-01-29T18:12:00Z">
+              <w:r>
+                <w:t>Developer clicks ‘View Code’ button in the Item Manager</w:t>
+              </w:r>
+            </w:ins>
           </w:p>
         </w:tc>
       </w:tr>
@@ -6296,6 +6303,11 @@
             <w:pPr>
               <w:cnfStyle w:val="000000000000" w:firstRow="0" w:lastRow="0" w:firstColumn="0" w:lastColumn="0" w:oddVBand="0" w:evenVBand="0" w:oddHBand="0" w:evenHBand="0" w:firstRowFirstColumn="0" w:firstRowLastColumn="0" w:lastRowFirstColumn="0" w:lastRowLastColumn="0"/>
             </w:pPr>
+            <w:ins w:id="30" w:author="Ryan Feeney" w:date="2018-01-29T18:12:00Z">
+              <w:r>
+                <w:t>Not applicable</w:t>
+              </w:r>
+            </w:ins>
           </w:p>
         </w:tc>
       </w:tr>
@@ -6319,6 +6331,14 @@
             <w:pPr>
               <w:cnfStyle w:val="000000000000" w:firstRow="0" w:lastRow="0" w:firstColumn="0" w:lastColumn="0" w:oddVBand="0" w:evenVBand="0" w:oddHBand="0" w:evenHBand="0" w:firstRowFirstColumn="0" w:firstRowLastColumn="0" w:lastRowFirstColumn="0" w:lastRowLastColumn="0"/>
             </w:pPr>
+            <w:ins w:id="31" w:author="Ryan Feeney" w:date="2018-01-29T18:12:00Z">
+              <w:r>
+                <w:t xml:space="preserve">If </w:t>
+              </w:r>
+              <w:r>
+                <w:t xml:space="preserve">the job works correctly, a browser window will open and the corresponding code on github will open </w:t>
+              </w:r>
+            </w:ins>
           </w:p>
         </w:tc>
       </w:tr>
@@ -6342,9 +6362,16 @@
             <w:pPr>
               <w:cnfStyle w:val="000000000000" w:firstRow="0" w:lastRow="0" w:firstColumn="0" w:lastColumn="0" w:oddVBand="0" w:evenVBand="0" w:oddHBand="0" w:evenHBand="0" w:firstRowFirstColumn="0" w:firstRowLastColumn="0" w:lastRowFirstColumn="0" w:lastRowLastColumn="0"/>
             </w:pPr>
-            <w:r>
-              <w:t xml:space="preserve"> </w:t>
-            </w:r>
+            <w:ins w:id="32" w:author="Ryan Feeney" w:date="2018-01-29T18:12:00Z">
+              <w:r>
+                <w:t>If the developer wants to, s/he can open code in an editor instead of github. The code changed in the editor.</w:t>
+              </w:r>
+            </w:ins>
+            <w:del w:id="33" w:author="Ryan Feeney" w:date="2018-01-29T18:12:00Z">
+              <w:r>
+                <w:delText xml:space="preserve"> </w:delText>
+              </w:r>
+            </w:del>
           </w:p>
         </w:tc>
       </w:tr>
@@ -6427,6 +6454,26 @@
             <w:pPr>
               <w:cnfStyle w:val="000000000000" w:firstRow="0" w:lastRow="0" w:firstColumn="0" w:lastColumn="0" w:oddVBand="0" w:evenVBand="0" w:oddHBand="0" w:evenHBand="0" w:firstRowFirstColumn="0" w:firstRowLastColumn="0" w:lastRowFirstColumn="0" w:lastRowLastColumn="0"/>
             </w:pPr>
+            <w:ins w:id="34" w:author="Ryan Feeney" w:date="2018-01-29T18:12:00Z">
+              <w:r>
+                <w:t xml:space="preserve">The Scrum Master may create a new sprint. A </w:t>
+              </w:r>
+              <w:r>
+                <w:t>new sprint</w:t>
+              </w:r>
+              <w:r>
+                <w:t xml:space="preserve"> includes a </w:t>
+              </w:r>
+              <w:r>
+                <w:t>list of backlogged items that are to be accomplished during the sprint</w:t>
+              </w:r>
+              <w:r>
+                <w:t xml:space="preserve">. </w:t>
+              </w:r>
+              <w:r>
+                <w:t>The sprint must be assigned to a project in the database.</w:t>
+              </w:r>
+            </w:ins>
           </w:p>
         </w:tc>
       </w:tr>
@@ -6450,6 +6497,14 @@
             <w:pPr>
               <w:cnfStyle w:val="000000000000" w:firstRow="0" w:lastRow="0" w:firstColumn="0" w:lastColumn="0" w:oddVBand="0" w:evenVBand="0" w:oddHBand="0" w:evenHBand="0" w:firstRowFirstColumn="0" w:firstRowLastColumn="0" w:lastRowFirstColumn="0" w:lastRowLastColumn="0"/>
             </w:pPr>
+            <w:ins w:id="35" w:author="Ryan Feeney" w:date="2018-01-29T18:12:00Z">
+              <w:r>
+                <w:t xml:space="preserve">A project must be started and there must be a backlog of items to be completed for the project. </w:t>
+              </w:r>
+              <w:r>
+                <w:t>Dates for the start and end of the sprint are decided and developers are assigned to items</w:t>
+              </w:r>
+            </w:ins>
           </w:p>
         </w:tc>
       </w:tr>
@@ -6473,6 +6528,11 @@
             <w:pPr>
               <w:cnfStyle w:val="000000000000" w:firstRow="0" w:lastRow="0" w:firstColumn="0" w:lastColumn="0" w:oddVBand="0" w:evenVBand="0" w:oddHBand="0" w:evenHBand="0" w:firstRowFirstColumn="0" w:firstRowLastColumn="0" w:lastRowFirstColumn="0" w:lastRowLastColumn="0"/>
             </w:pPr>
+            <w:ins w:id="36" w:author="Ryan Feeney" w:date="2018-01-29T18:12:00Z">
+              <w:r>
+                <w:t>The scrum master configures and initiates the sprint</w:t>
+              </w:r>
+            </w:ins>
           </w:p>
         </w:tc>
       </w:tr>
@@ -6496,6 +6556,11 @@
             <w:pPr>
               <w:cnfStyle w:val="000000000000" w:firstRow="0" w:lastRow="0" w:firstColumn="0" w:lastColumn="0" w:oddVBand="0" w:evenVBand="0" w:oddHBand="0" w:evenHBand="0" w:firstRowFirstColumn="0" w:firstRowLastColumn="0" w:lastRowFirstColumn="0" w:lastRowLastColumn="0"/>
             </w:pPr>
+            <w:ins w:id="37" w:author="Ryan Feeney" w:date="2018-01-29T18:12:00Z">
+              <w:r>
+                <w:t xml:space="preserve">The database is updated with the items from the backlog and allocated to developers </w:t>
+              </w:r>
+            </w:ins>
           </w:p>
         </w:tc>
       </w:tr>
@@ -6519,6 +6584,14 @@
             <w:pPr>
               <w:cnfStyle w:val="000000000000" w:firstRow="0" w:lastRow="0" w:firstColumn="0" w:lastColumn="0" w:oddVBand="0" w:evenVBand="0" w:oddHBand="0" w:evenHBand="0" w:firstRowFirstColumn="0" w:firstRowLastColumn="0" w:lastRowFirstColumn="0" w:lastRowLastColumn="0"/>
             </w:pPr>
+            <w:ins w:id="38" w:author="Ryan Feeney" w:date="2018-01-29T18:12:00Z">
+              <w:r>
+                <w:t xml:space="preserve">The success scenario is when every developer has a set of items assigned to them </w:t>
+              </w:r>
+              <w:r>
+                <w:t>and the sprint has established dates. The Sprint Manager shows who is responsible for what item.</w:t>
+              </w:r>
+            </w:ins>
           </w:p>
         </w:tc>
       </w:tr>
@@ -6542,9 +6615,11 @@
             <w:pPr>
               <w:cnfStyle w:val="000000000000" w:firstRow="0" w:lastRow="0" w:firstColumn="0" w:lastColumn="0" w:oddVBand="0" w:evenVBand="0" w:oddHBand="0" w:evenHBand="0" w:firstRowFirstColumn="0" w:firstRowLastColumn="0" w:lastRowFirstColumn="0" w:lastRowLastColumn="0"/>
             </w:pPr>
-            <w:r>
-              <w:t xml:space="preserve"> </w:t>
-            </w:r>
+            <w:del w:id="39" w:author="Ryan Feeney" w:date="2018-01-29T18:12:00Z">
+              <w:r>
+                <w:delText xml:space="preserve"> </w:delText>
+              </w:r>
+            </w:del>
           </w:p>
         </w:tc>
       </w:tr>
@@ -6575,7 +6650,6 @@
               <w:jc w:val="center"/>
             </w:pPr>
             <w:r>
-              <w:lastRenderedPageBreak/>
               <w:t xml:space="preserve">Edit Sprint </w:t>
             </w:r>
           </w:p>
@@ -6626,6 +6700,42 @@
           <w:p>
             <w:pPr>
               <w:cnfStyle w:val="000000000000" w:firstRow="0" w:lastRow="0" w:firstColumn="0" w:lastColumn="0" w:oddVBand="0" w:evenVBand="0" w:oddHBand="0" w:evenHBand="0" w:firstRowFirstColumn="0" w:firstRowLastColumn="0" w:lastRowFirstColumn="0" w:lastRowLastColumn="0"/>
+              <w:rPr>
+                <w:ins w:id="40" w:author="Ryan Feeney" w:date="2018-01-29T18:12:00Z"/>
+              </w:rPr>
+            </w:pPr>
+            <w:ins w:id="41" w:author="Ryan Feeney" w:date="2018-01-29T18:12:00Z">
+              <w:r>
+                <w:t>The sprint can be edited after it is started. Developers may leave the team</w:t>
+              </w:r>
+              <w:r>
+                <w:t>,</w:t>
+              </w:r>
+              <w:r>
+                <w:t xml:space="preserve"> items may be abandoned</w:t>
+              </w:r>
+              <w:r>
+                <w:t>, dates of the sprint may need to be altered</w:t>
+              </w:r>
+              <w:r>
+                <w:t xml:space="preserve"> and these changes need to be reflected in the database</w:t>
+              </w:r>
+              <w:r>
+                <w:t>.</w:t>
+              </w:r>
+            </w:ins>
+          </w:p>
+          <w:p>
+            <w:pPr>
+              <w:cnfStyle w:val="000000000000" w:firstRow="0" w:lastRow="0" w:firstColumn="0" w:lastColumn="0" w:oddVBand="0" w:evenVBand="0" w:oddHBand="0" w:evenHBand="0" w:firstRowFirstColumn="0" w:firstRowLastColumn="0" w:lastRowFirstColumn="0" w:lastRowLastColumn="0"/>
+              <w:rPr>
+                <w:ins w:id="42" w:author="Ryan Feeney" w:date="2018-01-29T18:12:00Z"/>
+              </w:rPr>
+            </w:pPr>
+          </w:p>
+          <w:p>
+            <w:pPr>
+              <w:cnfStyle w:val="000000000000" w:firstRow="0" w:lastRow="0" w:firstColumn="0" w:lastColumn="0" w:oddVBand="0" w:evenVBand="0" w:oddHBand="0" w:evenHBand="0" w:firstRowFirstColumn="0" w:firstRowLastColumn="0" w:lastRowFirstColumn="0" w:lastRowLastColumn="0"/>
             </w:pPr>
           </w:p>
         </w:tc>
@@ -6650,6 +6760,11 @@
             <w:pPr>
               <w:cnfStyle w:val="000000000000" w:firstRow="0" w:lastRow="0" w:firstColumn="0" w:lastColumn="0" w:oddVBand="0" w:evenVBand="0" w:oddHBand="0" w:evenHBand="0" w:firstRowFirstColumn="0" w:firstRowLastColumn="0" w:lastRowFirstColumn="0" w:lastRowLastColumn="0"/>
             </w:pPr>
+            <w:ins w:id="43" w:author="Ryan Feeney" w:date="2018-01-29T18:12:00Z">
+              <w:r>
+                <w:t>A sprint has to be started already.</w:t>
+              </w:r>
+            </w:ins>
           </w:p>
         </w:tc>
       </w:tr>
@@ -6673,6 +6788,14 @@
             <w:pPr>
               <w:cnfStyle w:val="000000000000" w:firstRow="0" w:lastRow="0" w:firstColumn="0" w:lastColumn="0" w:oddVBand="0" w:evenVBand="0" w:oddHBand="0" w:evenHBand="0" w:firstRowFirstColumn="0" w:firstRowLastColumn="0" w:lastRowFirstColumn="0" w:lastRowLastColumn="0"/>
             </w:pPr>
+            <w:ins w:id="44" w:author="Ryan Feeney" w:date="2018-01-29T18:12:00Z">
+              <w:r>
+                <w:t xml:space="preserve">The scrum master must decide to edit </w:t>
+              </w:r>
+              <w:r>
+                <w:t>the sprint in the sprint manager by clicking on the edit button</w:t>
+              </w:r>
+            </w:ins>
           </w:p>
         </w:tc>
       </w:tr>
@@ -6696,6 +6819,11 @@
             <w:pPr>
               <w:cnfStyle w:val="000000000000" w:firstRow="0" w:lastRow="0" w:firstColumn="0" w:lastColumn="0" w:oddVBand="0" w:evenVBand="0" w:oddHBand="0" w:evenHBand="0" w:firstRowFirstColumn="0" w:firstRowLastColumn="0" w:lastRowFirstColumn="0" w:lastRowLastColumn="0"/>
             </w:pPr>
+            <w:ins w:id="45" w:author="Ryan Feeney" w:date="2018-01-29T18:12:00Z">
+              <w:r>
+                <w:t>Changes to the sprint are reflected in the database and a notification is sent to all members of the sprint that edits have been made.</w:t>
+              </w:r>
+            </w:ins>
           </w:p>
         </w:tc>
       </w:tr>
@@ -6719,6 +6847,11 @@
             <w:pPr>
               <w:cnfStyle w:val="000000000000" w:firstRow="0" w:lastRow="0" w:firstColumn="0" w:lastColumn="0" w:oddVBand="0" w:evenVBand="0" w:oddHBand="0" w:evenHBand="0" w:firstRowFirstColumn="0" w:firstRowLastColumn="0" w:lastRowFirstColumn="0" w:lastRowLastColumn="0"/>
             </w:pPr>
+            <w:ins w:id="46" w:author="Ryan Feeney" w:date="2018-01-29T18:12:00Z">
+              <w:r>
+                <w:t>All edits to the sprint are altered in the database and all members of the sprint are notified of the change.</w:t>
+              </w:r>
+            </w:ins>
           </w:p>
         </w:tc>
       </w:tr>
@@ -6760,7 +6893,7 @@
           <w:highlight w:val="cyan"/>
         </w:rPr>
       </w:pPr>
-      <w:bookmarkStart w:id="27" w:name="_Toc504929762"/>
+      <w:bookmarkStart w:id="47" w:name="_Toc504929762"/>
       <w:r>
         <w:rPr>
           <w:b/>
@@ -6785,7 +6918,7 @@
         </w:rPr>
         <w:t xml:space="preserve"> Use case diagrams</w:t>
       </w:r>
-      <w:bookmarkEnd w:id="27"/>
+      <w:bookmarkEnd w:id="47"/>
     </w:p>
     <w:p>
       <w:pPr>
@@ -6816,7 +6949,7 @@
                     <pic:cNvPicPr/>
                   </pic:nvPicPr>
                   <pic:blipFill>
-                    <a:blip r:embed="rId18"/>
+                    <a:blip r:embed="rId20"/>
                     <a:stretch>
                       <a:fillRect/>
                     </a:stretch>
@@ -6846,7 +6979,7 @@
           <w:highlight w:val="cyan"/>
         </w:rPr>
       </w:pPr>
-      <w:bookmarkStart w:id="28" w:name="_Toc504929763"/>
+      <w:bookmarkStart w:id="48" w:name="_Toc504929763"/>
       <w:r>
         <w:rPr>
           <w:rFonts w:asciiTheme="minorHAnsi" w:hAnsiTheme="minorHAnsi" w:cstheme="minorHAnsi"/>
@@ -6863,7 +6996,7 @@
         </w:rPr>
         <w:t>EXTERNAL INTERFACE REQUIREMENTS</w:t>
       </w:r>
-      <w:bookmarkEnd w:id="28"/>
+      <w:bookmarkEnd w:id="48"/>
     </w:p>
     <w:p>
       <w:pPr>
@@ -6874,7 +7007,7 @@
           <w:highlight w:val="cyan"/>
         </w:rPr>
       </w:pPr>
-      <w:bookmarkStart w:id="29" w:name="_Toc504929764"/>
+      <w:bookmarkStart w:id="49" w:name="_Toc504929764"/>
       <w:r>
         <w:rPr>
           <w:b/>
@@ -6891,7 +7024,7 @@
         </w:rPr>
         <w:t>User Interfaces</w:t>
       </w:r>
-      <w:bookmarkEnd w:id="29"/>
+      <w:bookmarkEnd w:id="49"/>
     </w:p>
     <w:p>
       <w:pPr>
@@ -6938,14 +7071,13 @@
           <w:highlight w:val="cyan"/>
         </w:rPr>
       </w:pPr>
-      <w:bookmarkStart w:id="30" w:name="_Toc504929765"/>
+      <w:bookmarkStart w:id="50" w:name="_Toc504929765"/>
       <w:r>
         <w:rPr>
           <w:b/>
           <w:color w:val="000000" w:themeColor="text1"/>
           <w:highlight w:val="cyan"/>
         </w:rPr>
-        <w:lastRenderedPageBreak/>
         <w:t xml:space="preserve">4.2 </w:t>
       </w:r>
       <w:r>
@@ -6956,7 +7088,7 @@
         </w:rPr>
         <w:t>Hardware Interfaces</w:t>
       </w:r>
-      <w:bookmarkEnd w:id="30"/>
+      <w:bookmarkEnd w:id="50"/>
     </w:p>
     <w:p>
       <w:r>
@@ -7012,7 +7144,7 @@
                     </pic:cNvPicPr>
                   </pic:nvPicPr>
                   <pic:blipFill>
-                    <a:blip r:embed="rId19" cstate="print">
+                    <a:blip r:embed="rId21" cstate="print">
                       <a:extLst>
                         <a:ext uri="{28A0092B-C50C-407E-A947-70E740481C1C}">
                           <a14:useLocalDpi xmlns:a14="http://schemas.microsoft.com/office/drawing/2010/main" val="0"/>
@@ -7053,7 +7185,7 @@
           <w:highlight w:val="cyan"/>
         </w:rPr>
       </w:pPr>
-      <w:bookmarkStart w:id="31" w:name="_Toc504929766"/>
+      <w:bookmarkStart w:id="51" w:name="_Toc504929766"/>
       <w:r>
         <w:rPr>
           <w:b/>
@@ -7070,7 +7202,7 @@
         </w:rPr>
         <w:t>Software Interfaces</w:t>
       </w:r>
-      <w:bookmarkEnd w:id="31"/>
+      <w:bookmarkEnd w:id="51"/>
     </w:p>
     <w:p>
       <w:pPr>
@@ -7481,7 +7613,7 @@
                 <w:szCs w:val="23"/>
               </w:rPr>
             </w:pPr>
-            <w:hyperlink r:id="rId20" w:history="1">
+            <w:hyperlink r:id="rId22" w:history="1">
               <w:r>
                 <w:rPr>
                   <w:rStyle w:val="Hyperlink"/>
@@ -7502,7 +7634,7 @@
               </w:rPr>
               <w:t>, </w:t>
             </w:r>
-            <w:hyperlink r:id="rId21" w:history="1">
+            <w:hyperlink r:id="rId23" w:history="1">
               <w:r>
                 <w:rPr>
                   <w:rStyle w:val="Hyperlink"/>
@@ -7620,7 +7752,7 @@
                 <w:szCs w:val="23"/>
               </w:rPr>
             </w:pPr>
-            <w:hyperlink r:id="rId22" w:anchor="activetcl-8-5-18-0" w:history="1">
+            <w:hyperlink r:id="rId24" w:anchor="activetcl-8-5-18-0" w:history="1">
               <w:r>
                 <w:rPr>
                   <w:rStyle w:val="Hyperlink"/>
@@ -7661,7 +7793,7 @@
                 <w:szCs w:val="23"/>
               </w:rPr>
             </w:pPr>
-            <w:hyperlink r:id="rId23" w:anchor="apple-8-5-9" w:history="1">
+            <w:hyperlink r:id="rId25" w:anchor="apple-8-5-9" w:history="1">
               <w:r>
                 <w:rPr>
                   <w:rStyle w:val="Hyperlink"/>
@@ -7830,7 +7962,7 @@
                 <w:szCs w:val="23"/>
               </w:rPr>
             </w:pPr>
-            <w:hyperlink r:id="rId24" w:anchor="activetcl-8-5-18-0" w:history="1">
+            <w:hyperlink r:id="rId26" w:anchor="activetcl-8-5-18-0" w:history="1">
               <w:r>
                 <w:rPr>
                   <w:rStyle w:val="Hyperlink"/>
@@ -7871,7 +8003,7 @@
                 <w:szCs w:val="23"/>
               </w:rPr>
             </w:pPr>
-            <w:hyperlink r:id="rId25" w:anchor="apple-8-5-9" w:history="1">
+            <w:hyperlink r:id="rId27" w:anchor="apple-8-5-9" w:history="1">
               <w:r>
                 <w:rPr>
                   <w:rStyle w:val="Hyperlink"/>
@@ -8040,7 +8172,7 @@
                 <w:szCs w:val="23"/>
               </w:rPr>
             </w:pPr>
-            <w:hyperlink r:id="rId26" w:anchor="activetcl-8-5-18-0" w:history="1">
+            <w:hyperlink r:id="rId28" w:anchor="activetcl-8-5-18-0" w:history="1">
               <w:r>
                 <w:rPr>
                   <w:rStyle w:val="Hyperlink"/>
@@ -8081,7 +8213,7 @@
                 <w:szCs w:val="23"/>
               </w:rPr>
             </w:pPr>
-            <w:hyperlink r:id="rId27" w:anchor="apple-8-5-9" w:history="1">
+            <w:hyperlink r:id="rId29" w:anchor="apple-8-5-9" w:history="1">
               <w:r>
                 <w:rPr>
                   <w:rStyle w:val="Hyperlink"/>
@@ -8250,7 +8382,7 @@
                 <w:szCs w:val="23"/>
               </w:rPr>
             </w:pPr>
-            <w:hyperlink r:id="rId28" w:anchor="activetcl-8-5-18-0" w:history="1">
+            <w:hyperlink r:id="rId30" w:anchor="activetcl-8-5-18-0" w:history="1">
               <w:r>
                 <w:rPr>
                   <w:rStyle w:val="Hyperlink"/>
@@ -8291,7 +8423,7 @@
                 <w:szCs w:val="23"/>
               </w:rPr>
             </w:pPr>
-            <w:hyperlink r:id="rId29" w:anchor="apple-8-5-9" w:history="1">
+            <w:hyperlink r:id="rId31" w:anchor="apple-8-5-9" w:history="1">
               <w:r>
                 <w:rPr>
                   <w:rStyle w:val="Hyperlink"/>
@@ -8460,7 +8592,7 @@
                 <w:szCs w:val="23"/>
               </w:rPr>
             </w:pPr>
-            <w:hyperlink r:id="rId30" w:anchor="activetcl-8-5-18-0" w:history="1">
+            <w:hyperlink r:id="rId32" w:anchor="activetcl-8-5-18-0" w:history="1">
               <w:r>
                 <w:rPr>
                   <w:rStyle w:val="Hyperlink"/>
@@ -8501,7 +8633,7 @@
                 <w:szCs w:val="23"/>
               </w:rPr>
             </w:pPr>
-            <w:hyperlink r:id="rId31" w:anchor="apple-8-5-9" w:history="1">
+            <w:hyperlink r:id="rId33" w:anchor="apple-8-5-9" w:history="1">
               <w:r>
                 <w:rPr>
                   <w:rStyle w:val="Hyperlink"/>
@@ -8670,7 +8802,7 @@
                 <w:szCs w:val="23"/>
               </w:rPr>
             </w:pPr>
-            <w:hyperlink r:id="rId32" w:anchor="activetcl-8-5-18-0" w:history="1">
+            <w:hyperlink r:id="rId34" w:anchor="activetcl-8-5-18-0" w:history="1">
               <w:r>
                 <w:rPr>
                   <w:rStyle w:val="Hyperlink"/>
@@ -8711,7 +8843,7 @@
                 <w:szCs w:val="23"/>
               </w:rPr>
             </w:pPr>
-            <w:hyperlink r:id="rId33" w:anchor="apple-8-5-9" w:history="1">
+            <w:hyperlink r:id="rId35" w:anchor="apple-8-5-9" w:history="1">
               <w:r>
                 <w:rPr>
                   <w:rStyle w:val="Hyperlink"/>
@@ -8880,7 +9012,7 @@
                 <w:szCs w:val="23"/>
               </w:rPr>
             </w:pPr>
-            <w:hyperlink r:id="rId34" w:anchor="activetcl-8-5-18-0" w:history="1">
+            <w:hyperlink r:id="rId36" w:anchor="activetcl-8-5-18-0" w:history="1">
               <w:r>
                 <w:rPr>
                   <w:rStyle w:val="Hyperlink"/>
@@ -8921,7 +9053,7 @@
                 <w:szCs w:val="23"/>
               </w:rPr>
             </w:pPr>
-            <w:hyperlink r:id="rId35" w:anchor="apple-8-5-9" w:history="1">
+            <w:hyperlink r:id="rId37" w:anchor="apple-8-5-9" w:history="1">
               <w:r>
                 <w:rPr>
                   <w:rStyle w:val="Hyperlink"/>
@@ -9090,7 +9222,7 @@
                 <w:szCs w:val="23"/>
               </w:rPr>
             </w:pPr>
-            <w:hyperlink r:id="rId36" w:anchor="activetcl-8-5-18-0" w:history="1">
+            <w:hyperlink r:id="rId38" w:anchor="activetcl-8-5-18-0" w:history="1">
               <w:r>
                 <w:rPr>
                   <w:rStyle w:val="Hyperlink"/>
@@ -9169,7 +9301,7 @@
                 <w:szCs w:val="23"/>
               </w:rPr>
             </w:pPr>
-            <w:hyperlink r:id="rId37" w:anchor="apple-8-5-7" w:history="1">
+            <w:hyperlink r:id="rId39" w:anchor="apple-8-5-7" w:history="1">
               <w:r>
                 <w:rPr>
                   <w:rStyle w:val="Hyperlink"/>
@@ -9212,7 +9344,7 @@
                 <w:szCs w:val="23"/>
               </w:rPr>
             </w:pPr>
-            <w:hyperlink r:id="rId38" w:history="1">
+            <w:hyperlink r:id="rId40" w:history="1">
               <w:r>
                 <w:rPr>
                   <w:rStyle w:val="Hyperlink"/>
@@ -9329,7 +9461,7 @@
                 <w:szCs w:val="23"/>
               </w:rPr>
             </w:pPr>
-            <w:hyperlink r:id="rId39" w:anchor="activetcl-8-4-20" w:history="1">
+            <w:hyperlink r:id="rId41" w:anchor="activetcl-8-4-20" w:history="1">
               <w:r>
                 <w:rPr>
                   <w:rStyle w:val="Hyperlink"/>
@@ -9370,7 +9502,7 @@
                 <w:szCs w:val="23"/>
               </w:rPr>
             </w:pPr>
-            <w:hyperlink r:id="rId40" w:anchor="apple-8-4-7" w:history="1">
+            <w:hyperlink r:id="rId42" w:anchor="apple-8-4-7" w:history="1">
               <w:r>
                 <w:rPr>
                   <w:rStyle w:val="Hyperlink"/>
@@ -9432,7 +9564,7 @@
           <w:color w:val="000000" w:themeColor="text1"/>
         </w:rPr>
       </w:pPr>
-      <w:bookmarkStart w:id="32" w:name="_Toc504929767"/>
+      <w:bookmarkStart w:id="52" w:name="_Toc504929767"/>
       <w:r>
         <w:rPr>
           <w:b/>
@@ -9440,7 +9572,7 @@
         </w:rPr>
         <w:t>4.4 Hardware Requirements</w:t>
       </w:r>
-      <w:bookmarkEnd w:id="32"/>
+      <w:bookmarkEnd w:id="52"/>
     </w:p>
     <w:p>
       <w:pPr>
@@ -9493,7 +9625,7 @@
 </file>
 
 <file path=word/endnotes.xml><?xml version="1.0" encoding="utf-8"?>
-<w:endnotes xmlns:wpc="http://schemas.microsoft.com/office/word/2010/wordprocessingCanvas" xmlns:mc="http://schemas.openxmlformats.org/markup-compatibility/2006" xmlns:o="urn:schemas-microsoft-com:office:office" xmlns:r="http://schemas.openxmlformats.org/officeDocument/2006/relationships" xmlns:m="http://schemas.openxmlformats.org/officeDocument/2006/math" xmlns:v="urn:schemas-microsoft-com:vml" xmlns:wp14="http://schemas.microsoft.com/office/word/2010/wordprocessingDrawing" xmlns:wp="http://schemas.openxmlformats.org/drawingml/2006/wordprocessingDrawing" xmlns:w10="urn:schemas-microsoft-com:office:word" xmlns:w="http://schemas.openxmlformats.org/wordprocessingml/2006/main" xmlns:w14="http://schemas.microsoft.com/office/word/2010/wordml" xmlns:w15="http://schemas.microsoft.com/office/word/2012/wordml" xmlns:wpg="http://schemas.microsoft.com/office/word/2010/wordprocessingGroup" xmlns:wpi="http://schemas.microsoft.com/office/word/2010/wordprocessingInk" xmlns:wne="http://schemas.microsoft.com/office/word/2006/wordml" xmlns:wps="http://schemas.microsoft.com/office/word/2010/wordprocessingShape" mc:Ignorable="w14 w15 wp14">
+<w:endnotes xmlns:wpc="http://schemas.microsoft.com/office/word/2010/wordprocessingCanvas" xmlns:cx="http://schemas.microsoft.com/office/drawing/2014/chartex" xmlns:cx1="http://schemas.microsoft.com/office/drawing/2015/9/8/chartex" xmlns:cx2="http://schemas.microsoft.com/office/drawing/2015/10/21/chartex" xmlns:cx3="http://schemas.microsoft.com/office/drawing/2016/5/9/chartex" xmlns:cx4="http://schemas.microsoft.com/office/drawing/2016/5/10/chartex" xmlns:cx5="http://schemas.microsoft.com/office/drawing/2016/5/11/chartex" xmlns:cx6="http://schemas.microsoft.com/office/drawing/2016/5/12/chartex" xmlns:cx7="http://schemas.microsoft.com/office/drawing/2016/5/13/chartex" xmlns:cx8="http://schemas.microsoft.com/office/drawing/2016/5/14/chartex" xmlns:mc="http://schemas.openxmlformats.org/markup-compatibility/2006" xmlns:aink="http://schemas.microsoft.com/office/drawing/2016/ink" xmlns:am3d="http://schemas.microsoft.com/office/drawing/2017/model3d" xmlns:o="urn:schemas-microsoft-com:office:office" xmlns:r="http://schemas.openxmlformats.org/officeDocument/2006/relationships" xmlns:m="http://schemas.openxmlformats.org/officeDocument/2006/math" xmlns:v="urn:schemas-microsoft-com:vml" xmlns:wp14="http://schemas.microsoft.com/office/word/2010/wordprocessingDrawing" xmlns:wp="http://schemas.openxmlformats.org/drawingml/2006/wordprocessingDrawing" xmlns:w10="urn:schemas-microsoft-com:office:word" xmlns:w="http://schemas.openxmlformats.org/wordprocessingml/2006/main" xmlns:w14="http://schemas.microsoft.com/office/word/2010/wordml" xmlns:w15="http://schemas.microsoft.com/office/word/2012/wordml" xmlns:w16se="http://schemas.microsoft.com/office/word/2015/wordml/symex" xmlns:wpg="http://schemas.microsoft.com/office/word/2010/wordprocessingGroup" xmlns:wpi="http://schemas.microsoft.com/office/word/2010/wordprocessingInk" xmlns:wne="http://schemas.microsoft.com/office/word/2006/wordml" xmlns:wps="http://schemas.microsoft.com/office/word/2010/wordprocessingShape" mc:Ignorable="w14 w15 w16se wp14">
   <w:endnote w:type="separator" w:id="-1">
     <w:p>
       <w:pPr>
@@ -9512,13 +9644,30 @@
       <w:r>
         <w:continuationSeparator/>
       </w:r>
+    </w:p>
+  </w:endnote>
+  <w:endnote w:type="continuationNotice" w:id="1">
+    <w:p>
+      <w:pPr>
+        <w:spacing w:after="0" w:line="240" w:lineRule="auto"/>
+      </w:pPr>
     </w:p>
   </w:endnote>
 </w:endnotes>
 </file>
 
+<file path=word/footer1.xml><?xml version="1.0" encoding="utf-8"?>
+<w:ftr xmlns:wpc="http://schemas.microsoft.com/office/word/2010/wordprocessingCanvas" xmlns:cx="http://schemas.microsoft.com/office/drawing/2014/chartex" xmlns:cx1="http://schemas.microsoft.com/office/drawing/2015/9/8/chartex" xmlns:cx2="http://schemas.microsoft.com/office/drawing/2015/10/21/chartex" xmlns:cx3="http://schemas.microsoft.com/office/drawing/2016/5/9/chartex" xmlns:cx4="http://schemas.microsoft.com/office/drawing/2016/5/10/chartex" xmlns:cx5="http://schemas.microsoft.com/office/drawing/2016/5/11/chartex" xmlns:cx6="http://schemas.microsoft.com/office/drawing/2016/5/12/chartex" xmlns:cx7="http://schemas.microsoft.com/office/drawing/2016/5/13/chartex" xmlns:cx8="http://schemas.microsoft.com/office/drawing/2016/5/14/chartex" xmlns:mc="http://schemas.openxmlformats.org/markup-compatibility/2006" xmlns:aink="http://schemas.microsoft.com/office/drawing/2016/ink" xmlns:am3d="http://schemas.microsoft.com/office/drawing/2017/model3d" xmlns:o="urn:schemas-microsoft-com:office:office" xmlns:r="http://schemas.openxmlformats.org/officeDocument/2006/relationships" xmlns:m="http://schemas.openxmlformats.org/officeDocument/2006/math" xmlns:v="urn:schemas-microsoft-com:vml" xmlns:wp14="http://schemas.microsoft.com/office/word/2010/wordprocessingDrawing" xmlns:wp="http://schemas.openxmlformats.org/drawingml/2006/wordprocessingDrawing" xmlns:w10="urn:schemas-microsoft-com:office:word" xmlns:w="http://schemas.openxmlformats.org/wordprocessingml/2006/main" xmlns:w14="http://schemas.microsoft.com/office/word/2010/wordml" xmlns:w15="http://schemas.microsoft.com/office/word/2012/wordml" xmlns:w16se="http://schemas.microsoft.com/office/word/2015/wordml/symex" xmlns:wpg="http://schemas.microsoft.com/office/word/2010/wordprocessingGroup" xmlns:wpi="http://schemas.microsoft.com/office/word/2010/wordprocessingInk" xmlns:wne="http://schemas.microsoft.com/office/word/2006/wordml" xmlns:wps="http://schemas.microsoft.com/office/word/2010/wordprocessingShape" mc:Ignorable="w14 w15 w16se wp14">
+  <w:p>
+    <w:pPr>
+      <w:pStyle w:val="Footer"/>
+    </w:pPr>
+  </w:p>
+</w:ftr>
+</file>
+
 <file path=word/footnotes.xml><?xml version="1.0" encoding="utf-8"?>
-<w:footnotes xmlns:wpc="http://schemas.microsoft.com/office/word/2010/wordprocessingCanvas" xmlns:mc="http://schemas.openxmlformats.org/markup-compatibility/2006" xmlns:o="urn:schemas-microsoft-com:office:office" xmlns:r="http://schemas.openxmlformats.org/officeDocument/2006/relationships" xmlns:m="http://schemas.openxmlformats.org/officeDocument/2006/math" xmlns:v="urn:schemas-microsoft-com:vml" xmlns:wp14="http://schemas.microsoft.com/office/word/2010/wordprocessingDrawing" xmlns:wp="http://schemas.openxmlformats.org/drawingml/2006/wordprocessingDrawing" xmlns:w10="urn:schemas-microsoft-com:office:word" xmlns:w="http://schemas.openxmlformats.org/wordprocessingml/2006/main" xmlns:w14="http://schemas.microsoft.com/office/word/2010/wordml" xmlns:w15="http://schemas.microsoft.com/office/word/2012/wordml" xmlns:wpg="http://schemas.microsoft.com/office/word/2010/wordprocessingGroup" xmlns:wpi="http://schemas.microsoft.com/office/word/2010/wordprocessingInk" xmlns:wne="http://schemas.microsoft.com/office/word/2006/wordml" xmlns:wps="http://schemas.microsoft.com/office/word/2010/wordprocessingShape" mc:Ignorable="w14 w15 wp14">
+<w:footnotes xmlns:wpc="http://schemas.microsoft.com/office/word/2010/wordprocessingCanvas" xmlns:cx="http://schemas.microsoft.com/office/drawing/2014/chartex" xmlns:cx1="http://schemas.microsoft.com/office/drawing/2015/9/8/chartex" xmlns:cx2="http://schemas.microsoft.com/office/drawing/2015/10/21/chartex" xmlns:cx3="http://schemas.microsoft.com/office/drawing/2016/5/9/chartex" xmlns:cx4="http://schemas.microsoft.com/office/drawing/2016/5/10/chartex" xmlns:cx5="http://schemas.microsoft.com/office/drawing/2016/5/11/chartex" xmlns:cx6="http://schemas.microsoft.com/office/drawing/2016/5/12/chartex" xmlns:cx7="http://schemas.microsoft.com/office/drawing/2016/5/13/chartex" xmlns:cx8="http://schemas.microsoft.com/office/drawing/2016/5/14/chartex" xmlns:mc="http://schemas.openxmlformats.org/markup-compatibility/2006" xmlns:aink="http://schemas.microsoft.com/office/drawing/2016/ink" xmlns:am3d="http://schemas.microsoft.com/office/drawing/2017/model3d" xmlns:o="urn:schemas-microsoft-com:office:office" xmlns:r="http://schemas.openxmlformats.org/officeDocument/2006/relationships" xmlns:m="http://schemas.openxmlformats.org/officeDocument/2006/math" xmlns:v="urn:schemas-microsoft-com:vml" xmlns:wp14="http://schemas.microsoft.com/office/word/2010/wordprocessingDrawing" xmlns:wp="http://schemas.openxmlformats.org/drawingml/2006/wordprocessingDrawing" xmlns:w10="urn:schemas-microsoft-com:office:word" xmlns:w="http://schemas.openxmlformats.org/wordprocessingml/2006/main" xmlns:w14="http://schemas.microsoft.com/office/word/2010/wordml" xmlns:w15="http://schemas.microsoft.com/office/word/2012/wordml" xmlns:w16se="http://schemas.microsoft.com/office/word/2015/wordml/symex" xmlns:wpg="http://schemas.microsoft.com/office/word/2010/wordprocessingGroup" xmlns:wpi="http://schemas.microsoft.com/office/word/2010/wordprocessingInk" xmlns:wne="http://schemas.microsoft.com/office/word/2006/wordml" xmlns:wps="http://schemas.microsoft.com/office/word/2010/wordprocessingShape" mc:Ignorable="w14 w15 w16se wp14">
   <w:footnote w:type="separator" w:id="-1">
     <w:p>
       <w:pPr>
@@ -9537,13 +9686,30 @@
       <w:r>
         <w:continuationSeparator/>
       </w:r>
+    </w:p>
+  </w:footnote>
+  <w:footnote w:type="continuationNotice" w:id="1">
+    <w:p>
+      <w:pPr>
+        <w:spacing w:after="0" w:line="240" w:lineRule="auto"/>
+      </w:pPr>
     </w:p>
   </w:footnote>
 </w:footnotes>
 </file>
 
+<file path=word/header1.xml><?xml version="1.0" encoding="utf-8"?>
+<w:hdr xmlns:wpc="http://schemas.microsoft.com/office/word/2010/wordprocessingCanvas" xmlns:cx="http://schemas.microsoft.com/office/drawing/2014/chartex" xmlns:cx1="http://schemas.microsoft.com/office/drawing/2015/9/8/chartex" xmlns:cx2="http://schemas.microsoft.com/office/drawing/2015/10/21/chartex" xmlns:cx3="http://schemas.microsoft.com/office/drawing/2016/5/9/chartex" xmlns:cx4="http://schemas.microsoft.com/office/drawing/2016/5/10/chartex" xmlns:cx5="http://schemas.microsoft.com/office/drawing/2016/5/11/chartex" xmlns:cx6="http://schemas.microsoft.com/office/drawing/2016/5/12/chartex" xmlns:cx7="http://schemas.microsoft.com/office/drawing/2016/5/13/chartex" xmlns:cx8="http://schemas.microsoft.com/office/drawing/2016/5/14/chartex" xmlns:mc="http://schemas.openxmlformats.org/markup-compatibility/2006" xmlns:aink="http://schemas.microsoft.com/office/drawing/2016/ink" xmlns:am3d="http://schemas.microsoft.com/office/drawing/2017/model3d" xmlns:o="urn:schemas-microsoft-com:office:office" xmlns:r="http://schemas.openxmlformats.org/officeDocument/2006/relationships" xmlns:m="http://schemas.openxmlformats.org/officeDocument/2006/math" xmlns:v="urn:schemas-microsoft-com:vml" xmlns:wp14="http://schemas.microsoft.com/office/word/2010/wordprocessingDrawing" xmlns:wp="http://schemas.openxmlformats.org/drawingml/2006/wordprocessingDrawing" xmlns:w10="urn:schemas-microsoft-com:office:word" xmlns:w="http://schemas.openxmlformats.org/wordprocessingml/2006/main" xmlns:w14="http://schemas.microsoft.com/office/word/2010/wordml" xmlns:w15="http://schemas.microsoft.com/office/word/2012/wordml" xmlns:w16se="http://schemas.microsoft.com/office/word/2015/wordml/symex" xmlns:wpg="http://schemas.microsoft.com/office/word/2010/wordprocessingGroup" xmlns:wpi="http://schemas.microsoft.com/office/word/2010/wordprocessingInk" xmlns:wne="http://schemas.microsoft.com/office/word/2006/wordml" xmlns:wps="http://schemas.microsoft.com/office/word/2010/wordprocessingShape" mc:Ignorable="w14 w15 w16se wp14">
+  <w:p>
+    <w:pPr>
+      <w:pStyle w:val="Header"/>
+    </w:pPr>
+  </w:p>
+</w:hdr>
+</file>
+
 <file path=word/numbering.xml><?xml version="1.0" encoding="utf-8"?>
-<w:numbering xmlns:wpc="http://schemas.microsoft.com/office/word/2010/wordprocessingCanvas" xmlns:mc="http://schemas.openxmlformats.org/markup-compatibility/2006" xmlns:o="urn:schemas-microsoft-com:office:office" xmlns:r="http://schemas.openxmlformats.org/officeDocument/2006/relationships" xmlns:m="http://schemas.openxmlformats.org/officeDocument/2006/math" xmlns:v="urn:schemas-microsoft-com:vml" xmlns:wp14="http://schemas.microsoft.com/office/word/2010/wordprocessingDrawing" xmlns:wp="http://schemas.openxmlformats.org/drawingml/2006/wordprocessingDrawing" xmlns:w10="urn:schemas-microsoft-com:office:word" xmlns:w="http://schemas.openxmlformats.org/wordprocessingml/2006/main" xmlns:w14="http://schemas.microsoft.com/office/word/2010/wordml" xmlns:w15="http://schemas.microsoft.com/office/word/2012/wordml" xmlns:wpg="http://schemas.microsoft.com/office/word/2010/wordprocessingGroup" xmlns:wpi="http://schemas.microsoft.com/office/word/2010/wordprocessingInk" xmlns:wne="http://schemas.microsoft.com/office/word/2006/wordml" xmlns:wps="http://schemas.microsoft.com/office/word/2010/wordprocessingShape" mc:Ignorable="w14 w15 wp14">
+<w:numbering xmlns:wpc="http://schemas.microsoft.com/office/word/2010/wordprocessingCanvas" xmlns:cx="http://schemas.microsoft.com/office/drawing/2014/chartex" xmlns:cx1="http://schemas.microsoft.com/office/drawing/2015/9/8/chartex" xmlns:cx2="http://schemas.microsoft.com/office/drawing/2015/10/21/chartex" xmlns:cx3="http://schemas.microsoft.com/office/drawing/2016/5/9/chartex" xmlns:cx4="http://schemas.microsoft.com/office/drawing/2016/5/10/chartex" xmlns:cx5="http://schemas.microsoft.com/office/drawing/2016/5/11/chartex" xmlns:cx6="http://schemas.microsoft.com/office/drawing/2016/5/12/chartex" xmlns:cx7="http://schemas.microsoft.com/office/drawing/2016/5/13/chartex" xmlns:cx8="http://schemas.microsoft.com/office/drawing/2016/5/14/chartex" xmlns:mc="http://schemas.openxmlformats.org/markup-compatibility/2006" xmlns:aink="http://schemas.microsoft.com/office/drawing/2016/ink" xmlns:am3d="http://schemas.microsoft.com/office/drawing/2017/model3d" xmlns:o="urn:schemas-microsoft-com:office:office" xmlns:r="http://schemas.openxmlformats.org/officeDocument/2006/relationships" xmlns:m="http://schemas.openxmlformats.org/officeDocument/2006/math" xmlns:v="urn:schemas-microsoft-com:vml" xmlns:wp14="http://schemas.microsoft.com/office/word/2010/wordprocessingDrawing" xmlns:wp="http://schemas.openxmlformats.org/drawingml/2006/wordprocessingDrawing" xmlns:w10="urn:schemas-microsoft-com:office:word" xmlns:w="http://schemas.openxmlformats.org/wordprocessingml/2006/main" xmlns:w14="http://schemas.microsoft.com/office/word/2010/wordml" xmlns:w15="http://schemas.microsoft.com/office/word/2012/wordml" xmlns:w16se="http://schemas.microsoft.com/office/word/2015/wordml/symex" xmlns:wpg="http://schemas.microsoft.com/office/word/2010/wordprocessingGroup" xmlns:wpi="http://schemas.microsoft.com/office/word/2010/wordprocessingInk" xmlns:wne="http://schemas.microsoft.com/office/word/2006/wordml" xmlns:wps="http://schemas.microsoft.com/office/word/2010/wordprocessingShape" mc:Ignorable="w14 w15 w16se wp14">
   <w:abstractNum w:abstractNumId="0" w15:restartNumberingAfterBreak="0">
     <w:nsid w:val="0BFC6463"/>
     <w:multiLevelType w:val="hybridMultilevel"/>
@@ -11172,7 +11338,7 @@
 </file>
 
 <file path=word/styles.xml><?xml version="1.0" encoding="utf-8"?>
-<w:styles xmlns:mc="http://schemas.openxmlformats.org/markup-compatibility/2006" xmlns:r="http://schemas.openxmlformats.org/officeDocument/2006/relationships" xmlns:w="http://schemas.openxmlformats.org/wordprocessingml/2006/main" xmlns:w14="http://schemas.microsoft.com/office/word/2010/wordml" xmlns:w15="http://schemas.microsoft.com/office/word/2012/wordml" mc:Ignorable="w14 w15">
+<w:styles xmlns:mc="http://schemas.openxmlformats.org/markup-compatibility/2006" xmlns:r="http://schemas.openxmlformats.org/officeDocument/2006/relationships" xmlns:w="http://schemas.openxmlformats.org/wordprocessingml/2006/main" xmlns:w14="http://schemas.microsoft.com/office/word/2010/wordml" xmlns:w15="http://schemas.microsoft.com/office/word/2012/wordml" xmlns:w16se="http://schemas.microsoft.com/office/word/2015/wordml/symex" mc:Ignorable="w14 w15 w16se">
   <w:docDefaults>
     <w:rPrDefault>
       <w:rPr>
@@ -11188,7 +11354,7 @@
       </w:pPr>
     </w:pPrDefault>
   </w:docDefaults>
-  <w:latentStyles w:defLockedState="0" w:defUIPriority="99" w:defSemiHidden="0" w:defUnhideWhenUsed="0" w:defQFormat="0" w:count="371">
+  <w:latentStyles w:defLockedState="0" w:defUIPriority="99" w:defSemiHidden="0" w:defUnhideWhenUsed="0" w:defQFormat="0" w:count="375">
     <w:lsdException w:name="Normal" w:uiPriority="0" w:qFormat="1"/>
     <w:lsdException w:name="heading 1" w:uiPriority="9" w:qFormat="1"/>
     <w:lsdException w:name="heading 2" w:uiPriority="9" w:qFormat="1"/>
@@ -11294,7 +11460,6 @@
     <w:lsdException w:name="HTML Sample" w:semiHidden="1" w:unhideWhenUsed="1"/>
     <w:lsdException w:name="HTML Typewriter" w:semiHidden="1" w:unhideWhenUsed="1"/>
     <w:lsdException w:name="HTML Variable" w:semiHidden="1" w:unhideWhenUsed="1"/>
-    <w:lsdException w:name="Normal Table" w:semiHidden="1" w:unhideWhenUsed="1"/>
     <w:lsdException w:name="annotation subject" w:semiHidden="1" w:unhideWhenUsed="1"/>
     <w:lsdException w:name="No List" w:semiHidden="1" w:unhideWhenUsed="1"/>
     <w:lsdException w:name="Outline List 1" w:semiHidden="1" w:unhideWhenUsed="1"/>
@@ -11338,10 +11503,8 @@
     <w:lsdException w:name="Table Elegant" w:semiHidden="1" w:unhideWhenUsed="1"/>
     <w:lsdException w:name="Table Professional" w:semiHidden="1" w:unhideWhenUsed="1"/>
     <w:lsdException w:name="Table Subtle 1" w:semiHidden="1" w:unhideWhenUsed="1"/>
-    <w:lsdException w:name="Table Subtle 2" w:semiHidden="1" w:unhideWhenUsed="1"/>
     <w:lsdException w:name="Table Web 1" w:semiHidden="1" w:unhideWhenUsed="1"/>
     <w:lsdException w:name="Table Web 2" w:semiHidden="1" w:unhideWhenUsed="1"/>
-    <w:lsdException w:name="Table Web 3" w:semiHidden="1" w:unhideWhenUsed="1"/>
     <w:lsdException w:name="Balloon Text" w:semiHidden="1" w:unhideWhenUsed="1"/>
     <w:lsdException w:name="Table Grid" w:uiPriority="39"/>
     <w:lsdException w:name="Table Theme" w:semiHidden="1" w:unhideWhenUsed="1"/>
@@ -11560,6 +11723,10 @@
     <w:lsdException w:name="List Table 5 Dark Accent 6" w:uiPriority="50"/>
     <w:lsdException w:name="List Table 6 Colorful Accent 6" w:uiPriority="51"/>
     <w:lsdException w:name="List Table 7 Colorful Accent 6" w:uiPriority="52"/>
+    <w:lsdException w:name="Mention" w:semiHidden="1" w:unhideWhenUsed="1"/>
+    <w:lsdException w:name="Smart Hyperlink" w:semiHidden="1" w:unhideWhenUsed="1"/>
+    <w:lsdException w:name="Hashtag" w:semiHidden="1" w:unhideWhenUsed="1"/>
+    <w:lsdException w:name="Unresolved Mention" w:semiHidden="1" w:unhideWhenUsed="1"/>
   </w:latentStyles>
   <w:style w:type="paragraph" w:default="1" w:styleId="Normal">
     <w:name w:val="Normal"/>
@@ -12188,6 +12355,46 @@
       </w:rPr>
     </w:tblStylePr>
   </w:style>
+  <w:style w:type="paragraph" w:styleId="Revision">
+    <w:name w:val="Revision"/>
+    <w:hidden/>
+    <w:uiPriority w:val="99"/>
+    <w:semiHidden/>
+    <w:rsid w:val="00166331"/>
+    <w:pPr>
+      <w:spacing w:after="0" w:line="240" w:lineRule="auto"/>
+    </w:pPr>
+  </w:style>
+  <w:style w:type="paragraph" w:styleId="BalloonText">
+    <w:name w:val="Balloon Text"/>
+    <w:basedOn w:val="Normal"/>
+    <w:link w:val="BalloonTextChar"/>
+    <w:uiPriority w:val="99"/>
+    <w:semiHidden/>
+    <w:unhideWhenUsed/>
+    <w:rsid w:val="00166331"/>
+    <w:pPr>
+      <w:spacing w:after="0" w:line="240" w:lineRule="auto"/>
+    </w:pPr>
+    <w:rPr>
+      <w:rFonts w:ascii="Segoe UI" w:hAnsi="Segoe UI" w:cs="Segoe UI"/>
+      <w:sz w:val="18"/>
+      <w:szCs w:val="18"/>
+    </w:rPr>
+  </w:style>
+  <w:style w:type="character" w:customStyle="1" w:styleId="BalloonTextChar">
+    <w:name w:val="Balloon Text Char"/>
+    <w:basedOn w:val="DefaultParagraphFont"/>
+    <w:link w:val="BalloonText"/>
+    <w:uiPriority w:val="99"/>
+    <w:semiHidden/>
+    <w:rsid w:val="00166331"/>
+    <w:rPr>
+      <w:rFonts w:ascii="Segoe UI" w:hAnsi="Segoe UI" w:cs="Segoe UI"/>
+      <w:sz w:val="18"/>
+      <w:szCs w:val="18"/>
+    </w:rPr>
+  </w:style>
 </w:styles>
 </file>
 
@@ -12491,7 +12698,7 @@
 </file>
 
 <file path=customXml/itemProps1.xml><?xml version="1.0" encoding="utf-8"?>
-<ds:datastoreItem xmlns:ds="http://schemas.openxmlformats.org/officeDocument/2006/customXml" ds:itemID="{7C919F82-91B6-4859-936A-55F244AA483C}">
+<ds:datastoreItem xmlns:ds="http://schemas.openxmlformats.org/officeDocument/2006/customXml" ds:itemID="{48C43ED6-47DE-499A-A553-D8E1A1133129}">
   <ds:schemaRefs>
     <ds:schemaRef ds:uri="http://schemas.openxmlformats.org/officeDocument/2006/bibliography"/>
   </ds:schemaRefs>

</xml_diff>

<commit_message>
SRS - Added Last 2 Use Cases
Still need at least 1 wireframe from Strothner and Feeney
</commit_message>
<xml_diff>
--- a/Docs/SRS_ScrumManager_V2.1.docx
+++ b/Docs/SRS_ScrumManager_V2.1.docx
@@ -9,8 +9,6 @@
           <w:sz w:val="44"/>
         </w:rPr>
       </w:pPr>
-      <w:bookmarkStart w:id="0" w:name="_GoBack"/>
-      <w:bookmarkEnd w:id="0"/>
       <w:r>
         <w:rPr>
           <w:sz w:val="44"/>
@@ -161,8 +159,13 @@
               <w:jc w:val="center"/>
             </w:pPr>
             <w:r>
-              <w:t>Stephen Berkner</w:t>
-            </w:r>
+              <w:t xml:space="preserve">Stephen </w:t>
+            </w:r>
+            <w:proofErr w:type="spellStart"/>
+            <w:r>
+              <w:t>Berkner</w:t>
+            </w:r>
+            <w:proofErr w:type="spellEnd"/>
           </w:p>
         </w:tc>
         <w:tc>
@@ -328,8 +331,7 @@
                   <w:tab w:val="right" w:leader="dot" w:pos="9350"/>
                 </w:tabs>
                 <w:rPr>
-                  <w:rFonts w:eastAsiaTheme="minorEastAsia"/>
-                  <w:noProof/>
+                  <w:rStyle w:val="Hyperlink"/>
                 </w:rPr>
               </w:pPr>
               <w:r>
@@ -345,55 +347,54 @@
                 <w:r>
                   <w:rPr>
                     <w:rStyle w:val="Hyperlink"/>
-                    <w:rFonts w:cstheme="minorHAnsi"/>
                     <w:noProof/>
                   </w:rPr>
                   <w:t>1 INTRODUCTION</w:t>
                 </w:r>
                 <w:r>
                   <w:rPr>
-                    <w:noProof/>
+                    <w:rStyle w:val="Hyperlink"/>
                     <w:webHidden/>
                   </w:rPr>
                   <w:tab/>
                 </w:r>
                 <w:r>
                   <w:rPr>
-                    <w:noProof/>
+                    <w:rStyle w:val="Hyperlink"/>
                     <w:webHidden/>
                   </w:rPr>
                   <w:fldChar w:fldCharType="begin"/>
                 </w:r>
                 <w:r>
                   <w:rPr>
-                    <w:noProof/>
+                    <w:rStyle w:val="Hyperlink"/>
                     <w:webHidden/>
                   </w:rPr>
                   <w:instrText xml:space="preserve"> PAGEREF _Toc504929748 \h </w:instrText>
                 </w:r>
                 <w:r>
                   <w:rPr>
-                    <w:noProof/>
-                    <w:webHidden/>
-                  </w:rPr>
-                </w:r>
-                <w:r>
-                  <w:rPr>
-                    <w:noProof/>
+                    <w:rStyle w:val="Hyperlink"/>
+                    <w:webHidden/>
+                  </w:rPr>
+                </w:r>
+                <w:r>
+                  <w:rPr>
+                    <w:rStyle w:val="Hyperlink"/>
                     <w:webHidden/>
                   </w:rPr>
                   <w:fldChar w:fldCharType="separate"/>
                 </w:r>
                 <w:r>
                   <w:rPr>
-                    <w:noProof/>
+                    <w:rStyle w:val="Hyperlink"/>
                     <w:webHidden/>
                   </w:rPr>
                   <w:t>3</w:t>
                 </w:r>
                 <w:r>
                   <w:rPr>
-                    <w:noProof/>
+                    <w:rStyle w:val="Hyperlink"/>
                     <w:webHidden/>
                   </w:rPr>
                   <w:fldChar w:fldCharType="end"/>
@@ -404,8 +405,7 @@
               <w:pPr>
                 <w:pStyle w:val="TOC3"/>
                 <w:rPr>
-                  <w:rFonts w:eastAsiaTheme="minorEastAsia"/>
-                  <w:noProof/>
+                  <w:rStyle w:val="Hyperlink"/>
                 </w:rPr>
               </w:pPr>
               <w:hyperlink w:anchor="_Toc504929749" w:history="1">
@@ -418,48 +418,48 @@
                 </w:r>
                 <w:r>
                   <w:rPr>
-                    <w:noProof/>
+                    <w:rStyle w:val="Hyperlink"/>
                     <w:webHidden/>
                   </w:rPr>
                   <w:tab/>
                 </w:r>
                 <w:r>
                   <w:rPr>
-                    <w:noProof/>
+                    <w:rStyle w:val="Hyperlink"/>
                     <w:webHidden/>
                   </w:rPr>
                   <w:fldChar w:fldCharType="begin"/>
                 </w:r>
                 <w:r>
                   <w:rPr>
-                    <w:noProof/>
+                    <w:rStyle w:val="Hyperlink"/>
                     <w:webHidden/>
                   </w:rPr>
                   <w:instrText xml:space="preserve"> PAGEREF _Toc504929749 \h </w:instrText>
                 </w:r>
                 <w:r>
                   <w:rPr>
-                    <w:noProof/>
-                    <w:webHidden/>
-                  </w:rPr>
-                </w:r>
-                <w:r>
-                  <w:rPr>
-                    <w:noProof/>
+                    <w:rStyle w:val="Hyperlink"/>
+                    <w:webHidden/>
+                  </w:rPr>
+                </w:r>
+                <w:r>
+                  <w:rPr>
+                    <w:rStyle w:val="Hyperlink"/>
                     <w:webHidden/>
                   </w:rPr>
                   <w:fldChar w:fldCharType="separate"/>
                 </w:r>
                 <w:r>
                   <w:rPr>
-                    <w:noProof/>
+                    <w:rStyle w:val="Hyperlink"/>
                     <w:webHidden/>
                   </w:rPr>
                   <w:t>3</w:t>
                 </w:r>
                 <w:r>
                   <w:rPr>
-                    <w:noProof/>
+                    <w:rStyle w:val="Hyperlink"/>
                     <w:webHidden/>
                   </w:rPr>
                   <w:fldChar w:fldCharType="end"/>
@@ -470,8 +470,7 @@
               <w:pPr>
                 <w:pStyle w:val="TOC3"/>
                 <w:rPr>
-                  <w:rFonts w:eastAsiaTheme="minorEastAsia"/>
-                  <w:noProof/>
+                  <w:rStyle w:val="Hyperlink"/>
                 </w:rPr>
               </w:pPr>
               <w:hyperlink w:anchor="_Toc504929750" w:history="1">
@@ -484,48 +483,48 @@
                 </w:r>
                 <w:r>
                   <w:rPr>
-                    <w:noProof/>
+                    <w:rStyle w:val="Hyperlink"/>
                     <w:webHidden/>
                   </w:rPr>
                   <w:tab/>
                 </w:r>
                 <w:r>
                   <w:rPr>
-                    <w:noProof/>
+                    <w:rStyle w:val="Hyperlink"/>
                     <w:webHidden/>
                   </w:rPr>
                   <w:fldChar w:fldCharType="begin"/>
                 </w:r>
                 <w:r>
                   <w:rPr>
-                    <w:noProof/>
+                    <w:rStyle w:val="Hyperlink"/>
                     <w:webHidden/>
                   </w:rPr>
                   <w:instrText xml:space="preserve"> PAGEREF _Toc504929750 \h </w:instrText>
                 </w:r>
                 <w:r>
                   <w:rPr>
-                    <w:noProof/>
-                    <w:webHidden/>
-                  </w:rPr>
-                </w:r>
-                <w:r>
-                  <w:rPr>
-                    <w:noProof/>
+                    <w:rStyle w:val="Hyperlink"/>
+                    <w:webHidden/>
+                  </w:rPr>
+                </w:r>
+                <w:r>
+                  <w:rPr>
+                    <w:rStyle w:val="Hyperlink"/>
                     <w:webHidden/>
                   </w:rPr>
                   <w:fldChar w:fldCharType="separate"/>
                 </w:r>
                 <w:r>
                   <w:rPr>
-                    <w:noProof/>
+                    <w:rStyle w:val="Hyperlink"/>
                     <w:webHidden/>
                   </w:rPr>
                   <w:t>3</w:t>
                 </w:r>
                 <w:r>
                   <w:rPr>
-                    <w:noProof/>
+                    <w:rStyle w:val="Hyperlink"/>
                     <w:webHidden/>
                   </w:rPr>
                   <w:fldChar w:fldCharType="end"/>
@@ -536,8 +535,7 @@
               <w:pPr>
                 <w:pStyle w:val="TOC3"/>
                 <w:rPr>
-                  <w:rFonts w:eastAsiaTheme="minorEastAsia"/>
-                  <w:noProof/>
+                  <w:rStyle w:val="Hyperlink"/>
                 </w:rPr>
               </w:pPr>
               <w:hyperlink w:anchor="_Toc504929751" w:history="1">
@@ -550,48 +548,48 @@
                 </w:r>
                 <w:r>
                   <w:rPr>
-                    <w:noProof/>
+                    <w:rStyle w:val="Hyperlink"/>
                     <w:webHidden/>
                   </w:rPr>
                   <w:tab/>
                 </w:r>
                 <w:r>
                   <w:rPr>
-                    <w:noProof/>
+                    <w:rStyle w:val="Hyperlink"/>
                     <w:webHidden/>
                   </w:rPr>
                   <w:fldChar w:fldCharType="begin"/>
                 </w:r>
                 <w:r>
                   <w:rPr>
-                    <w:noProof/>
+                    <w:rStyle w:val="Hyperlink"/>
                     <w:webHidden/>
                   </w:rPr>
                   <w:instrText xml:space="preserve"> PAGEREF _Toc504929751 \h </w:instrText>
                 </w:r>
                 <w:r>
                   <w:rPr>
-                    <w:noProof/>
-                    <w:webHidden/>
-                  </w:rPr>
-                </w:r>
-                <w:r>
-                  <w:rPr>
-                    <w:noProof/>
+                    <w:rStyle w:val="Hyperlink"/>
+                    <w:webHidden/>
+                  </w:rPr>
+                </w:r>
+                <w:r>
+                  <w:rPr>
+                    <w:rStyle w:val="Hyperlink"/>
                     <w:webHidden/>
                   </w:rPr>
                   <w:fldChar w:fldCharType="separate"/>
                 </w:r>
                 <w:r>
                   <w:rPr>
-                    <w:noProof/>
+                    <w:rStyle w:val="Hyperlink"/>
                     <w:webHidden/>
                   </w:rPr>
                   <w:t>3</w:t>
                 </w:r>
                 <w:r>
                   <w:rPr>
-                    <w:noProof/>
+                    <w:rStyle w:val="Hyperlink"/>
                     <w:webHidden/>
                   </w:rPr>
                   <w:fldChar w:fldCharType="end"/>
@@ -602,8 +600,7 @@
               <w:pPr>
                 <w:pStyle w:val="TOC3"/>
                 <w:rPr>
-                  <w:rFonts w:eastAsiaTheme="minorEastAsia"/>
-                  <w:noProof/>
+                  <w:rStyle w:val="Hyperlink"/>
                 </w:rPr>
               </w:pPr>
               <w:hyperlink w:anchor="_Toc504929752" w:history="1">
@@ -616,48 +613,48 @@
                 </w:r>
                 <w:r>
                   <w:rPr>
-                    <w:noProof/>
+                    <w:rStyle w:val="Hyperlink"/>
                     <w:webHidden/>
                   </w:rPr>
                   <w:tab/>
                 </w:r>
                 <w:r>
                   <w:rPr>
-                    <w:noProof/>
+                    <w:rStyle w:val="Hyperlink"/>
                     <w:webHidden/>
                   </w:rPr>
                   <w:fldChar w:fldCharType="begin"/>
                 </w:r>
                 <w:r>
                   <w:rPr>
-                    <w:noProof/>
+                    <w:rStyle w:val="Hyperlink"/>
                     <w:webHidden/>
                   </w:rPr>
                   <w:instrText xml:space="preserve"> PAGEREF _Toc504929752 \h </w:instrText>
                 </w:r>
                 <w:r>
                   <w:rPr>
-                    <w:noProof/>
-                    <w:webHidden/>
-                  </w:rPr>
-                </w:r>
-                <w:r>
-                  <w:rPr>
-                    <w:noProof/>
+                    <w:rStyle w:val="Hyperlink"/>
+                    <w:webHidden/>
+                  </w:rPr>
+                </w:r>
+                <w:r>
+                  <w:rPr>
+                    <w:rStyle w:val="Hyperlink"/>
                     <w:webHidden/>
                   </w:rPr>
                   <w:fldChar w:fldCharType="separate"/>
                 </w:r>
                 <w:r>
                   <w:rPr>
-                    <w:noProof/>
+                    <w:rStyle w:val="Hyperlink"/>
                     <w:webHidden/>
                   </w:rPr>
                   <w:t>3</w:t>
                 </w:r>
                 <w:r>
                   <w:rPr>
-                    <w:noProof/>
+                    <w:rStyle w:val="Hyperlink"/>
                     <w:webHidden/>
                   </w:rPr>
                   <w:fldChar w:fldCharType="end"/>
@@ -671,63 +668,61 @@
                   <w:tab w:val="right" w:leader="dot" w:pos="9350"/>
                 </w:tabs>
                 <w:rPr>
-                  <w:rFonts w:eastAsiaTheme="minorEastAsia"/>
-                  <w:noProof/>
+                  <w:rStyle w:val="Hyperlink"/>
                 </w:rPr>
               </w:pPr>
               <w:hyperlink w:anchor="_Toc504929753" w:history="1">
                 <w:r>
                   <w:rPr>
                     <w:rStyle w:val="Hyperlink"/>
-                    <w:rFonts w:cstheme="minorHAnsi"/>
                     <w:noProof/>
                   </w:rPr>
                   <w:t>2 SYSTEM DESCRIPTION</w:t>
                 </w:r>
                 <w:r>
                   <w:rPr>
-                    <w:noProof/>
+                    <w:rStyle w:val="Hyperlink"/>
                     <w:webHidden/>
                   </w:rPr>
                   <w:tab/>
                 </w:r>
                 <w:r>
                   <w:rPr>
-                    <w:noProof/>
+                    <w:rStyle w:val="Hyperlink"/>
                     <w:webHidden/>
                   </w:rPr>
                   <w:fldChar w:fldCharType="begin"/>
                 </w:r>
                 <w:r>
                   <w:rPr>
-                    <w:noProof/>
+                    <w:rStyle w:val="Hyperlink"/>
                     <w:webHidden/>
                   </w:rPr>
                   <w:instrText xml:space="preserve"> PAGEREF _Toc504929753 \h </w:instrText>
                 </w:r>
                 <w:r>
                   <w:rPr>
-                    <w:noProof/>
-                    <w:webHidden/>
-                  </w:rPr>
-                </w:r>
-                <w:r>
-                  <w:rPr>
-                    <w:noProof/>
+                    <w:rStyle w:val="Hyperlink"/>
+                    <w:webHidden/>
+                  </w:rPr>
+                </w:r>
+                <w:r>
+                  <w:rPr>
+                    <w:rStyle w:val="Hyperlink"/>
                     <w:webHidden/>
                   </w:rPr>
                   <w:fldChar w:fldCharType="separate"/>
                 </w:r>
                 <w:r>
                   <w:rPr>
-                    <w:noProof/>
+                    <w:rStyle w:val="Hyperlink"/>
                     <w:webHidden/>
                   </w:rPr>
                   <w:t>3</w:t>
                 </w:r>
                 <w:r>
                   <w:rPr>
-                    <w:noProof/>
+                    <w:rStyle w:val="Hyperlink"/>
                     <w:webHidden/>
                   </w:rPr>
                   <w:fldChar w:fldCharType="end"/>
@@ -738,8 +733,7 @@
               <w:pPr>
                 <w:pStyle w:val="TOC3"/>
                 <w:rPr>
-                  <w:rFonts w:eastAsiaTheme="minorEastAsia"/>
-                  <w:noProof/>
+                  <w:rStyle w:val="Hyperlink"/>
                 </w:rPr>
               </w:pPr>
               <w:hyperlink w:anchor="_Toc504929754" w:history="1">
@@ -752,48 +746,48 @@
                 </w:r>
                 <w:r>
                   <w:rPr>
-                    <w:noProof/>
+                    <w:rStyle w:val="Hyperlink"/>
                     <w:webHidden/>
                   </w:rPr>
                   <w:tab/>
                 </w:r>
                 <w:r>
                   <w:rPr>
-                    <w:noProof/>
+                    <w:rStyle w:val="Hyperlink"/>
                     <w:webHidden/>
                   </w:rPr>
                   <w:fldChar w:fldCharType="begin"/>
                 </w:r>
                 <w:r>
                   <w:rPr>
-                    <w:noProof/>
+                    <w:rStyle w:val="Hyperlink"/>
                     <w:webHidden/>
                   </w:rPr>
                   <w:instrText xml:space="preserve"> PAGEREF _Toc504929754 \h </w:instrText>
                 </w:r>
                 <w:r>
                   <w:rPr>
-                    <w:noProof/>
-                    <w:webHidden/>
-                  </w:rPr>
-                </w:r>
-                <w:r>
-                  <w:rPr>
-                    <w:noProof/>
+                    <w:rStyle w:val="Hyperlink"/>
+                    <w:webHidden/>
+                  </w:rPr>
+                </w:r>
+                <w:r>
+                  <w:rPr>
+                    <w:rStyle w:val="Hyperlink"/>
                     <w:webHidden/>
                   </w:rPr>
                   <w:fldChar w:fldCharType="separate"/>
                 </w:r>
                 <w:r>
                   <w:rPr>
-                    <w:noProof/>
+                    <w:rStyle w:val="Hyperlink"/>
                     <w:webHidden/>
                   </w:rPr>
                   <w:t>4</w:t>
                 </w:r>
                 <w:r>
                   <w:rPr>
-                    <w:noProof/>
+                    <w:rStyle w:val="Hyperlink"/>
                     <w:webHidden/>
                   </w:rPr>
                   <w:fldChar w:fldCharType="end"/>
@@ -804,8 +798,7 @@
               <w:pPr>
                 <w:pStyle w:val="TOC3"/>
                 <w:rPr>
-                  <w:rFonts w:eastAsiaTheme="minorEastAsia"/>
-                  <w:noProof/>
+                  <w:rStyle w:val="Hyperlink"/>
                 </w:rPr>
               </w:pPr>
               <w:hyperlink w:anchor="_Toc504929755" w:history="1">
@@ -818,48 +811,48 @@
                 </w:r>
                 <w:r>
                   <w:rPr>
-                    <w:noProof/>
+                    <w:rStyle w:val="Hyperlink"/>
                     <w:webHidden/>
                   </w:rPr>
                   <w:tab/>
                 </w:r>
                 <w:r>
                   <w:rPr>
-                    <w:noProof/>
+                    <w:rStyle w:val="Hyperlink"/>
                     <w:webHidden/>
                   </w:rPr>
                   <w:fldChar w:fldCharType="begin"/>
                 </w:r>
                 <w:r>
                   <w:rPr>
-                    <w:noProof/>
+                    <w:rStyle w:val="Hyperlink"/>
                     <w:webHidden/>
                   </w:rPr>
                   <w:instrText xml:space="preserve"> PAGEREF _Toc504929755 \h </w:instrText>
                 </w:r>
                 <w:r>
                   <w:rPr>
-                    <w:noProof/>
-                    <w:webHidden/>
-                  </w:rPr>
-                </w:r>
-                <w:r>
-                  <w:rPr>
-                    <w:noProof/>
+                    <w:rStyle w:val="Hyperlink"/>
+                    <w:webHidden/>
+                  </w:rPr>
+                </w:r>
+                <w:r>
+                  <w:rPr>
+                    <w:rStyle w:val="Hyperlink"/>
                     <w:webHidden/>
                   </w:rPr>
                   <w:fldChar w:fldCharType="separate"/>
                 </w:r>
                 <w:r>
                   <w:rPr>
-                    <w:noProof/>
+                    <w:rStyle w:val="Hyperlink"/>
                     <w:webHidden/>
                   </w:rPr>
                   <w:t>4</w:t>
                 </w:r>
                 <w:r>
                   <w:rPr>
-                    <w:noProof/>
+                    <w:rStyle w:val="Hyperlink"/>
                     <w:webHidden/>
                   </w:rPr>
                   <w:fldChar w:fldCharType="end"/>
@@ -870,8 +863,7 @@
               <w:pPr>
                 <w:pStyle w:val="TOC3"/>
                 <w:rPr>
-                  <w:rFonts w:eastAsiaTheme="minorEastAsia"/>
-                  <w:noProof/>
+                  <w:rStyle w:val="Hyperlink"/>
                 </w:rPr>
               </w:pPr>
               <w:hyperlink w:anchor="_Toc504929756" w:history="1">
@@ -884,48 +876,48 @@
                 </w:r>
                 <w:r>
                   <w:rPr>
-                    <w:noProof/>
+                    <w:rStyle w:val="Hyperlink"/>
                     <w:webHidden/>
                   </w:rPr>
                   <w:tab/>
                 </w:r>
                 <w:r>
                   <w:rPr>
-                    <w:noProof/>
+                    <w:rStyle w:val="Hyperlink"/>
                     <w:webHidden/>
                   </w:rPr>
                   <w:fldChar w:fldCharType="begin"/>
                 </w:r>
                 <w:r>
                   <w:rPr>
-                    <w:noProof/>
+                    <w:rStyle w:val="Hyperlink"/>
                     <w:webHidden/>
                   </w:rPr>
                   <w:instrText xml:space="preserve"> PAGEREF _Toc504929756 \h </w:instrText>
                 </w:r>
                 <w:r>
                   <w:rPr>
-                    <w:noProof/>
-                    <w:webHidden/>
-                  </w:rPr>
-                </w:r>
-                <w:r>
-                  <w:rPr>
-                    <w:noProof/>
+                    <w:rStyle w:val="Hyperlink"/>
+                    <w:webHidden/>
+                  </w:rPr>
+                </w:r>
+                <w:r>
+                  <w:rPr>
+                    <w:rStyle w:val="Hyperlink"/>
                     <w:webHidden/>
                   </w:rPr>
                   <w:fldChar w:fldCharType="separate"/>
                 </w:r>
                 <w:r>
                   <w:rPr>
-                    <w:noProof/>
+                    <w:rStyle w:val="Hyperlink"/>
                     <w:webHidden/>
                   </w:rPr>
                   <w:t>4</w:t>
                 </w:r>
                 <w:r>
                   <w:rPr>
-                    <w:noProof/>
+                    <w:rStyle w:val="Hyperlink"/>
                     <w:webHidden/>
                   </w:rPr>
                   <w:fldChar w:fldCharType="end"/>
@@ -936,8 +928,7 @@
               <w:pPr>
                 <w:pStyle w:val="TOC3"/>
                 <w:rPr>
-                  <w:rFonts w:eastAsiaTheme="minorEastAsia"/>
-                  <w:noProof/>
+                  <w:rStyle w:val="Hyperlink"/>
                 </w:rPr>
               </w:pPr>
               <w:hyperlink w:anchor="_Toc504929757" w:history="1">
@@ -950,48 +941,48 @@
                 </w:r>
                 <w:r>
                   <w:rPr>
-                    <w:noProof/>
+                    <w:rStyle w:val="Hyperlink"/>
                     <w:webHidden/>
                   </w:rPr>
                   <w:tab/>
                 </w:r>
                 <w:r>
                   <w:rPr>
-                    <w:noProof/>
+                    <w:rStyle w:val="Hyperlink"/>
                     <w:webHidden/>
                   </w:rPr>
                   <w:fldChar w:fldCharType="begin"/>
                 </w:r>
                 <w:r>
                   <w:rPr>
-                    <w:noProof/>
+                    <w:rStyle w:val="Hyperlink"/>
                     <w:webHidden/>
                   </w:rPr>
                   <w:instrText xml:space="preserve"> PAGEREF _Toc504929757 \h </w:instrText>
                 </w:r>
                 <w:r>
                   <w:rPr>
-                    <w:noProof/>
-                    <w:webHidden/>
-                  </w:rPr>
-                </w:r>
-                <w:r>
-                  <w:rPr>
-                    <w:noProof/>
+                    <w:rStyle w:val="Hyperlink"/>
+                    <w:webHidden/>
+                  </w:rPr>
+                </w:r>
+                <w:r>
+                  <w:rPr>
+                    <w:rStyle w:val="Hyperlink"/>
                     <w:webHidden/>
                   </w:rPr>
                   <w:fldChar w:fldCharType="separate"/>
                 </w:r>
                 <w:r>
                   <w:rPr>
-                    <w:noProof/>
+                    <w:rStyle w:val="Hyperlink"/>
                     <w:webHidden/>
                   </w:rPr>
                   <w:t>4</w:t>
                 </w:r>
                 <w:r>
                   <w:rPr>
-                    <w:noProof/>
+                    <w:rStyle w:val="Hyperlink"/>
                     <w:webHidden/>
                   </w:rPr>
                   <w:fldChar w:fldCharType="end"/>
@@ -1002,8 +993,7 @@
               <w:pPr>
                 <w:pStyle w:val="TOC3"/>
                 <w:rPr>
-                  <w:rFonts w:eastAsiaTheme="minorEastAsia"/>
-                  <w:noProof/>
+                  <w:rStyle w:val="Hyperlink"/>
                 </w:rPr>
               </w:pPr>
               <w:hyperlink w:anchor="_Toc504929758" w:history="1">
@@ -1011,54 +1001,53 @@
                   <w:rPr>
                     <w:rStyle w:val="Hyperlink"/>
                     <w:noProof/>
-                    <w:highlight w:val="cyan"/>
                   </w:rPr>
                   <w:t>2.4 Wireframes</w:t>
                 </w:r>
                 <w:r>
                   <w:rPr>
-                    <w:noProof/>
+                    <w:rStyle w:val="Hyperlink"/>
                     <w:webHidden/>
                   </w:rPr>
                   <w:tab/>
                 </w:r>
                 <w:r>
                   <w:rPr>
-                    <w:noProof/>
+                    <w:rStyle w:val="Hyperlink"/>
                     <w:webHidden/>
                   </w:rPr>
                   <w:fldChar w:fldCharType="begin"/>
                 </w:r>
                 <w:r>
                   <w:rPr>
-                    <w:noProof/>
+                    <w:rStyle w:val="Hyperlink"/>
                     <w:webHidden/>
                   </w:rPr>
                   <w:instrText xml:space="preserve"> PAGEREF _Toc504929758 \h </w:instrText>
                 </w:r>
                 <w:r>
                   <w:rPr>
-                    <w:noProof/>
-                    <w:webHidden/>
-                  </w:rPr>
-                </w:r>
-                <w:r>
-                  <w:rPr>
-                    <w:noProof/>
+                    <w:rStyle w:val="Hyperlink"/>
+                    <w:webHidden/>
+                  </w:rPr>
+                </w:r>
+                <w:r>
+                  <w:rPr>
+                    <w:rStyle w:val="Hyperlink"/>
                     <w:webHidden/>
                   </w:rPr>
                   <w:fldChar w:fldCharType="separate"/>
                 </w:r>
                 <w:r>
                   <w:rPr>
-                    <w:noProof/>
+                    <w:rStyle w:val="Hyperlink"/>
                     <w:webHidden/>
                   </w:rPr>
                   <w:t>5</w:t>
                 </w:r>
                 <w:r>
                   <w:rPr>
-                    <w:noProof/>
+                    <w:rStyle w:val="Hyperlink"/>
                     <w:webHidden/>
                   </w:rPr>
                   <w:fldChar w:fldCharType="end"/>
@@ -1072,63 +1061,61 @@
                   <w:tab w:val="right" w:leader="dot" w:pos="9350"/>
                 </w:tabs>
                 <w:rPr>
-                  <w:rFonts w:eastAsiaTheme="minorEastAsia"/>
-                  <w:noProof/>
+                  <w:rStyle w:val="Hyperlink"/>
                 </w:rPr>
               </w:pPr>
               <w:hyperlink w:anchor="_Toc504929759" w:history="1">
                 <w:r>
                   <w:rPr>
                     <w:rStyle w:val="Hyperlink"/>
-                    <w:rFonts w:cstheme="minorHAnsi"/>
                     <w:noProof/>
                   </w:rPr>
                   <w:t>3 FUNCTIONAL REQUIREMENTS</w:t>
                 </w:r>
                 <w:r>
                   <w:rPr>
-                    <w:noProof/>
+                    <w:rStyle w:val="Hyperlink"/>
                     <w:webHidden/>
                   </w:rPr>
                   <w:tab/>
                 </w:r>
                 <w:r>
                   <w:rPr>
-                    <w:noProof/>
+                    <w:rStyle w:val="Hyperlink"/>
                     <w:webHidden/>
                   </w:rPr>
                   <w:fldChar w:fldCharType="begin"/>
                 </w:r>
                 <w:r>
                   <w:rPr>
-                    <w:noProof/>
+                    <w:rStyle w:val="Hyperlink"/>
                     <w:webHidden/>
                   </w:rPr>
                   <w:instrText xml:space="preserve"> PAGEREF _Toc504929759 \h </w:instrText>
                 </w:r>
                 <w:r>
                   <w:rPr>
-                    <w:noProof/>
-                    <w:webHidden/>
-                  </w:rPr>
-                </w:r>
-                <w:r>
-                  <w:rPr>
-                    <w:noProof/>
+                    <w:rStyle w:val="Hyperlink"/>
+                    <w:webHidden/>
+                  </w:rPr>
+                </w:r>
+                <w:r>
+                  <w:rPr>
+                    <w:rStyle w:val="Hyperlink"/>
                     <w:webHidden/>
                   </w:rPr>
                   <w:fldChar w:fldCharType="separate"/>
                 </w:r>
                 <w:r>
                   <w:rPr>
-                    <w:noProof/>
+                    <w:rStyle w:val="Hyperlink"/>
                     <w:webHidden/>
                   </w:rPr>
                   <w:t>7</w:t>
                 </w:r>
                 <w:r>
                   <w:rPr>
-                    <w:noProof/>
+                    <w:rStyle w:val="Hyperlink"/>
                     <w:webHidden/>
                   </w:rPr>
                   <w:fldChar w:fldCharType="end"/>
@@ -1139,8 +1126,7 @@
               <w:pPr>
                 <w:pStyle w:val="TOC3"/>
                 <w:rPr>
-                  <w:rFonts w:eastAsiaTheme="minorEastAsia"/>
-                  <w:noProof/>
+                  <w:rStyle w:val="Hyperlink"/>
                 </w:rPr>
               </w:pPr>
               <w:hyperlink w:anchor="_Toc504929760" w:history="1">
@@ -1153,48 +1139,48 @@
                 </w:r>
                 <w:r>
                   <w:rPr>
-                    <w:noProof/>
+                    <w:rStyle w:val="Hyperlink"/>
                     <w:webHidden/>
                   </w:rPr>
                   <w:tab/>
                 </w:r>
                 <w:r>
                   <w:rPr>
-                    <w:noProof/>
+                    <w:rStyle w:val="Hyperlink"/>
                     <w:webHidden/>
                   </w:rPr>
                   <w:fldChar w:fldCharType="begin"/>
                 </w:r>
                 <w:r>
                   <w:rPr>
-                    <w:noProof/>
+                    <w:rStyle w:val="Hyperlink"/>
                     <w:webHidden/>
                   </w:rPr>
                   <w:instrText xml:space="preserve"> PAGEREF _Toc504929760 \h </w:instrText>
                 </w:r>
                 <w:r>
                   <w:rPr>
-                    <w:noProof/>
-                    <w:webHidden/>
-                  </w:rPr>
-                </w:r>
-                <w:r>
-                  <w:rPr>
-                    <w:noProof/>
+                    <w:rStyle w:val="Hyperlink"/>
+                    <w:webHidden/>
+                  </w:rPr>
+                </w:r>
+                <w:r>
+                  <w:rPr>
+                    <w:rStyle w:val="Hyperlink"/>
                     <w:webHidden/>
                   </w:rPr>
                   <w:fldChar w:fldCharType="separate"/>
                 </w:r>
                 <w:r>
                   <w:rPr>
-                    <w:noProof/>
+                    <w:rStyle w:val="Hyperlink"/>
                     <w:webHidden/>
                   </w:rPr>
                   <w:t>7</w:t>
                 </w:r>
                 <w:r>
                   <w:rPr>
-                    <w:noProof/>
+                    <w:rStyle w:val="Hyperlink"/>
                     <w:webHidden/>
                   </w:rPr>
                   <w:fldChar w:fldCharType="end"/>
@@ -1205,8 +1191,7 @@
               <w:pPr>
                 <w:pStyle w:val="TOC3"/>
                 <w:rPr>
-                  <w:rFonts w:eastAsiaTheme="minorEastAsia"/>
-                  <w:noProof/>
+                  <w:rStyle w:val="Hyperlink"/>
                 </w:rPr>
               </w:pPr>
               <w:hyperlink w:anchor="_Toc504929761" w:history="1">
@@ -1214,54 +1199,53 @@
                   <w:rPr>
                     <w:rStyle w:val="Hyperlink"/>
                     <w:noProof/>
-                    <w:highlight w:val="cyan"/>
                   </w:rPr>
                   <w:t>3.2 Use Cases</w:t>
                 </w:r>
                 <w:r>
                   <w:rPr>
-                    <w:noProof/>
+                    <w:rStyle w:val="Hyperlink"/>
                     <w:webHidden/>
                   </w:rPr>
                   <w:tab/>
                 </w:r>
                 <w:r>
                   <w:rPr>
-                    <w:noProof/>
+                    <w:rStyle w:val="Hyperlink"/>
                     <w:webHidden/>
                   </w:rPr>
                   <w:fldChar w:fldCharType="begin"/>
                 </w:r>
                 <w:r>
                   <w:rPr>
-                    <w:noProof/>
+                    <w:rStyle w:val="Hyperlink"/>
                     <w:webHidden/>
                   </w:rPr>
                   <w:instrText xml:space="preserve"> PAGEREF _Toc504929761 \h </w:instrText>
                 </w:r>
                 <w:r>
                   <w:rPr>
-                    <w:noProof/>
-                    <w:webHidden/>
-                  </w:rPr>
-                </w:r>
-                <w:r>
-                  <w:rPr>
-                    <w:noProof/>
+                    <w:rStyle w:val="Hyperlink"/>
+                    <w:webHidden/>
+                  </w:rPr>
+                </w:r>
+                <w:r>
+                  <w:rPr>
+                    <w:rStyle w:val="Hyperlink"/>
                     <w:webHidden/>
                   </w:rPr>
                   <w:fldChar w:fldCharType="separate"/>
                 </w:r>
                 <w:r>
                   <w:rPr>
-                    <w:noProof/>
+                    <w:rStyle w:val="Hyperlink"/>
                     <w:webHidden/>
                   </w:rPr>
                   <w:t>7</w:t>
                 </w:r>
                 <w:r>
                   <w:rPr>
-                    <w:noProof/>
+                    <w:rStyle w:val="Hyperlink"/>
                     <w:webHidden/>
                   </w:rPr>
                   <w:fldChar w:fldCharType="end"/>
@@ -1272,8 +1256,7 @@
               <w:pPr>
                 <w:pStyle w:val="TOC3"/>
                 <w:rPr>
-                  <w:rFonts w:eastAsiaTheme="minorEastAsia"/>
-                  <w:noProof/>
+                  <w:rStyle w:val="Hyperlink"/>
                 </w:rPr>
               </w:pPr>
               <w:hyperlink w:anchor="_Toc504929762" w:history="1">
@@ -1281,54 +1264,53 @@
                   <w:rPr>
                     <w:rStyle w:val="Hyperlink"/>
                     <w:noProof/>
-                    <w:highlight w:val="cyan"/>
                   </w:rPr>
                   <w:t>3.3 Use case diagrams</w:t>
                 </w:r>
                 <w:r>
                   <w:rPr>
-                    <w:noProof/>
+                    <w:rStyle w:val="Hyperlink"/>
                     <w:webHidden/>
                   </w:rPr>
                   <w:tab/>
                 </w:r>
                 <w:r>
                   <w:rPr>
-                    <w:noProof/>
+                    <w:rStyle w:val="Hyperlink"/>
                     <w:webHidden/>
                   </w:rPr>
                   <w:fldChar w:fldCharType="begin"/>
                 </w:r>
                 <w:r>
                   <w:rPr>
-                    <w:noProof/>
+                    <w:rStyle w:val="Hyperlink"/>
                     <w:webHidden/>
                   </w:rPr>
                   <w:instrText xml:space="preserve"> PAGEREF _Toc504929762 \h </w:instrText>
                 </w:r>
                 <w:r>
                   <w:rPr>
-                    <w:noProof/>
-                    <w:webHidden/>
-                  </w:rPr>
-                </w:r>
-                <w:r>
-                  <w:rPr>
-                    <w:noProof/>
+                    <w:rStyle w:val="Hyperlink"/>
+                    <w:webHidden/>
+                  </w:rPr>
+                </w:r>
+                <w:r>
+                  <w:rPr>
+                    <w:rStyle w:val="Hyperlink"/>
                     <w:webHidden/>
                   </w:rPr>
                   <w:fldChar w:fldCharType="separate"/>
                 </w:r>
                 <w:r>
                   <w:rPr>
-                    <w:noProof/>
+                    <w:rStyle w:val="Hyperlink"/>
                     <w:webHidden/>
                   </w:rPr>
                   <w:t>13</w:t>
                 </w:r>
                 <w:r>
                   <w:rPr>
-                    <w:noProof/>
+                    <w:rStyle w:val="Hyperlink"/>
                     <w:webHidden/>
                   </w:rPr>
                   <w:fldChar w:fldCharType="end"/>
@@ -1342,64 +1324,61 @@
                   <w:tab w:val="right" w:leader="dot" w:pos="9350"/>
                 </w:tabs>
                 <w:rPr>
-                  <w:rFonts w:eastAsiaTheme="minorEastAsia"/>
-                  <w:noProof/>
+                  <w:rStyle w:val="Hyperlink"/>
                 </w:rPr>
               </w:pPr>
               <w:hyperlink w:anchor="_Toc504929763" w:history="1">
                 <w:r>
                   <w:rPr>
                     <w:rStyle w:val="Hyperlink"/>
-                    <w:rFonts w:cstheme="minorHAnsi"/>
                     <w:noProof/>
-                    <w:highlight w:val="cyan"/>
                   </w:rPr>
                   <w:t>4 EXTERNAL INTERFACE REQUIREMENTS</w:t>
                 </w:r>
                 <w:r>
                   <w:rPr>
-                    <w:noProof/>
+                    <w:rStyle w:val="Hyperlink"/>
                     <w:webHidden/>
                   </w:rPr>
                   <w:tab/>
                 </w:r>
                 <w:r>
                   <w:rPr>
-                    <w:noProof/>
+                    <w:rStyle w:val="Hyperlink"/>
                     <w:webHidden/>
                   </w:rPr>
                   <w:fldChar w:fldCharType="begin"/>
                 </w:r>
                 <w:r>
                   <w:rPr>
-                    <w:noProof/>
+                    <w:rStyle w:val="Hyperlink"/>
                     <w:webHidden/>
                   </w:rPr>
                   <w:instrText xml:space="preserve"> PAGEREF _Toc504929763 \h </w:instrText>
                 </w:r>
                 <w:r>
                   <w:rPr>
-                    <w:noProof/>
-                    <w:webHidden/>
-                  </w:rPr>
-                </w:r>
-                <w:r>
-                  <w:rPr>
-                    <w:noProof/>
+                    <w:rStyle w:val="Hyperlink"/>
+                    <w:webHidden/>
+                  </w:rPr>
+                </w:r>
+                <w:r>
+                  <w:rPr>
+                    <w:rStyle w:val="Hyperlink"/>
                     <w:webHidden/>
                   </w:rPr>
                   <w:fldChar w:fldCharType="separate"/>
                 </w:r>
                 <w:r>
                   <w:rPr>
-                    <w:noProof/>
+                    <w:rStyle w:val="Hyperlink"/>
                     <w:webHidden/>
                   </w:rPr>
                   <w:t>13</w:t>
                 </w:r>
                 <w:r>
                   <w:rPr>
-                    <w:noProof/>
+                    <w:rStyle w:val="Hyperlink"/>
                     <w:webHidden/>
                   </w:rPr>
                   <w:fldChar w:fldCharType="end"/>
@@ -1410,8 +1389,7 @@
               <w:pPr>
                 <w:pStyle w:val="TOC3"/>
                 <w:rPr>
-                  <w:rFonts w:eastAsiaTheme="minorEastAsia"/>
-                  <w:noProof/>
+                  <w:rStyle w:val="Hyperlink"/>
                 </w:rPr>
               </w:pPr>
               <w:hyperlink w:anchor="_Toc504929764" w:history="1">
@@ -1419,54 +1397,53 @@
                   <w:rPr>
                     <w:rStyle w:val="Hyperlink"/>
                     <w:noProof/>
-                    <w:highlight w:val="cyan"/>
                   </w:rPr>
                   <w:t>4.1 User Interfaces</w:t>
                 </w:r>
                 <w:r>
                   <w:rPr>
-                    <w:noProof/>
+                    <w:rStyle w:val="Hyperlink"/>
                     <w:webHidden/>
                   </w:rPr>
                   <w:tab/>
                 </w:r>
                 <w:r>
                   <w:rPr>
-                    <w:noProof/>
+                    <w:rStyle w:val="Hyperlink"/>
                     <w:webHidden/>
                   </w:rPr>
                   <w:fldChar w:fldCharType="begin"/>
                 </w:r>
                 <w:r>
                   <w:rPr>
-                    <w:noProof/>
+                    <w:rStyle w:val="Hyperlink"/>
                     <w:webHidden/>
                   </w:rPr>
                   <w:instrText xml:space="preserve"> PAGEREF _Toc504929764 \h </w:instrText>
                 </w:r>
                 <w:r>
                   <w:rPr>
-                    <w:noProof/>
-                    <w:webHidden/>
-                  </w:rPr>
-                </w:r>
-                <w:r>
-                  <w:rPr>
-                    <w:noProof/>
+                    <w:rStyle w:val="Hyperlink"/>
+                    <w:webHidden/>
+                  </w:rPr>
+                </w:r>
+                <w:r>
+                  <w:rPr>
+                    <w:rStyle w:val="Hyperlink"/>
                     <w:webHidden/>
                   </w:rPr>
                   <w:fldChar w:fldCharType="separate"/>
                 </w:r>
                 <w:r>
                   <w:rPr>
-                    <w:noProof/>
+                    <w:rStyle w:val="Hyperlink"/>
                     <w:webHidden/>
                   </w:rPr>
                   <w:t>13</w:t>
                 </w:r>
                 <w:r>
                   <w:rPr>
-                    <w:noProof/>
+                    <w:rStyle w:val="Hyperlink"/>
                     <w:webHidden/>
                   </w:rPr>
                   <w:fldChar w:fldCharType="end"/>
@@ -1477,8 +1454,7 @@
               <w:pPr>
                 <w:pStyle w:val="TOC3"/>
                 <w:rPr>
-                  <w:rFonts w:eastAsiaTheme="minorEastAsia"/>
-                  <w:noProof/>
+                  <w:rStyle w:val="Hyperlink"/>
                 </w:rPr>
               </w:pPr>
               <w:hyperlink w:anchor="_Toc504929765" w:history="1">
@@ -1486,54 +1462,53 @@
                   <w:rPr>
                     <w:rStyle w:val="Hyperlink"/>
                     <w:noProof/>
-                    <w:highlight w:val="cyan"/>
                   </w:rPr>
                   <w:t>4.2 Hardware Interfaces</w:t>
                 </w:r>
                 <w:r>
                   <w:rPr>
-                    <w:noProof/>
+                    <w:rStyle w:val="Hyperlink"/>
                     <w:webHidden/>
                   </w:rPr>
                   <w:tab/>
                 </w:r>
                 <w:r>
                   <w:rPr>
-                    <w:noProof/>
+                    <w:rStyle w:val="Hyperlink"/>
                     <w:webHidden/>
                   </w:rPr>
                   <w:fldChar w:fldCharType="begin"/>
                 </w:r>
                 <w:r>
                   <w:rPr>
-                    <w:noProof/>
+                    <w:rStyle w:val="Hyperlink"/>
                     <w:webHidden/>
                   </w:rPr>
                   <w:instrText xml:space="preserve"> PAGEREF _Toc504929765 \h </w:instrText>
                 </w:r>
                 <w:r>
                   <w:rPr>
-                    <w:noProof/>
-                    <w:webHidden/>
-                  </w:rPr>
-                </w:r>
-                <w:r>
-                  <w:rPr>
-                    <w:noProof/>
+                    <w:rStyle w:val="Hyperlink"/>
+                    <w:webHidden/>
+                  </w:rPr>
+                </w:r>
+                <w:r>
+                  <w:rPr>
+                    <w:rStyle w:val="Hyperlink"/>
                     <w:webHidden/>
                   </w:rPr>
                   <w:fldChar w:fldCharType="separate"/>
                 </w:r>
                 <w:r>
                   <w:rPr>
-                    <w:noProof/>
+                    <w:rStyle w:val="Hyperlink"/>
                     <w:webHidden/>
                   </w:rPr>
                   <w:t>13</w:t>
                 </w:r>
                 <w:r>
                   <w:rPr>
-                    <w:noProof/>
+                    <w:rStyle w:val="Hyperlink"/>
                     <w:webHidden/>
                   </w:rPr>
                   <w:fldChar w:fldCharType="end"/>
@@ -1553,54 +1528,53 @@
                   <w:rPr>
                     <w:rStyle w:val="Hyperlink"/>
                     <w:noProof/>
-                    <w:highlight w:val="cyan"/>
                   </w:rPr>
                   <w:t>4.3 Software Interfaces</w:t>
                 </w:r>
                 <w:r>
                   <w:rPr>
-                    <w:noProof/>
+                    <w:rStyle w:val="Hyperlink"/>
                     <w:webHidden/>
                   </w:rPr>
                   <w:tab/>
                 </w:r>
                 <w:r>
                   <w:rPr>
-                    <w:noProof/>
+                    <w:rStyle w:val="Hyperlink"/>
                     <w:webHidden/>
                   </w:rPr>
                   <w:fldChar w:fldCharType="begin"/>
                 </w:r>
                 <w:r>
                   <w:rPr>
-                    <w:noProof/>
+                    <w:rStyle w:val="Hyperlink"/>
                     <w:webHidden/>
                   </w:rPr>
                   <w:instrText xml:space="preserve"> PAGEREF _Toc504929766 \h </w:instrText>
                 </w:r>
                 <w:r>
                   <w:rPr>
-                    <w:noProof/>
-                    <w:webHidden/>
-                  </w:rPr>
-                </w:r>
-                <w:r>
-                  <w:rPr>
-                    <w:noProof/>
+                    <w:rStyle w:val="Hyperlink"/>
+                    <w:webHidden/>
+                  </w:rPr>
+                </w:r>
+                <w:r>
+                  <w:rPr>
+                    <w:rStyle w:val="Hyperlink"/>
                     <w:webHidden/>
                   </w:rPr>
                   <w:fldChar w:fldCharType="separate"/>
                 </w:r>
                 <w:r>
                   <w:rPr>
-                    <w:noProof/>
+                    <w:rStyle w:val="Hyperlink"/>
                     <w:webHidden/>
                   </w:rPr>
                   <w:t>14</w:t>
                 </w:r>
                 <w:r>
                   <w:rPr>
-                    <w:noProof/>
+                    <w:rStyle w:val="Hyperlink"/>
                     <w:webHidden/>
                   </w:rPr>
                   <w:fldChar w:fldCharType="end"/>
@@ -1720,17 +1694,18 @@
           <w:b/>
         </w:rPr>
       </w:pPr>
-      <w:bookmarkStart w:id="1" w:name="_Toc503816355"/>
-      <w:bookmarkStart w:id="2" w:name="_Toc504929748"/>
+      <w:bookmarkStart w:id="0" w:name="_Toc503816355"/>
+      <w:bookmarkStart w:id="1" w:name="_Toc504929748"/>
       <w:r>
         <w:rPr>
           <w:rFonts w:asciiTheme="minorHAnsi" w:hAnsiTheme="minorHAnsi" w:cstheme="minorHAnsi"/>
           <w:b/>
         </w:rPr>
+        <w:lastRenderedPageBreak/>
         <w:t>1 INTRODUCTION</w:t>
       </w:r>
+      <w:bookmarkEnd w:id="0"/>
       <w:bookmarkEnd w:id="1"/>
-      <w:bookmarkEnd w:id="2"/>
     </w:p>
     <w:p>
       <w:pPr>
@@ -1740,8 +1715,8 @@
           <w:color w:val="000000" w:themeColor="text1"/>
         </w:rPr>
       </w:pPr>
-      <w:bookmarkStart w:id="3" w:name="_Toc503816356"/>
-      <w:bookmarkStart w:id="4" w:name="_Toc504929749"/>
+      <w:bookmarkStart w:id="2" w:name="_Toc503816356"/>
+      <w:bookmarkStart w:id="3" w:name="_Toc504929749"/>
       <w:r>
         <w:rPr>
           <w:b/>
@@ -1756,8 +1731,8 @@
         </w:rPr>
         <w:t>Purpose</w:t>
       </w:r>
+      <w:bookmarkEnd w:id="2"/>
       <w:bookmarkEnd w:id="3"/>
-      <w:bookmarkEnd w:id="4"/>
     </w:p>
     <w:p>
       <w:r>
@@ -1781,8 +1756,8 @@
           <w:color w:val="000000" w:themeColor="text1"/>
         </w:rPr>
       </w:pPr>
-      <w:bookmarkStart w:id="5" w:name="_Toc503816357"/>
-      <w:bookmarkStart w:id="6" w:name="_Toc504929750"/>
+      <w:bookmarkStart w:id="4" w:name="_Toc503816357"/>
+      <w:bookmarkStart w:id="5" w:name="_Toc504929750"/>
       <w:r>
         <w:rPr>
           <w:b/>
@@ -1797,8 +1772,8 @@
         </w:rPr>
         <w:t>Project Summary</w:t>
       </w:r>
+      <w:bookmarkEnd w:id="4"/>
       <w:bookmarkEnd w:id="5"/>
-      <w:bookmarkEnd w:id="6"/>
     </w:p>
     <w:p>
       <w:r>
@@ -1813,8 +1788,8 @@
           <w:color w:val="000000" w:themeColor="text1"/>
         </w:rPr>
       </w:pPr>
-      <w:bookmarkStart w:id="7" w:name="_Toc503816358"/>
-      <w:bookmarkStart w:id="8" w:name="_Toc504929751"/>
+      <w:bookmarkStart w:id="6" w:name="_Toc503816358"/>
+      <w:bookmarkStart w:id="7" w:name="_Toc504929751"/>
       <w:r>
         <w:rPr>
           <w:b/>
@@ -1829,8 +1804,8 @@
         </w:rPr>
         <w:t>Target Platform(s) / Operating System(s) Supported</w:t>
       </w:r>
+      <w:bookmarkEnd w:id="6"/>
       <w:bookmarkEnd w:id="7"/>
-      <w:bookmarkEnd w:id="8"/>
     </w:p>
     <w:p>
       <w:pPr>
@@ -1876,8 +1851,8 @@
           <w:color w:val="000000" w:themeColor="text1"/>
         </w:rPr>
       </w:pPr>
-      <w:bookmarkStart w:id="9" w:name="_Toc503816359"/>
-      <w:bookmarkStart w:id="10" w:name="_Toc504929752"/>
+      <w:bookmarkStart w:id="8" w:name="_Toc503816359"/>
+      <w:bookmarkStart w:id="9" w:name="_Toc504929752"/>
       <w:r>
         <w:rPr>
           <w:b/>
@@ -1906,8 +1881,8 @@
         </w:rPr>
         <w:t>Programming Languages</w:t>
       </w:r>
+      <w:bookmarkEnd w:id="8"/>
       <w:bookmarkEnd w:id="9"/>
-      <w:bookmarkEnd w:id="10"/>
     </w:p>
     <w:p>
       <w:pPr>
@@ -1918,19 +1893,43 @@
         </w:numPr>
       </w:pPr>
       <w:r>
-        <w:t>This project will by using Python 3.6  32bit</w:t>
+        <w:t xml:space="preserve">This project will by using Python </w:t>
+      </w:r>
+      <w:proofErr w:type="gramStart"/>
+      <w:r>
+        <w:t>3.6  32</w:t>
+      </w:r>
+      <w:proofErr w:type="gramEnd"/>
+      <w:r>
+        <w:t>bit</w:t>
       </w:r>
       <w:r>
         <w:t>,</w:t>
       </w:r>
       <w:r>
-        <w:t xml:space="preserve"> the included tkinter library</w:t>
+        <w:t xml:space="preserve"> the included </w:t>
+      </w:r>
+      <w:proofErr w:type="spellStart"/>
+      <w:r>
+        <w:t>tkinter</w:t>
+      </w:r>
+      <w:proofErr w:type="spellEnd"/>
+      <w:r>
+        <w:t xml:space="preserve"> library</w:t>
       </w:r>
       <w:r>
         <w:t>,</w:t>
       </w:r>
       <w:r>
-        <w:t xml:space="preserve"> MySQLdb library</w:t>
+        <w:t xml:space="preserve"> </w:t>
+      </w:r>
+      <w:proofErr w:type="spellStart"/>
+      <w:r>
+        <w:t>MySQLdb</w:t>
+      </w:r>
+      <w:proofErr w:type="spellEnd"/>
+      <w:r>
+        <w:t xml:space="preserve"> library</w:t>
       </w:r>
     </w:p>
     <w:p>
@@ -1976,8 +1975,21 @@
         </w:numPr>
       </w:pPr>
       <w:r>
-        <w:t>IDE will be Jetbrains PyCharm</w:t>
-      </w:r>
+        <w:t xml:space="preserve">IDE will be </w:t>
+      </w:r>
+      <w:proofErr w:type="spellStart"/>
+      <w:r>
+        <w:t>Jetbrains</w:t>
+      </w:r>
+      <w:proofErr w:type="spellEnd"/>
+      <w:r>
+        <w:t xml:space="preserve"> </w:t>
+      </w:r>
+      <w:proofErr w:type="spellStart"/>
+      <w:r>
+        <w:t>PyCharm</w:t>
+      </w:r>
+      <w:proofErr w:type="spellEnd"/>
     </w:p>
     <w:p>
       <w:pPr>
@@ -2028,8 +2040,8 @@
           <w:b/>
         </w:rPr>
       </w:pPr>
-      <w:bookmarkStart w:id="11" w:name="_Toc503816360"/>
-      <w:bookmarkStart w:id="12" w:name="_Toc504929753"/>
+      <w:bookmarkStart w:id="10" w:name="_Toc503816360"/>
+      <w:bookmarkStart w:id="11" w:name="_Toc504929753"/>
       <w:r>
         <w:rPr>
           <w:rFonts w:asciiTheme="minorHAnsi" w:hAnsiTheme="minorHAnsi" w:cstheme="minorHAnsi"/>
@@ -2037,8 +2049,8 @@
         </w:rPr>
         <w:t>2 SYSTEM DESCRIPTION</w:t>
       </w:r>
+      <w:bookmarkEnd w:id="10"/>
       <w:bookmarkEnd w:id="11"/>
-      <w:bookmarkEnd w:id="12"/>
     </w:p>
     <w:p>
       <w:r>
@@ -2076,7 +2088,15 @@
         <w:t>that will have foreign ke</w:t>
       </w:r>
       <w:r>
-        <w:t>ys associated with an assigned user, a sprint cycle, and a link to explore code hosted on GitHub. Cards will have type ‘Epic’, ‘User Story’, ‘Feature’, ‘Bug’, ‘Re-Factor’</w:t>
+        <w:t xml:space="preserve">ys associated with an assigned user, a sprint cycle, and a link to explore code hosted on GitHub. Cards will have type ‘Epic’, ‘User Story’, ‘Feature’, ‘Bug’, </w:t>
+      </w:r>
+      <w:proofErr w:type="spellStart"/>
+      <w:r>
+        <w:t>‘Re</w:t>
+      </w:r>
+      <w:proofErr w:type="spellEnd"/>
+      <w:r>
+        <w:t>-Factor’</w:t>
       </w:r>
       <w:r>
         <w:t>, and ‘Complete’</w:t>
@@ -2099,7 +2119,15 @@
         <w:t>Users will have privilege levels based on role, only admi</w:t>
       </w:r>
       <w:r>
-        <w:t>ns can create new projects, new users, assign user roles and</w:t>
+        <w:t xml:space="preserve">ns can create new projects, </w:t>
+      </w:r>
+      <w:proofErr w:type="gramStart"/>
+      <w:r>
+        <w:t>new users</w:t>
+      </w:r>
+      <w:proofErr w:type="gramEnd"/>
+      <w:r>
+        <w:t>, assign user roles and</w:t>
       </w:r>
       <w:r>
         <w:t xml:space="preserve"> everything below.  Scrum masters can finalize backlog items as complete</w:t>
@@ -2136,6 +2164,7 @@
     </w:p>
     <w:p>
       <w:r>
+        <w:lastRenderedPageBreak/>
         <w:t xml:space="preserve">Comment will be stored in the database in a comment table with a unique identification key, a </w:t>
       </w:r>
       <w:r>
@@ -2174,7 +2203,7 @@
           <w:color w:val="000000" w:themeColor="text1"/>
         </w:rPr>
       </w:pPr>
-      <w:bookmarkStart w:id="13" w:name="_Toc503816361"/>
+      <w:bookmarkStart w:id="12" w:name="_Toc503816361"/>
     </w:p>
     <w:p>
       <w:pPr>
@@ -2184,7 +2213,7 @@
           <w:color w:val="000000" w:themeColor="text1"/>
         </w:rPr>
       </w:pPr>
-      <w:bookmarkStart w:id="14" w:name="_Toc504929754"/>
+      <w:bookmarkStart w:id="13" w:name="_Toc504929754"/>
       <w:r>
         <w:rPr>
           <w:b/>
@@ -2220,8 +2249,8 @@
         </w:rPr>
         <w:t xml:space="preserve"> Modes</w:t>
       </w:r>
+      <w:bookmarkEnd w:id="12"/>
       <w:bookmarkEnd w:id="13"/>
-      <w:bookmarkEnd w:id="14"/>
     </w:p>
     <w:p>
       <w:r>
@@ -2313,8 +2342,8 @@
           <w:color w:val="000000" w:themeColor="text1"/>
         </w:rPr>
       </w:pPr>
-      <w:bookmarkStart w:id="15" w:name="_Toc503816362"/>
-      <w:bookmarkStart w:id="16" w:name="_Toc504929755"/>
+      <w:bookmarkStart w:id="14" w:name="_Toc503816362"/>
+      <w:bookmarkStart w:id="15" w:name="_Toc504929755"/>
       <w:r>
         <w:rPr>
           <w:b/>
@@ -2357,16 +2386,18 @@
         </w:rPr>
         <w:t xml:space="preserve"> description</w:t>
       </w:r>
+      <w:bookmarkEnd w:id="14"/>
       <w:bookmarkEnd w:id="15"/>
-      <w:bookmarkEnd w:id="16"/>
     </w:p>
     <w:p>
+      <w:proofErr w:type="spellStart"/>
       <w:r>
         <w:rPr>
           <w:b/>
         </w:rPr>
         <w:t>Project_Name</w:t>
       </w:r>
+      <w:proofErr w:type="spellEnd"/>
       <w:r>
         <w:t xml:space="preserve"> Database</w:t>
       </w:r>
@@ -2379,6 +2410,8 @@
           <w:numId w:val="14"/>
         </w:numPr>
       </w:pPr>
+      <w:proofErr w:type="spellStart"/>
+      <w:proofErr w:type="gramStart"/>
       <w:r>
         <w:rPr>
           <w:b/>
@@ -2397,9 +2430,12 @@
         </w:rPr>
         <w:t>Table</w:t>
       </w:r>
+      <w:proofErr w:type="spellEnd"/>
       <w:r>
         <w:t>(</w:t>
       </w:r>
+      <w:proofErr w:type="spellStart"/>
+      <w:proofErr w:type="gramEnd"/>
       <w:r>
         <w:rPr>
           <w:b/>
@@ -2415,9 +2451,11 @@
         </w:rPr>
         <w:t>UserID</w:t>
       </w:r>
+      <w:proofErr w:type="spellEnd"/>
       <w:r>
         <w:t xml:space="preserve">, </w:t>
       </w:r>
+      <w:proofErr w:type="spellStart"/>
       <w:r>
         <w:rPr>
           <w:b/>
@@ -2433,9 +2471,11 @@
         </w:rPr>
         <w:t>UserName</w:t>
       </w:r>
+      <w:proofErr w:type="spellEnd"/>
       <w:r>
         <w:t xml:space="preserve">, </w:t>
       </w:r>
+      <w:proofErr w:type="spellStart"/>
       <w:r>
         <w:rPr>
           <w:b/>
@@ -2451,12 +2491,14 @@
         </w:rPr>
         <w:t>UserEmailAddress</w:t>
       </w:r>
+      <w:proofErr w:type="spellEnd"/>
       <w:r>
         <w:t>,</w:t>
       </w:r>
       <w:r>
         <w:t xml:space="preserve"> </w:t>
       </w:r>
+      <w:proofErr w:type="spellStart"/>
       <w:r>
         <w:rPr>
           <w:b/>
@@ -2472,12 +2514,14 @@
         </w:rPr>
         <w:t>UserPassword</w:t>
       </w:r>
+      <w:proofErr w:type="spellEnd"/>
       <w:r>
         <w:t>,</w:t>
       </w:r>
       <w:r>
         <w:t xml:space="preserve"> </w:t>
       </w:r>
+      <w:proofErr w:type="spellStart"/>
       <w:r>
         <w:rPr>
           <w:b/>
@@ -2493,6 +2537,7 @@
         </w:rPr>
         <w:t>UserRole</w:t>
       </w:r>
+      <w:proofErr w:type="spellEnd"/>
       <w:r>
         <w:t>)</w:t>
       </w:r>
@@ -2505,6 +2550,8 @@
           <w:numId w:val="14"/>
         </w:numPr>
       </w:pPr>
+      <w:proofErr w:type="spellStart"/>
+      <w:proofErr w:type="gramStart"/>
       <w:r>
         <w:rPr>
           <w:b/>
@@ -2514,9 +2561,12 @@
         </w:rPr>
         <w:t>CardTable</w:t>
       </w:r>
+      <w:proofErr w:type="spellEnd"/>
       <w:r>
         <w:t>(</w:t>
       </w:r>
+      <w:proofErr w:type="spellStart"/>
+      <w:proofErr w:type="gramEnd"/>
       <w:r>
         <w:rPr>
           <w:b/>
@@ -2532,6 +2582,7 @@
         </w:rPr>
         <w:t>CardType</w:t>
       </w:r>
+      <w:proofErr w:type="spellEnd"/>
       <w:r>
         <w:t>,</w:t>
       </w:r>
@@ -2539,7 +2590,14 @@
         <w:rPr>
           <w:b/>
         </w:rPr>
-        <w:t xml:space="preserve"> Int</w:t>
+        <w:t xml:space="preserve"> </w:t>
+      </w:r>
+      <w:proofErr w:type="spellStart"/>
+      <w:r>
+        <w:rPr>
+          <w:b/>
+        </w:rPr>
+        <w:t>Int</w:t>
       </w:r>
       <w:r>
         <w:t>:</w:t>
@@ -2550,9 +2608,11 @@
         </w:rPr>
         <w:t>Priority</w:t>
       </w:r>
+      <w:proofErr w:type="spellEnd"/>
       <w:r>
         <w:t xml:space="preserve">, </w:t>
       </w:r>
+      <w:proofErr w:type="spellStart"/>
       <w:r>
         <w:rPr>
           <w:b/>
@@ -2568,9 +2628,11 @@
         </w:rPr>
         <w:t>AssignedUserID</w:t>
       </w:r>
+      <w:proofErr w:type="spellEnd"/>
       <w:r>
         <w:t xml:space="preserve">, </w:t>
       </w:r>
+      <w:proofErr w:type="spellStart"/>
       <w:r>
         <w:rPr>
           <w:b/>
@@ -2586,9 +2648,11 @@
         </w:rPr>
         <w:t>CardTitle</w:t>
       </w:r>
+      <w:proofErr w:type="spellEnd"/>
       <w:r>
         <w:t xml:space="preserve">, </w:t>
       </w:r>
+      <w:proofErr w:type="spellStart"/>
       <w:r>
         <w:rPr>
           <w:b/>
@@ -2604,9 +2668,11 @@
         </w:rPr>
         <w:t>CardDescription</w:t>
       </w:r>
+      <w:proofErr w:type="spellEnd"/>
       <w:r>
         <w:t xml:space="preserve">, </w:t>
       </w:r>
+      <w:proofErr w:type="spellStart"/>
       <w:r>
         <w:rPr>
           <w:b/>
@@ -2622,9 +2688,11 @@
         </w:rPr>
         <w:t>DueDate</w:t>
       </w:r>
+      <w:proofErr w:type="spellEnd"/>
       <w:r>
         <w:t xml:space="preserve">, </w:t>
       </w:r>
+      <w:proofErr w:type="spellStart"/>
       <w:r>
         <w:rPr>
           <w:b/>
@@ -2640,9 +2708,11 @@
         </w:rPr>
         <w:t>AssignedDate</w:t>
       </w:r>
+      <w:proofErr w:type="spellEnd"/>
       <w:r>
         <w:t xml:space="preserve">, </w:t>
       </w:r>
+      <w:proofErr w:type="spellStart"/>
       <w:r>
         <w:rPr>
           <w:b/>
@@ -2658,9 +2728,11 @@
         </w:rPr>
         <w:t>SprintID</w:t>
       </w:r>
+      <w:proofErr w:type="spellEnd"/>
       <w:r>
         <w:t xml:space="preserve">, </w:t>
       </w:r>
+      <w:proofErr w:type="spellStart"/>
       <w:r>
         <w:rPr>
           <w:b/>
@@ -2676,9 +2748,11 @@
         </w:rPr>
         <w:t>httpLinkToCode</w:t>
       </w:r>
+      <w:proofErr w:type="spellEnd"/>
       <w:r>
         <w:t xml:space="preserve">, </w:t>
       </w:r>
+      <w:proofErr w:type="spellStart"/>
       <w:r>
         <w:rPr>
           <w:b/>
@@ -2694,6 +2768,7 @@
         </w:rPr>
         <w:t>Status</w:t>
       </w:r>
+      <w:proofErr w:type="spellEnd"/>
       <w:r>
         <w:t xml:space="preserve"> )</w:t>
       </w:r>
@@ -2706,6 +2781,8 @@
           <w:numId w:val="14"/>
         </w:numPr>
       </w:pPr>
+      <w:proofErr w:type="spellStart"/>
+      <w:proofErr w:type="gramStart"/>
       <w:r>
         <w:rPr>
           <w:b/>
@@ -2715,9 +2792,12 @@
         </w:rPr>
         <w:t>SprintTable</w:t>
       </w:r>
+      <w:proofErr w:type="spellEnd"/>
       <w:r>
         <w:t>(</w:t>
       </w:r>
+      <w:proofErr w:type="spellStart"/>
+      <w:proofErr w:type="gramEnd"/>
       <w:r>
         <w:rPr>
           <w:b/>
@@ -2733,9 +2813,11 @@
         </w:rPr>
         <w:t>SprintID</w:t>
       </w:r>
+      <w:proofErr w:type="spellEnd"/>
       <w:r>
         <w:t xml:space="preserve">, </w:t>
       </w:r>
+      <w:proofErr w:type="spellStart"/>
       <w:r>
         <w:rPr>
           <w:b/>
@@ -2751,9 +2833,11 @@
         </w:rPr>
         <w:t>StartDate</w:t>
       </w:r>
+      <w:proofErr w:type="spellEnd"/>
       <w:r>
         <w:t xml:space="preserve">, </w:t>
       </w:r>
+      <w:proofErr w:type="spellStart"/>
       <w:r>
         <w:rPr>
           <w:b/>
@@ -2769,6 +2853,7 @@
         </w:rPr>
         <w:t>DueDate</w:t>
       </w:r>
+      <w:proofErr w:type="spellEnd"/>
       <w:r>
         <w:t>)</w:t>
       </w:r>
@@ -2781,6 +2866,8 @@
           <w:numId w:val="14"/>
         </w:numPr>
       </w:pPr>
+      <w:proofErr w:type="spellStart"/>
+      <w:proofErr w:type="gramStart"/>
       <w:r>
         <w:rPr>
           <w:b/>
@@ -2790,9 +2877,12 @@
         </w:rPr>
         <w:t>CommentTable</w:t>
       </w:r>
+      <w:proofErr w:type="spellEnd"/>
       <w:r>
         <w:t>(</w:t>
       </w:r>
+      <w:proofErr w:type="spellStart"/>
+      <w:proofErr w:type="gramEnd"/>
       <w:r>
         <w:rPr>
           <w:b/>
@@ -2808,9 +2898,11 @@
         </w:rPr>
         <w:t>CommentId</w:t>
       </w:r>
+      <w:proofErr w:type="spellEnd"/>
       <w:r>
         <w:t xml:space="preserve">, </w:t>
       </w:r>
+      <w:proofErr w:type="spellStart"/>
       <w:r>
         <w:rPr>
           <w:b/>
@@ -2826,9 +2918,11 @@
         </w:rPr>
         <w:t>CommentTimeStamp</w:t>
       </w:r>
+      <w:proofErr w:type="spellEnd"/>
       <w:r>
         <w:t xml:space="preserve">, </w:t>
       </w:r>
+      <w:proofErr w:type="spellStart"/>
       <w:r>
         <w:rPr>
           <w:b/>
@@ -2844,9 +2938,11 @@
         </w:rPr>
         <w:t>CardID</w:t>
       </w:r>
+      <w:proofErr w:type="spellEnd"/>
       <w:r>
         <w:t xml:space="preserve">, </w:t>
       </w:r>
+      <w:proofErr w:type="spellStart"/>
       <w:r>
         <w:rPr>
           <w:b/>
@@ -2862,6 +2958,7 @@
         </w:rPr>
         <w:t>UserID</w:t>
       </w:r>
+      <w:proofErr w:type="spellEnd"/>
       <w:r>
         <w:t>)</w:t>
       </w:r>
@@ -2885,8 +2982,8 @@
           <w:color w:val="000000" w:themeColor="text1"/>
         </w:rPr>
       </w:pPr>
-      <w:bookmarkStart w:id="17" w:name="_Toc503816364"/>
-      <w:bookmarkStart w:id="18" w:name="_Toc504929756"/>
+      <w:bookmarkStart w:id="16" w:name="_Toc503816364"/>
+      <w:bookmarkStart w:id="17" w:name="_Toc504929756"/>
       <w:r>
         <w:rPr>
           <w:b/>
@@ -2894,8 +2991,8 @@
         </w:rPr>
         <w:t>2.2 User Characteristics</w:t>
       </w:r>
+      <w:bookmarkEnd w:id="16"/>
       <w:bookmarkEnd w:id="17"/>
-      <w:bookmarkEnd w:id="18"/>
     </w:p>
     <w:p>
       <w:r>
@@ -2913,8 +3010,8 @@
           <w:color w:val="000000" w:themeColor="text1"/>
         </w:rPr>
       </w:pPr>
-      <w:bookmarkStart w:id="19" w:name="_Toc503816365"/>
-      <w:bookmarkStart w:id="20" w:name="_Toc504929757"/>
+      <w:bookmarkStart w:id="18" w:name="_Toc503816365"/>
+      <w:bookmarkStart w:id="19" w:name="_Toc504929757"/>
       <w:r>
         <w:rPr>
           <w:b/>
@@ -2922,90 +3019,51 @@
         </w:rPr>
         <w:t>2.3 Constraints</w:t>
       </w:r>
+      <w:bookmarkEnd w:id="18"/>
       <w:bookmarkEnd w:id="19"/>
+    </w:p>
+    <w:p>
+      <w:r>
+        <w:t>Application</w:t>
+      </w:r>
+      <w:r>
+        <w:t xml:space="preserve"> requires a pre-configured remote MySQL database</w:t>
+      </w:r>
+    </w:p>
+    <w:p>
+      <w:r>
+        <w:t xml:space="preserve">Linking code to a card will </w:t>
+      </w:r>
+      <w:r>
+        <w:t>r</w:t>
+      </w:r>
+      <w:r>
+        <w:t>equire a git repository that interfaces with a web server such as GitHub</w:t>
+      </w:r>
+    </w:p>
+    <w:p>
+      <w:pPr>
+        <w:pStyle w:val="Heading3"/>
+        <w:rPr>
+          <w:b/>
+          <w:color w:val="000000" w:themeColor="text1"/>
+        </w:rPr>
+      </w:pPr>
+      <w:bookmarkStart w:id="20" w:name="_Toc504929758"/>
+      <w:r>
+        <w:rPr>
+          <w:b/>
+          <w:color w:val="000000" w:themeColor="text1"/>
+        </w:rPr>
+        <w:lastRenderedPageBreak/>
+        <w:t>2.4 Wireframes</w:t>
+      </w:r>
       <w:bookmarkEnd w:id="20"/>
     </w:p>
     <w:p>
-      <w:r>
-        <w:t>Application</w:t>
-      </w:r>
-      <w:r>
-        <w:t xml:space="preserve"> requires a pre-configured remote MySQL database</w:t>
-      </w:r>
-    </w:p>
-    <w:p>
-      <w:r>
-        <w:t xml:space="preserve">Linking code to a card will </w:t>
-      </w:r>
-      <w:r>
-        <w:t>r</w:t>
-      </w:r>
-      <w:r>
-        <w:t>equire a git repository that interfaces with a web server such as GitHub</w:t>
-      </w:r>
-    </w:p>
-    <w:p>
-      <w:pPr>
-        <w:pStyle w:val="Heading3"/>
-        <w:rPr>
-          <w:b/>
-          <w:color w:val="000000" w:themeColor="text1"/>
-          <w:highlight w:val="cyan"/>
-        </w:rPr>
-      </w:pPr>
-      <w:bookmarkStart w:id="21" w:name="_Toc504929758"/>
-      <w:r>
-        <w:rPr>
-          <w:b/>
-          <w:color w:val="000000" w:themeColor="text1"/>
-          <w:highlight w:val="cyan"/>
-        </w:rPr>
-        <w:t>2.</w:t>
-      </w:r>
-      <w:r>
-        <w:rPr>
-          <w:b/>
-          <w:color w:val="000000" w:themeColor="text1"/>
-          <w:highlight w:val="cyan"/>
-        </w:rPr>
-        <w:t>4</w:t>
-      </w:r>
-      <w:r>
-        <w:rPr>
-          <w:b/>
-          <w:color w:val="000000" w:themeColor="text1"/>
-          <w:highlight w:val="cyan"/>
-        </w:rPr>
-        <w:t xml:space="preserve"> Wireframes</w:t>
-      </w:r>
-      <w:bookmarkEnd w:id="21"/>
-    </w:p>
-    <w:p>
-      <w:r>
-        <w:rPr>
-          <w:highlight w:val="cyan"/>
-        </w:rPr>
-        <w:t xml:space="preserve">Provide wireframes </w:t>
-      </w:r>
-      <w:r>
-        <w:rPr>
-          <w:highlight w:val="cyan"/>
-        </w:rPr>
-        <w:t>of major features to illustrate the overall structure/flow of the application.</w:t>
-      </w:r>
-      <w:r>
-        <w:rPr>
-          <w:highlight w:val="cyan"/>
-        </w:rPr>
-        <w:t xml:space="preserve"> (At least 1 wireframe per person in the group).</w:t>
-      </w:r>
-    </w:p>
-    <w:p>
-      <w:r>
-        <w:t>Scrum Master Dashboard</w:t>
-      </w:r>
-    </w:p>
-    <w:p>
+      <w:pPr>
+        <w:keepNext/>
+      </w:pPr>
       <w:r>
         <w:rPr>
           <w:noProof/>
@@ -3048,11 +3106,28 @@
       </w:r>
     </w:p>
     <w:p>
-      <w:r>
-        <w:t>Project manager</w:t>
+      <w:pPr>
+        <w:pStyle w:val="Caption"/>
+      </w:pPr>
+      <w:r>
+        <w:t xml:space="preserve">Figure </w:t>
+      </w:r>
+      <w:fldSimple w:instr=" SEQ Figure \* ARABIC ">
+        <w:r>
+          <w:rPr>
+            <w:noProof/>
+          </w:rPr>
+          <w:t>1</w:t>
+        </w:r>
+      </w:fldSimple>
+      <w:r>
+        <w:t>. Scrum Master Dashboard ~ Fallin</w:t>
       </w:r>
     </w:p>
     <w:p>
+      <w:pPr>
+        <w:keepNext/>
+      </w:pPr>
       <w:r>
         <w:rPr>
           <w:noProof/>
@@ -3095,15 +3170,33 @@
       </w:r>
     </w:p>
     <w:p>
-      <w:r>
-        <w:t>User Manger</w:t>
+      <w:pPr>
+        <w:pStyle w:val="Caption"/>
+      </w:pPr>
+      <w:r>
+        <w:t xml:space="preserve">Figure </w:t>
+      </w:r>
+      <w:fldSimple w:instr=" SEQ Figure \* ARABIC ">
+        <w:r>
+          <w:rPr>
+            <w:noProof/>
+          </w:rPr>
+          <w:t>2</w:t>
+        </w:r>
+      </w:fldSimple>
+      <w:r>
+        <w:t xml:space="preserve"> Project Manager ~ Martinez</w:t>
       </w:r>
     </w:p>
     <w:p>
+      <w:pPr>
+        <w:keepNext/>
+      </w:pPr>
       <w:r>
         <w:rPr>
           <w:noProof/>
         </w:rPr>
+        <w:lastRenderedPageBreak/>
         <w:drawing>
           <wp:inline distT="0" distB="0" distL="0" distR="0" wp14:anchorId="4A5114BC" wp14:editId="07029F36">
             <wp:extent cx="5943600" cy="3035300"/>
@@ -3142,11 +3235,28 @@
       </w:r>
     </w:p>
     <w:p>
-      <w:r>
-        <w:t>Card Manager</w:t>
+      <w:pPr>
+        <w:pStyle w:val="Caption"/>
+      </w:pPr>
+      <w:r>
+        <w:t xml:space="preserve">Figure </w:t>
+      </w:r>
+      <w:fldSimple w:instr=" SEQ Figure \* ARABIC ">
+        <w:r>
+          <w:rPr>
+            <w:noProof/>
+          </w:rPr>
+          <w:t>3</w:t>
+        </w:r>
+      </w:fldSimple>
+      <w:r>
+        <w:t xml:space="preserve"> User Manager ~ Fallin</w:t>
       </w:r>
     </w:p>
     <w:p>
+      <w:pPr>
+        <w:keepNext/>
+      </w:pPr>
       <w:r>
         <w:rPr>
           <w:noProof/>
@@ -3189,15 +3299,33 @@
       </w:r>
     </w:p>
     <w:p>
-      <w:r>
-        <w:t>Sprint Manager</w:t>
+      <w:pPr>
+        <w:pStyle w:val="Caption"/>
+      </w:pPr>
+      <w:r>
+        <w:t xml:space="preserve">Figure </w:t>
+      </w:r>
+      <w:fldSimple w:instr=" SEQ Figure \* ARABIC ">
+        <w:r>
+          <w:rPr>
+            <w:noProof/>
+          </w:rPr>
+          <w:t>4</w:t>
+        </w:r>
+      </w:fldSimple>
+      <w:r>
+        <w:t xml:space="preserve"> Task Manager ~ Fallin</w:t>
       </w:r>
     </w:p>
     <w:p>
+      <w:pPr>
+        <w:keepNext/>
+      </w:pPr>
       <w:r>
         <w:rPr>
           <w:noProof/>
         </w:rPr>
+        <w:lastRenderedPageBreak/>
         <w:drawing>
           <wp:inline distT="0" distB="0" distL="0" distR="0" wp14:anchorId="5409BF93" wp14:editId="177D5043">
             <wp:extent cx="5943600" cy="3312795"/>
@@ -3236,9 +3364,33 @@
       </w:r>
     </w:p>
     <w:p>
-      <w:r>
-        <w:t>Codebase View</w:t>
-      </w:r>
+      <w:pPr>
+        <w:pStyle w:val="Caption"/>
+      </w:pPr>
+      <w:r>
+        <w:t xml:space="preserve">Figure </w:t>
+      </w:r>
+      <w:fldSimple w:instr=" SEQ Figure \* ARABIC ">
+        <w:r>
+          <w:rPr>
+            <w:noProof/>
+          </w:rPr>
+          <w:t>5</w:t>
+        </w:r>
+      </w:fldSimple>
+      <w:r>
+        <w:t xml:space="preserve"> Sprint View ~ </w:t>
+      </w:r>
+      <w:proofErr w:type="spellStart"/>
+      <w:r>
+        <w:t>Berkner</w:t>
+      </w:r>
+      <w:proofErr w:type="spellEnd"/>
+    </w:p>
+    <w:p>
+      <w:pPr>
+        <w:keepNext/>
+      </w:pPr>
       <w:r>
         <w:rPr>
           <w:noProof/>
@@ -3295,16 +3447,43 @@
     </w:p>
     <w:p>
       <w:pPr>
+        <w:pStyle w:val="Caption"/>
+      </w:pPr>
+      <w:r>
+        <w:t xml:space="preserve">Figure </w:t>
+      </w:r>
+      <w:fldSimple w:instr=" SEQ Figure \* ARABIC ">
+        <w:r>
+          <w:rPr>
+            <w:noProof/>
+          </w:rPr>
+          <w:t>6</w:t>
+        </w:r>
+      </w:fldSimple>
+      <w:r>
+        <w:t xml:space="preserve"> Code Base View ~ </w:t>
+      </w:r>
+      <w:proofErr w:type="spellStart"/>
+      <w:r>
+        <w:t>Berkner</w:t>
+      </w:r>
+      <w:proofErr w:type="spellEnd"/>
+    </w:p>
+    <w:p>
+      <w:pPr>
         <w:pStyle w:val="Heading1"/>
         <w:rPr>
           <w:rFonts w:asciiTheme="minorHAnsi" w:hAnsiTheme="minorHAnsi" w:cstheme="minorHAnsi"/>
           <w:b/>
         </w:rPr>
       </w:pPr>
-      <w:bookmarkStart w:id="22" w:name="_Toc503816366"/>
-      <w:bookmarkStart w:id="23" w:name="_Toc504929759"/>
+      <w:bookmarkStart w:id="21" w:name="_Toc503816366"/>
+      <w:bookmarkStart w:id="22" w:name="_Toc504929759"/>
     </w:p>
     <w:p>
+      <w:pPr>
+        <w:keepNext/>
+      </w:pPr>
       <w:r>
         <w:rPr>
           <w:noProof/>
@@ -3348,24 +3527,45 @@
     </w:p>
     <w:p>
       <w:pPr>
-        <w:pStyle w:val="Heading1"/>
-        <w:rPr>
-          <w:rFonts w:asciiTheme="minorHAnsi" w:hAnsiTheme="minorHAnsi" w:cstheme="minorHAnsi"/>
-          <w:b/>
-        </w:rPr>
-      </w:pPr>
-      <w:r>
-        <w:rPr>
-          <w:rFonts w:asciiTheme="minorHAnsi" w:hAnsiTheme="minorHAnsi" w:cstheme="minorHAnsi"/>
-          <w:b/>
-        </w:rPr>
-        <w:t>3 FUNCTIONAL REQUIREMENTS</w:t>
-      </w:r>
-      <w:bookmarkEnd w:id="22"/>
+        <w:pStyle w:val="Caption"/>
+      </w:pPr>
+      <w:r>
+        <w:t xml:space="preserve">Figure </w:t>
+      </w:r>
+      <w:fldSimple w:instr=" SEQ Figure \* ARABIC ">
+        <w:r>
+          <w:rPr>
+            <w:noProof/>
+          </w:rPr>
+          <w:t>7</w:t>
+        </w:r>
+      </w:fldSimple>
+      <w:r>
+        <w:t xml:space="preserve"> Timeline View ~ Collins</w:t>
+      </w:r>
+      <w:bookmarkStart w:id="23" w:name="_GoBack"/>
       <w:bookmarkEnd w:id="23"/>
     </w:p>
     <w:p>
       <w:pPr>
+        <w:pStyle w:val="Heading1"/>
+        <w:rPr>
+          <w:rFonts w:asciiTheme="minorHAnsi" w:hAnsiTheme="minorHAnsi" w:cstheme="minorHAnsi"/>
+          <w:b/>
+        </w:rPr>
+      </w:pPr>
+      <w:r>
+        <w:rPr>
+          <w:rFonts w:asciiTheme="minorHAnsi" w:hAnsiTheme="minorHAnsi" w:cstheme="minorHAnsi"/>
+          <w:b/>
+        </w:rPr>
+        <w:t>3 FUNCTIONAL REQUIREMENTS</w:t>
+      </w:r>
+      <w:bookmarkEnd w:id="21"/>
+      <w:bookmarkEnd w:id="22"/>
+    </w:p>
+    <w:p>
+      <w:pPr>
         <w:pStyle w:val="Heading3"/>
         <w:rPr>
           <w:b/>
@@ -3381,6 +3581,7 @@
         </w:rPr>
         <w:t xml:space="preserve">3.1 </w:t>
       </w:r>
+      <w:proofErr w:type="gramStart"/>
       <w:r>
         <w:rPr>
           <w:b/>
@@ -3390,6 +3591,7 @@
       </w:r>
       <w:bookmarkEnd w:id="24"/>
       <w:bookmarkEnd w:id="25"/>
+      <w:proofErr w:type="gramEnd"/>
     </w:p>
     <w:p>
       <w:pPr>
@@ -3508,7 +3710,15 @@
         <w:t>ased</w:t>
       </w:r>
       <w:r>
-        <w:t xml:space="preserve"> on Backlog priority Queue</w:t>
+        <w:t xml:space="preserve"> on Backlog </w:t>
+      </w:r>
+      <w:proofErr w:type="gramStart"/>
+      <w:r>
+        <w:t>priority</w:t>
+      </w:r>
+      <w:proofErr w:type="gramEnd"/>
+      <w:r>
+        <w:t xml:space="preserve"> Queue</w:t>
       </w:r>
     </w:p>
     <w:p>
@@ -3561,7 +3771,6 @@
         <w:rPr>
           <w:b/>
           <w:color w:val="000000" w:themeColor="text1"/>
-          <w:highlight w:val="cyan"/>
         </w:rPr>
       </w:pPr>
       <w:bookmarkStart w:id="26" w:name="_Toc504929761"/>
@@ -3569,38 +3778,13 @@
         <w:rPr>
           <w:b/>
           <w:color w:val="000000" w:themeColor="text1"/>
-          <w:highlight w:val="cyan"/>
-        </w:rPr>
-        <w:t>3.</w:t>
-      </w:r>
-      <w:r>
-        <w:rPr>
-          <w:b/>
-          <w:color w:val="000000" w:themeColor="text1"/>
-          <w:highlight w:val="cyan"/>
-        </w:rPr>
-        <w:t>2</w:t>
-      </w:r>
-      <w:r>
-        <w:rPr>
-          <w:b/>
-          <w:color w:val="000000" w:themeColor="text1"/>
-          <w:highlight w:val="cyan"/>
-        </w:rPr>
-        <w:t xml:space="preserve"> Use Cases</w:t>
+        </w:rPr>
+        <w:t>3.2 Use Cases</w:t>
       </w:r>
       <w:bookmarkEnd w:id="26"/>
     </w:p>
     <w:p>
-      <w:pPr>
-        <w:rPr>
-          <w:highlight w:val="cyan"/>
-        </w:rPr>
-      </w:pPr>
-      <w:r>
-        <w:rPr>
-          <w:highlight w:val="cyan"/>
-        </w:rPr>
+      <w:r>
         <w:t>Create a description of use cases for several of the features in your project.</w:t>
       </w:r>
     </w:p>
@@ -3681,7 +3865,19 @@
               <w:cnfStyle w:val="000000000000" w:firstRow="0" w:lastRow="0" w:firstColumn="0" w:lastColumn="0" w:oddVBand="0" w:evenVBand="0" w:oddHBand="0" w:evenHBand="0" w:firstRowFirstColumn="0" w:firstRowLastColumn="0" w:lastRowFirstColumn="0" w:lastRowLastColumn="0"/>
             </w:pPr>
             <w:r>
-              <w:t>For a user to exist in the system, a new one must be created. This can be done by either an existing user with administrative privileges or through the application by any user in order to make their own account. The second action may only be done with an appropriate code, such as a product key or an invitation code from an existing administrator.</w:t>
+              <w:t xml:space="preserve">For a user to exist in the system, a new one must be created. This can be done by either an existing </w:t>
+            </w:r>
+            <w:r>
+              <w:lastRenderedPageBreak/>
+              <w:t xml:space="preserve">user with administrative privileges or through the application by any user </w:t>
+            </w:r>
+            <w:proofErr w:type="gramStart"/>
+            <w:r>
+              <w:t>in order to</w:t>
+            </w:r>
+            <w:proofErr w:type="gramEnd"/>
+            <w:r>
+              <w:t xml:space="preserve"> make their own account. The second action may only be done with an appropriate code, such as a product key or an invitation code from an existing administrator.</w:t>
             </w:r>
           </w:p>
         </w:tc>
@@ -3694,6 +3890,7 @@
           </w:tcPr>
           <w:p>
             <w:r>
+              <w:lastRenderedPageBreak/>
               <w:t>Precondition</w:t>
             </w:r>
           </w:p>
@@ -4040,7 +4237,15 @@
               <w:t xml:space="preserve"> </w:t>
             </w:r>
             <w:r>
-              <w:t xml:space="preserve">When an administrator attempts to change specific fields a confirmation should be sent to the user whose profile they are trying to change, if the user neither accepts nor denies this change it will be applied after a certain period of time. </w:t>
+              <w:t xml:space="preserve">When an administrator attempts to change specific </w:t>
+            </w:r>
+            <w:proofErr w:type="gramStart"/>
+            <w:r>
+              <w:t>fields</w:t>
+            </w:r>
+            <w:proofErr w:type="gramEnd"/>
+            <w:r>
+              <w:t xml:space="preserve"> a confirmation should be sent to the user whose profile they are trying to change, if the user neither accepts nor denies this change it will be applied after a certain period of time. </w:t>
             </w:r>
           </w:p>
         </w:tc>
@@ -4078,6 +4283,7 @@
               <w:jc w:val="center"/>
             </w:pPr>
             <w:r>
+              <w:lastRenderedPageBreak/>
               <w:t>Create Project</w:t>
             </w:r>
           </w:p>
@@ -4699,6 +4905,7 @@
           </w:tcPr>
           <w:p>
             <w:r>
+              <w:lastRenderedPageBreak/>
               <w:t>Extensions</w:t>
             </w:r>
           </w:p>
@@ -4806,7 +5013,15 @@
               <w:cnfStyle w:val="000000000000" w:firstRow="0" w:lastRow="0" w:firstColumn="0" w:lastColumn="0" w:oddVBand="0" w:evenVBand="0" w:oddHBand="0" w:evenHBand="0" w:firstRowFirstColumn="0" w:firstRowLastColumn="0" w:lastRowFirstColumn="0" w:lastRowLastColumn="0"/>
             </w:pPr>
             <w:r>
-              <w:t xml:space="preserve">Any user may create a task. A task includes a short description of a task and may include other information such as a tag indicating what part of a project it relates to. </w:t>
+              <w:t xml:space="preserve">Any user may create a task. A task includes </w:t>
+            </w:r>
+            <w:proofErr w:type="gramStart"/>
+            <w:r>
+              <w:t>a short description</w:t>
+            </w:r>
+            <w:proofErr w:type="gramEnd"/>
+            <w:r>
+              <w:t xml:space="preserve"> of a task and may include other information such as a tag indicating what part of a project it relates to. </w:t>
             </w:r>
             <w:r>
               <w:t>The task must also be assigned to a project, usually determined by the context from which the user creates the tasks.</w:t>
@@ -5199,7 +5414,11 @@
               <w:t>Any user who is a part of the project</w:t>
             </w:r>
             <w:r>
-              <w:t xml:space="preserve"> can see that the ordering of tasks in the appropriate view has changed.</w:t>
+              <w:t xml:space="preserve"> can see that the ordering of tasks in the appropriate view has </w:t>
+            </w:r>
+            <w:r>
+              <w:lastRenderedPageBreak/>
+              <w:t>changed.</w:t>
             </w:r>
             <w:r>
               <w:t xml:space="preserve"> User receives notification that task has been accomplished successfully.</w:t>
@@ -5215,6 +5434,7 @@
           </w:tcPr>
           <w:p>
             <w:r>
+              <w:lastRenderedPageBreak/>
               <w:t>Extensions</w:t>
             </w:r>
           </w:p>
@@ -5228,7 +5448,15 @@
               <w:cnfStyle w:val="000000000000" w:firstRow="0" w:lastRow="0" w:firstColumn="0" w:lastColumn="0" w:oddVBand="0" w:evenVBand="0" w:oddHBand="0" w:evenHBand="0" w:firstRowFirstColumn="0" w:firstRowLastColumn="0" w:lastRowFirstColumn="0" w:lastRowLastColumn="0"/>
             </w:pPr>
             <w:r>
-              <w:t xml:space="preserve">If a scrum master attempts to change the ordering of a single task, nothing changes. The user receives a special message indicating that they performed an invalid action. </w:t>
+              <w:t xml:space="preserve">If </w:t>
+            </w:r>
+            <w:proofErr w:type="gramStart"/>
+            <w:r>
+              <w:t>a scrum master attempts</w:t>
+            </w:r>
+            <w:proofErr w:type="gramEnd"/>
+            <w:r>
+              <w:t xml:space="preserve"> to change the ordering of a single task, nothing changes. The user receives a special message indicating that they performed an invalid action. </w:t>
             </w:r>
           </w:p>
         </w:tc>
@@ -5706,6 +5934,7 @@
           </w:tcPr>
           <w:p>
             <w:r>
+              <w:lastRenderedPageBreak/>
               <w:t>Extensions</w:t>
             </w:r>
           </w:p>
@@ -5795,6 +6024,9 @@
             <w:pPr>
               <w:cnfStyle w:val="000000000000" w:firstRow="0" w:lastRow="0" w:firstColumn="0" w:lastColumn="0" w:oddVBand="0" w:evenVBand="0" w:oddHBand="0" w:evenHBand="0" w:firstRowFirstColumn="0" w:firstRowLastColumn="0" w:lastRowFirstColumn="0" w:lastRowLastColumn="0"/>
             </w:pPr>
+            <w:r>
+              <w:t>Developer</w:t>
+            </w:r>
           </w:p>
         </w:tc>
       </w:tr>
@@ -5818,6 +6050,9 @@
             <w:pPr>
               <w:cnfStyle w:val="000000000000" w:firstRow="0" w:lastRow="0" w:firstColumn="0" w:lastColumn="0" w:oddVBand="0" w:evenVBand="0" w:oddHBand="0" w:evenHBand="0" w:firstRowFirstColumn="0" w:firstRowLastColumn="0" w:lastRowFirstColumn="0" w:lastRowLastColumn="0"/>
             </w:pPr>
+            <w:r>
+              <w:t>When a task is complete, a developer may click a button to submit the task to be reviewed by the Scrum Master</w:t>
+            </w:r>
           </w:p>
         </w:tc>
       </w:tr>
@@ -5841,6 +6076,9 @@
             <w:pPr>
               <w:cnfStyle w:val="000000000000" w:firstRow="0" w:lastRow="0" w:firstColumn="0" w:lastColumn="0" w:oddVBand="0" w:evenVBand="0" w:oddHBand="0" w:evenHBand="0" w:firstRowFirstColumn="0" w:firstRowLastColumn="0" w:lastRowFirstColumn="0" w:lastRowLastColumn="0"/>
             </w:pPr>
+            <w:r>
+              <w:t>Code linked to task or Comment attached to task</w:t>
+            </w:r>
           </w:p>
         </w:tc>
       </w:tr>
@@ -5864,6 +6102,9 @@
             <w:pPr>
               <w:cnfStyle w:val="000000000000" w:firstRow="0" w:lastRow="0" w:firstColumn="0" w:lastColumn="0" w:oddVBand="0" w:evenVBand="0" w:oddHBand="0" w:evenHBand="0" w:firstRowFirstColumn="0" w:firstRowLastColumn="0" w:lastRowFirstColumn="0" w:lastRowLastColumn="0"/>
             </w:pPr>
+            <w:r>
+              <w:t>Submit button clicked</w:t>
+            </w:r>
           </w:p>
         </w:tc>
       </w:tr>
@@ -5887,6 +6128,9 @@
             <w:pPr>
               <w:cnfStyle w:val="000000000000" w:firstRow="0" w:lastRow="0" w:firstColumn="0" w:lastColumn="0" w:oddVBand="0" w:evenVBand="0" w:oddHBand="0" w:evenHBand="0" w:firstRowFirstColumn="0" w:firstRowLastColumn="0" w:lastRowFirstColumn="0" w:lastRowLastColumn="0"/>
             </w:pPr>
+            <w:r>
+              <w:t>Task status field is updated to reflect pending review in the database</w:t>
+            </w:r>
           </w:p>
         </w:tc>
       </w:tr>
@@ -5910,6 +6154,9 @@
             <w:pPr>
               <w:cnfStyle w:val="000000000000" w:firstRow="0" w:lastRow="0" w:firstColumn="0" w:lastColumn="0" w:oddVBand="0" w:evenVBand="0" w:oddHBand="0" w:evenHBand="0" w:firstRowFirstColumn="0" w:firstRowLastColumn="0" w:lastRowFirstColumn="0" w:lastRowLastColumn="0"/>
             </w:pPr>
+            <w:r>
+              <w:t>Task appears in the pending review column in the task manager view</w:t>
+            </w:r>
           </w:p>
         </w:tc>
       </w:tr>
@@ -5935,6 +6182,9 @@
             </w:pPr>
             <w:r>
               <w:t xml:space="preserve"> </w:t>
+            </w:r>
+            <w:r>
+              <w:t>If there are no code links or comments the task action will fail alerting the user that a code must be linked or the task must have at least one comment</w:t>
             </w:r>
           </w:p>
         </w:tc>
@@ -6017,6 +6267,17 @@
             <w:pPr>
               <w:cnfStyle w:val="000000000000" w:firstRow="0" w:lastRow="0" w:firstColumn="0" w:lastColumn="0" w:oddVBand="0" w:evenVBand="0" w:oddHBand="0" w:evenHBand="0" w:firstRowFirstColumn="0" w:firstRowLastColumn="0" w:lastRowFirstColumn="0" w:lastRowLastColumn="0"/>
             </w:pPr>
+            <w:r>
+              <w:t xml:space="preserve">Developer can input a http address to relative code hosted on a server, ideally a </w:t>
+            </w:r>
+            <w:proofErr w:type="spellStart"/>
+            <w:r>
+              <w:t>git</w:t>
+            </w:r>
+            <w:proofErr w:type="spellEnd"/>
+            <w:r>
+              <w:t xml:space="preserve"> repo that interfaces with a web server such as GitHub</w:t>
+            </w:r>
           </w:p>
         </w:tc>
       </w:tr>
@@ -6040,6 +6301,9 @@
             <w:pPr>
               <w:cnfStyle w:val="000000000000" w:firstRow="0" w:lastRow="0" w:firstColumn="0" w:lastColumn="0" w:oddVBand="0" w:evenVBand="0" w:oddHBand="0" w:evenHBand="0" w:firstRowFirstColumn="0" w:firstRowLastColumn="0" w:lastRowFirstColumn="0" w:lastRowLastColumn="0"/>
             </w:pPr>
+            <w:r>
+              <w:t>User must be assigned to the task</w:t>
+            </w:r>
           </w:p>
         </w:tc>
       </w:tr>
@@ -6063,6 +6327,9 @@
             <w:pPr>
               <w:cnfStyle w:val="000000000000" w:firstRow="0" w:lastRow="0" w:firstColumn="0" w:lastColumn="0" w:oddVBand="0" w:evenVBand="0" w:oddHBand="0" w:evenHBand="0" w:firstRowFirstColumn="0" w:firstRowLastColumn="0" w:lastRowFirstColumn="0" w:lastRowLastColumn="0"/>
             </w:pPr>
+            <w:r>
+              <w:t>Address is pasted in a code link text box</w:t>
+            </w:r>
           </w:p>
         </w:tc>
       </w:tr>
@@ -6086,6 +6353,9 @@
             <w:pPr>
               <w:cnfStyle w:val="000000000000" w:firstRow="0" w:lastRow="0" w:firstColumn="0" w:lastColumn="0" w:oddVBand="0" w:evenVBand="0" w:oddHBand="0" w:evenHBand="0" w:firstRowFirstColumn="0" w:firstRowLastColumn="0" w:lastRowFirstColumn="0" w:lastRowLastColumn="0"/>
             </w:pPr>
+            <w:r>
+              <w:t>Task field code link is updated in the database</w:t>
+            </w:r>
           </w:p>
         </w:tc>
       </w:tr>
@@ -6109,6 +6379,18 @@
             <w:pPr>
               <w:cnfStyle w:val="000000000000" w:firstRow="0" w:lastRow="0" w:firstColumn="0" w:lastColumn="0" w:oddVBand="0" w:evenVBand="0" w:oddHBand="0" w:evenHBand="0" w:firstRowFirstColumn="0" w:firstRowLastColumn="0" w:lastRowFirstColumn="0" w:lastRowLastColumn="0"/>
             </w:pPr>
+            <w:r>
+              <w:t xml:space="preserve">User </w:t>
+            </w:r>
+            <w:r>
+              <w:t>can</w:t>
+            </w:r>
+            <w:r>
+              <w:t xml:space="preserve"> click ‘view code’ and </w:t>
+            </w:r>
+            <w:r>
+              <w:t>a web browser launches on the link</w:t>
+            </w:r>
           </w:p>
         </w:tc>
       </w:tr>
@@ -6134,6 +6416,17 @@
             </w:pPr>
             <w:r>
               <w:t xml:space="preserve"> </w:t>
+            </w:r>
+            <w:r>
+              <w:t xml:space="preserve">User can paste any text into the field, if the address is </w:t>
+            </w:r>
+            <w:proofErr w:type="gramStart"/>
+            <w:r>
+              <w:t>invalid,  the</w:t>
+            </w:r>
+            <w:proofErr w:type="gramEnd"/>
+            <w:r>
+              <w:t xml:space="preserve"> user’s browser will handle the error</w:t>
             </w:r>
           </w:p>
         </w:tc>
@@ -6221,9 +6514,14 @@
                 <w:t xml:space="preserve">A button that links an item to </w:t>
               </w:r>
               <w:r>
-                <w:t>the code relevant to the item on github</w:t>
+                <w:t xml:space="preserve">the code relevant to the item on </w:t>
+              </w:r>
+              <w:proofErr w:type="spellStart"/>
+              <w:r>
+                <w:t>github</w:t>
               </w:r>
             </w:ins>
+            <w:proofErr w:type="spellEnd"/>
           </w:p>
         </w:tc>
       </w:tr>
@@ -6249,7 +6547,15 @@
             </w:pPr>
             <w:ins w:id="28" w:author="Ryan Feeney" w:date="2018-01-29T18:12:00Z">
               <w:r>
-                <w:t>An item exists and code on github exists</w:t>
+                <w:t xml:space="preserve">An item exists and code on </w:t>
+              </w:r>
+              <w:proofErr w:type="spellStart"/>
+              <w:r>
+                <w:t>github</w:t>
+              </w:r>
+              <w:proofErr w:type="spellEnd"/>
+              <w:r>
+                <w:t xml:space="preserve"> exists</w:t>
               </w:r>
             </w:ins>
           </w:p>
@@ -6319,6 +6625,7 @@
           </w:tcPr>
           <w:p>
             <w:r>
+              <w:lastRenderedPageBreak/>
               <w:t>Main Success Scenario</w:t>
             </w:r>
           </w:p>
@@ -6336,7 +6643,15 @@
                 <w:t xml:space="preserve">If </w:t>
               </w:r>
               <w:r>
-                <w:t xml:space="preserve">the job works correctly, a browser window will open and the corresponding code on github will open </w:t>
+                <w:t xml:space="preserve">the job works correctly, a browser window will open and the corresponding code on </w:t>
+              </w:r>
+              <w:proofErr w:type="spellStart"/>
+              <w:r>
+                <w:t>github</w:t>
+              </w:r>
+              <w:proofErr w:type="spellEnd"/>
+              <w:r>
+                <w:t xml:space="preserve"> will open </w:t>
               </w:r>
             </w:ins>
           </w:p>
@@ -6364,7 +6679,15 @@
             </w:pPr>
             <w:ins w:id="32" w:author="Ryan Feeney" w:date="2018-01-29T18:12:00Z">
               <w:r>
-                <w:t>If the developer wants to, s/he can open code in an editor instead of github. The code changed in the editor.</w:t>
+                <w:t xml:space="preserve">If the developer wants to, s/he can open code in an editor instead of </w:t>
+              </w:r>
+              <w:proofErr w:type="spellStart"/>
+              <w:r>
+                <w:t>github</w:t>
+              </w:r>
+              <w:proofErr w:type="spellEnd"/>
+              <w:r>
+                <w:t>. The code changed in the editor.</w:t>
               </w:r>
             </w:ins>
             <w:del w:id="33" w:author="Ryan Feeney" w:date="2018-01-29T18:12:00Z">
@@ -6762,7 +7085,15 @@
             </w:pPr>
             <w:ins w:id="43" w:author="Ryan Feeney" w:date="2018-01-29T18:12:00Z">
               <w:r>
-                <w:t>A sprint has to be started already.</w:t>
+                <w:t xml:space="preserve">A sprint </w:t>
+              </w:r>
+              <w:proofErr w:type="gramStart"/>
+              <w:r>
+                <w:t>has to</w:t>
+              </w:r>
+              <w:proofErr w:type="gramEnd"/>
+              <w:r>
+                <w:t xml:space="preserve"> be started already.</w:t>
               </w:r>
             </w:ins>
           </w:p>
@@ -6835,6 +7166,7 @@
           </w:tcPr>
           <w:p>
             <w:r>
+              <w:lastRenderedPageBreak/>
               <w:t>Main Success Scenario</w:t>
             </w:r>
           </w:p>
@@ -6890,7 +7222,6 @@
         <w:rPr>
           <w:b/>
           <w:color w:val="000000" w:themeColor="text1"/>
-          <w:highlight w:val="cyan"/>
         </w:rPr>
       </w:pPr>
       <w:bookmarkStart w:id="47" w:name="_Toc504929762"/>
@@ -6898,25 +7229,8 @@
         <w:rPr>
           <w:b/>
           <w:color w:val="000000" w:themeColor="text1"/>
-          <w:highlight w:val="cyan"/>
-        </w:rPr>
-        <w:t>3.</w:t>
-      </w:r>
-      <w:r>
-        <w:rPr>
-          <w:b/>
-          <w:color w:val="000000" w:themeColor="text1"/>
-          <w:highlight w:val="cyan"/>
-        </w:rPr>
-        <w:t>3</w:t>
-      </w:r>
-      <w:r>
-        <w:rPr>
-          <w:b/>
-          <w:color w:val="000000" w:themeColor="text1"/>
-          <w:highlight w:val="cyan"/>
-        </w:rPr>
-        <w:t xml:space="preserve"> Use case diagrams</w:t>
+        </w:rPr>
+        <w:t>3.3 Use case diagrams</w:t>
       </w:r>
       <w:bookmarkEnd w:id="47"/>
     </w:p>
@@ -6976,7 +7290,6 @@
         <w:rPr>
           <w:rFonts w:asciiTheme="minorHAnsi" w:hAnsiTheme="minorHAnsi" w:cstheme="minorHAnsi"/>
           <w:b/>
-          <w:highlight w:val="cyan"/>
         </w:rPr>
       </w:pPr>
       <w:bookmarkStart w:id="48" w:name="_Toc504929763"/>
@@ -6984,17 +7297,8 @@
         <w:rPr>
           <w:rFonts w:asciiTheme="minorHAnsi" w:hAnsiTheme="minorHAnsi" w:cstheme="minorHAnsi"/>
           <w:b/>
-          <w:highlight w:val="cyan"/>
-        </w:rPr>
-        <w:t xml:space="preserve">4 </w:t>
-      </w:r>
-      <w:r>
-        <w:rPr>
-          <w:rFonts w:asciiTheme="minorHAnsi" w:hAnsiTheme="minorHAnsi" w:cstheme="minorHAnsi"/>
-          <w:b/>
-          <w:highlight w:val="cyan"/>
-        </w:rPr>
-        <w:t>EXTERNAL INTERFACE REQUIREMENTS</w:t>
+        </w:rPr>
+        <w:t>4 EXTERNAL INTERFACE REQUIREMENTS</w:t>
       </w:r>
       <w:bookmarkEnd w:id="48"/>
     </w:p>
@@ -7004,7 +7308,6 @@
         <w:rPr>
           <w:b/>
           <w:color w:val="000000" w:themeColor="text1"/>
-          <w:highlight w:val="cyan"/>
         </w:rPr>
       </w:pPr>
       <w:bookmarkStart w:id="49" w:name="_Toc504929764"/>
@@ -7012,17 +7315,8 @@
         <w:rPr>
           <w:b/>
           <w:color w:val="000000" w:themeColor="text1"/>
-          <w:highlight w:val="cyan"/>
-        </w:rPr>
-        <w:t xml:space="preserve">4.1 </w:t>
-      </w:r>
-      <w:r>
-        <w:rPr>
-          <w:b/>
-          <w:color w:val="000000" w:themeColor="text1"/>
-          <w:highlight w:val="cyan"/>
-        </w:rPr>
-        <w:t>User Interfaces</w:t>
+        </w:rPr>
+        <w:t>4.1 User Interfaces</w:t>
       </w:r>
       <w:bookmarkEnd w:id="49"/>
     </w:p>
@@ -7076,17 +7370,9 @@
         <w:rPr>
           <w:b/>
           <w:color w:val="000000" w:themeColor="text1"/>
-          <w:highlight w:val="cyan"/>
-        </w:rPr>
-        <w:t xml:space="preserve">4.2 </w:t>
-      </w:r>
-      <w:r>
-        <w:rPr>
-          <w:b/>
-          <w:color w:val="000000" w:themeColor="text1"/>
-          <w:highlight w:val="cyan"/>
-        </w:rPr>
-        <w:t>Hardware Interfaces</w:t>
+        </w:rPr>
+        <w:lastRenderedPageBreak/>
+        <w:t>4.2 Hardware Interfaces</w:t>
       </w:r>
       <w:bookmarkEnd w:id="50"/>
     </w:p>
@@ -7106,10 +7392,18 @@
     </w:p>
     <w:p>
       <w:r>
-        <w:t>If the database is hosted on an external network behind a firewall,</w:t>
-      </w:r>
-      <w:r>
-        <w:t xml:space="preserve">  either a VPN tunnel must be established or</w:t>
+        <w:t xml:space="preserve">If the database is hosted on an external network behind a </w:t>
+      </w:r>
+      <w:proofErr w:type="gramStart"/>
+      <w:r>
+        <w:t>firewall,</w:t>
+      </w:r>
+      <w:r>
+        <w:t xml:space="preserve">  either</w:t>
+      </w:r>
+      <w:proofErr w:type="gramEnd"/>
+      <w:r>
+        <w:t xml:space="preserve"> a VPN tunnel must be established or</w:t>
       </w:r>
       <w:r>
         <w:t xml:space="preserve"> the firewall must be configured to </w:t>
@@ -7182,7 +7476,6 @@
         <w:rPr>
           <w:b/>
           <w:color w:val="000000" w:themeColor="text1"/>
-          <w:highlight w:val="cyan"/>
         </w:rPr>
       </w:pPr>
       <w:bookmarkStart w:id="51" w:name="_Toc504929766"/>
@@ -7190,17 +7483,8 @@
         <w:rPr>
           <w:b/>
           <w:color w:val="000000" w:themeColor="text1"/>
-          <w:highlight w:val="cyan"/>
-        </w:rPr>
-        <w:t xml:space="preserve">4.3 </w:t>
-      </w:r>
-      <w:r>
-        <w:rPr>
-          <w:b/>
-          <w:color w:val="000000" w:themeColor="text1"/>
-          <w:highlight w:val="cyan"/>
-        </w:rPr>
-        <w:t>Software Interfaces</w:t>
+        </w:rPr>
+        <w:t>4.3 Software Interfaces</w:t>
       </w:r>
       <w:bookmarkEnd w:id="51"/>
     </w:p>
@@ -7246,7 +7530,15 @@
         </w:numPr>
       </w:pPr>
       <w:r>
-        <w:t>Python MySQLdb libraries required</w:t>
+        <w:t xml:space="preserve">Python </w:t>
+      </w:r>
+      <w:proofErr w:type="spellStart"/>
+      <w:r>
+        <w:t>MySQLdb</w:t>
+      </w:r>
+      <w:proofErr w:type="spellEnd"/>
+      <w:r>
+        <w:t xml:space="preserve"> libraries required</w:t>
       </w:r>
     </w:p>
     <w:p>
@@ -7258,8 +7550,13 @@
         </w:numPr>
       </w:pPr>
       <w:r>
-        <w:t>&lt;python directory&gt; /scripts/pip install mysqlclient</w:t>
-      </w:r>
+        <w:t xml:space="preserve">&lt;python directory&gt; /scripts/pip install </w:t>
+      </w:r>
+      <w:proofErr w:type="spellStart"/>
+      <w:r>
+        <w:t>mysqlclient</w:t>
+      </w:r>
+      <w:proofErr w:type="spellEnd"/>
     </w:p>
     <w:p/>
     <w:p>
@@ -7495,8 +7792,45 @@
                 <w:sz w:val="23"/>
                 <w:szCs w:val="23"/>
               </w:rPr>
-              <w:t>Recommended Tcl/Tk</w:t>
-            </w:r>
+              <w:t xml:space="preserve">Recommended </w:t>
+            </w:r>
+            <w:proofErr w:type="spellStart"/>
+            <w:r>
+              <w:rPr>
+                <w:rFonts w:ascii="inherit" w:hAnsi="inherit" w:cs="Arial"/>
+                <w:b/>
+                <w:bCs/>
+                <w:color w:val="444444"/>
+                <w:sz w:val="23"/>
+                <w:szCs w:val="23"/>
+              </w:rPr>
+              <w:t>Tcl</w:t>
+            </w:r>
+            <w:proofErr w:type="spellEnd"/>
+            <w:r>
+              <w:rPr>
+                <w:rFonts w:ascii="inherit" w:hAnsi="inherit" w:cs="Arial"/>
+                <w:b/>
+                <w:bCs/>
+                <w:color w:val="444444"/>
+                <w:sz w:val="23"/>
+                <w:szCs w:val="23"/>
+              </w:rPr>
+              <w:t>/</w:t>
+            </w:r>
+            <w:proofErr w:type="spellStart"/>
+            <w:r>
+              <w:rPr>
+                <w:rFonts w:ascii="inherit" w:hAnsi="inherit" w:cs="Arial"/>
+                <w:b/>
+                <w:bCs/>
+                <w:color w:val="444444"/>
+                <w:sz w:val="23"/>
+                <w:szCs w:val="23"/>
+              </w:rPr>
+              <w:t>Tk</w:t>
+            </w:r>
+            <w:proofErr w:type="spellEnd"/>
           </w:p>
         </w:tc>
         <w:tc>
@@ -7537,8 +7871,45 @@
                 <w:sz w:val="23"/>
                 <w:szCs w:val="23"/>
               </w:rPr>
-              <w:t>Alternate Tcl/Tk</w:t>
-            </w:r>
+              <w:t xml:space="preserve">Alternate </w:t>
+            </w:r>
+            <w:proofErr w:type="spellStart"/>
+            <w:r>
+              <w:rPr>
+                <w:rFonts w:ascii="inherit" w:hAnsi="inherit" w:cs="Arial"/>
+                <w:b/>
+                <w:bCs/>
+                <w:color w:val="444444"/>
+                <w:sz w:val="23"/>
+                <w:szCs w:val="23"/>
+              </w:rPr>
+              <w:t>Tcl</w:t>
+            </w:r>
+            <w:proofErr w:type="spellEnd"/>
+            <w:r>
+              <w:rPr>
+                <w:rFonts w:ascii="inherit" w:hAnsi="inherit" w:cs="Arial"/>
+                <w:b/>
+                <w:bCs/>
+                <w:color w:val="444444"/>
+                <w:sz w:val="23"/>
+                <w:szCs w:val="23"/>
+              </w:rPr>
+              <w:t>/</w:t>
+            </w:r>
+            <w:proofErr w:type="spellStart"/>
+            <w:r>
+              <w:rPr>
+                <w:rFonts w:ascii="inherit" w:hAnsi="inherit" w:cs="Arial"/>
+                <w:b/>
+                <w:bCs/>
+                <w:color w:val="444444"/>
+                <w:sz w:val="23"/>
+                <w:szCs w:val="23"/>
+              </w:rPr>
+              <w:t>Tk</w:t>
+            </w:r>
+            <w:proofErr w:type="spellEnd"/>
           </w:p>
         </w:tc>
         <w:tc>
@@ -7753,6 +8124,7 @@
               </w:rPr>
             </w:pPr>
             <w:hyperlink r:id="rId24" w:anchor="activetcl-8-5-18-0" w:history="1">
+              <w:proofErr w:type="spellStart"/>
               <w:r>
                 <w:rPr>
                   <w:rStyle w:val="Hyperlink"/>
@@ -7761,7 +8133,18 @@
                   <w:sz w:val="23"/>
                   <w:szCs w:val="23"/>
                 </w:rPr>
-                <w:t>ActiveTcl 8.5.18.0</w:t>
+                <w:t>ActiveTcl</w:t>
+              </w:r>
+              <w:proofErr w:type="spellEnd"/>
+              <w:r>
+                <w:rPr>
+                  <w:rStyle w:val="Hyperlink"/>
+                  <w:rFonts w:ascii="inherit" w:hAnsi="inherit" w:cs="Arial"/>
+                  <w:color w:val="3776AB"/>
+                  <w:sz w:val="23"/>
+                  <w:szCs w:val="23"/>
+                </w:rPr>
+                <w:t xml:space="preserve"> 8.5.18.0</w:t>
               </w:r>
             </w:hyperlink>
           </w:p>
@@ -7963,6 +8346,7 @@
               </w:rPr>
             </w:pPr>
             <w:hyperlink r:id="rId26" w:anchor="activetcl-8-5-18-0" w:history="1">
+              <w:proofErr w:type="spellStart"/>
               <w:r>
                 <w:rPr>
                   <w:rStyle w:val="Hyperlink"/>
@@ -7971,7 +8355,18 @@
                   <w:sz w:val="23"/>
                   <w:szCs w:val="23"/>
                 </w:rPr>
-                <w:t>ActiveTcl 8.5.18.0</w:t>
+                <w:t>ActiveTcl</w:t>
+              </w:r>
+              <w:proofErr w:type="spellEnd"/>
+              <w:r>
+                <w:rPr>
+                  <w:rStyle w:val="Hyperlink"/>
+                  <w:rFonts w:ascii="inherit" w:hAnsi="inherit" w:cs="Arial"/>
+                  <w:color w:val="3776AB"/>
+                  <w:sz w:val="23"/>
+                  <w:szCs w:val="23"/>
+                </w:rPr>
+                <w:t xml:space="preserve"> 8.5.18.0</w:t>
               </w:r>
             </w:hyperlink>
           </w:p>
@@ -8173,6 +8568,7 @@
               </w:rPr>
             </w:pPr>
             <w:hyperlink r:id="rId28" w:anchor="activetcl-8-5-18-0" w:history="1">
+              <w:proofErr w:type="spellStart"/>
               <w:r>
                 <w:rPr>
                   <w:rStyle w:val="Hyperlink"/>
@@ -8181,7 +8577,18 @@
                   <w:sz w:val="23"/>
                   <w:szCs w:val="23"/>
                 </w:rPr>
-                <w:t>ActiveTcl 8.5.18.0</w:t>
+                <w:t>ActiveTcl</w:t>
+              </w:r>
+              <w:proofErr w:type="spellEnd"/>
+              <w:r>
+                <w:rPr>
+                  <w:rStyle w:val="Hyperlink"/>
+                  <w:rFonts w:ascii="inherit" w:hAnsi="inherit" w:cs="Arial"/>
+                  <w:color w:val="3776AB"/>
+                  <w:sz w:val="23"/>
+                  <w:szCs w:val="23"/>
+                </w:rPr>
+                <w:t xml:space="preserve"> 8.5.18.0</w:t>
               </w:r>
             </w:hyperlink>
           </w:p>
@@ -8383,6 +8790,7 @@
               </w:rPr>
             </w:pPr>
             <w:hyperlink r:id="rId30" w:anchor="activetcl-8-5-18-0" w:history="1">
+              <w:proofErr w:type="spellStart"/>
               <w:r>
                 <w:rPr>
                   <w:rStyle w:val="Hyperlink"/>
@@ -8391,7 +8799,18 @@
                   <w:sz w:val="23"/>
                   <w:szCs w:val="23"/>
                 </w:rPr>
-                <w:t>ActiveTcl 8.5.18.0</w:t>
+                <w:t>ActiveTcl</w:t>
+              </w:r>
+              <w:proofErr w:type="spellEnd"/>
+              <w:r>
+                <w:rPr>
+                  <w:rStyle w:val="Hyperlink"/>
+                  <w:rFonts w:ascii="inherit" w:hAnsi="inherit" w:cs="Arial"/>
+                  <w:color w:val="3776AB"/>
+                  <w:sz w:val="23"/>
+                  <w:szCs w:val="23"/>
+                </w:rPr>
+                <w:t xml:space="preserve"> 8.5.18.0</w:t>
               </w:r>
             </w:hyperlink>
           </w:p>
@@ -8593,6 +9012,7 @@
               </w:rPr>
             </w:pPr>
             <w:hyperlink r:id="rId32" w:anchor="activetcl-8-5-18-0" w:history="1">
+              <w:proofErr w:type="spellStart"/>
               <w:r>
                 <w:rPr>
                   <w:rStyle w:val="Hyperlink"/>
@@ -8601,7 +9021,18 @@
                   <w:sz w:val="23"/>
                   <w:szCs w:val="23"/>
                 </w:rPr>
-                <w:t>ActiveTcl 8.5.18.0</w:t>
+                <w:t>ActiveTcl</w:t>
+              </w:r>
+              <w:proofErr w:type="spellEnd"/>
+              <w:r>
+                <w:rPr>
+                  <w:rStyle w:val="Hyperlink"/>
+                  <w:rFonts w:ascii="inherit" w:hAnsi="inherit" w:cs="Arial"/>
+                  <w:color w:val="3776AB"/>
+                  <w:sz w:val="23"/>
+                  <w:szCs w:val="23"/>
+                </w:rPr>
+                <w:t xml:space="preserve"> 8.5.18.0</w:t>
               </w:r>
             </w:hyperlink>
           </w:p>
@@ -8803,6 +9234,7 @@
               </w:rPr>
             </w:pPr>
             <w:hyperlink r:id="rId34" w:anchor="activetcl-8-5-18-0" w:history="1">
+              <w:proofErr w:type="spellStart"/>
               <w:r>
                 <w:rPr>
                   <w:rStyle w:val="Hyperlink"/>
@@ -8811,7 +9243,18 @@
                   <w:sz w:val="23"/>
                   <w:szCs w:val="23"/>
                 </w:rPr>
-                <w:t>ActiveTcl 8.5.18.0</w:t>
+                <w:t>ActiveTcl</w:t>
+              </w:r>
+              <w:proofErr w:type="spellEnd"/>
+              <w:r>
+                <w:rPr>
+                  <w:rStyle w:val="Hyperlink"/>
+                  <w:rFonts w:ascii="inherit" w:hAnsi="inherit" w:cs="Arial"/>
+                  <w:color w:val="3776AB"/>
+                  <w:sz w:val="23"/>
+                  <w:szCs w:val="23"/>
+                </w:rPr>
+                <w:t xml:space="preserve"> 8.5.18.0</w:t>
               </w:r>
             </w:hyperlink>
           </w:p>
@@ -9013,6 +9456,7 @@
               </w:rPr>
             </w:pPr>
             <w:hyperlink r:id="rId36" w:anchor="activetcl-8-5-18-0" w:history="1">
+              <w:proofErr w:type="spellStart"/>
               <w:r>
                 <w:rPr>
                   <w:rStyle w:val="Hyperlink"/>
@@ -9021,7 +9465,18 @@
                   <w:sz w:val="23"/>
                   <w:szCs w:val="23"/>
                 </w:rPr>
-                <w:t>ActiveTcl 8.5.18.0</w:t>
+                <w:t>ActiveTcl</w:t>
+              </w:r>
+              <w:proofErr w:type="spellEnd"/>
+              <w:r>
+                <w:rPr>
+                  <w:rStyle w:val="Hyperlink"/>
+                  <w:rFonts w:ascii="inherit" w:hAnsi="inherit" w:cs="Arial"/>
+                  <w:color w:val="3776AB"/>
+                  <w:sz w:val="23"/>
+                  <w:szCs w:val="23"/>
+                </w:rPr>
+                <w:t xml:space="preserve"> 8.5.18.0</w:t>
               </w:r>
             </w:hyperlink>
           </w:p>
@@ -9223,6 +9678,7 @@
               </w:rPr>
             </w:pPr>
             <w:hyperlink r:id="rId38" w:anchor="activetcl-8-5-18-0" w:history="1">
+              <w:proofErr w:type="spellStart"/>
               <w:r>
                 <w:rPr>
                   <w:rStyle w:val="Hyperlink"/>
@@ -9231,7 +9687,18 @@
                   <w:sz w:val="23"/>
                   <w:szCs w:val="23"/>
                 </w:rPr>
-                <w:t>ActiveTcl 8.5.18.0</w:t>
+                <w:t>ActiveTcl</w:t>
+              </w:r>
+              <w:proofErr w:type="spellEnd"/>
+              <w:r>
+                <w:rPr>
+                  <w:rStyle w:val="Hyperlink"/>
+                  <w:rFonts w:ascii="inherit" w:hAnsi="inherit" w:cs="Arial"/>
+                  <w:color w:val="3776AB"/>
+                  <w:sz w:val="23"/>
+                  <w:szCs w:val="23"/>
+                </w:rPr>
+                <w:t xml:space="preserve"> 8.5.18.0</w:t>
               </w:r>
             </w:hyperlink>
           </w:p>
@@ -9462,6 +9929,7 @@
               </w:rPr>
             </w:pPr>
             <w:hyperlink r:id="rId41" w:anchor="activetcl-8-4-20" w:history="1">
+              <w:proofErr w:type="spellStart"/>
               <w:r>
                 <w:rPr>
                   <w:rStyle w:val="Hyperlink"/>
@@ -9470,7 +9938,18 @@
                   <w:sz w:val="23"/>
                   <w:szCs w:val="23"/>
                 </w:rPr>
-                <w:t>ActiveTcl 8.4.20</w:t>
+                <w:t>ActiveTcl</w:t>
+              </w:r>
+              <w:proofErr w:type="spellEnd"/>
+              <w:r>
+                <w:rPr>
+                  <w:rStyle w:val="Hyperlink"/>
+                  <w:rFonts w:ascii="inherit" w:hAnsi="inherit" w:cs="Arial"/>
+                  <w:color w:val="3776AB"/>
+                  <w:sz w:val="23"/>
+                  <w:szCs w:val="23"/>
+                </w:rPr>
+                <w:t xml:space="preserve"> 8.4.20</w:t>
               </w:r>
             </w:hyperlink>
           </w:p>
@@ -9586,7 +10065,15 @@
         <w:t xml:space="preserve">CPU: </w:t>
       </w:r>
       <w:r>
-        <w:t>1.2 Ghz processor</w:t>
+        <w:t xml:space="preserve">1.2 </w:t>
+      </w:r>
+      <w:proofErr w:type="spellStart"/>
+      <w:r>
+        <w:t>Ghz</w:t>
+      </w:r>
+      <w:proofErr w:type="spellEnd"/>
+      <w:r>
+        <w:t xml:space="preserve"> processor</w:t>
       </w:r>
     </w:p>
     <w:p>
@@ -11460,6 +11947,7 @@
     <w:lsdException w:name="HTML Sample" w:semiHidden="1" w:unhideWhenUsed="1"/>
     <w:lsdException w:name="HTML Typewriter" w:semiHidden="1" w:unhideWhenUsed="1"/>
     <w:lsdException w:name="HTML Variable" w:semiHidden="1" w:unhideWhenUsed="1"/>
+    <w:lsdException w:name="Normal Table" w:semiHidden="1" w:unhideWhenUsed="1"/>
     <w:lsdException w:name="annotation subject" w:semiHidden="1" w:unhideWhenUsed="1"/>
     <w:lsdException w:name="No List" w:semiHidden="1" w:unhideWhenUsed="1"/>
     <w:lsdException w:name="Outline List 1" w:semiHidden="1" w:unhideWhenUsed="1"/>
@@ -11503,8 +11991,10 @@
     <w:lsdException w:name="Table Elegant" w:semiHidden="1" w:unhideWhenUsed="1"/>
     <w:lsdException w:name="Table Professional" w:semiHidden="1" w:unhideWhenUsed="1"/>
     <w:lsdException w:name="Table Subtle 1" w:semiHidden="1" w:unhideWhenUsed="1"/>
+    <w:lsdException w:name="Table Subtle 2" w:semiHidden="1" w:unhideWhenUsed="1"/>
     <w:lsdException w:name="Table Web 1" w:semiHidden="1" w:unhideWhenUsed="1"/>
     <w:lsdException w:name="Table Web 2" w:semiHidden="1" w:unhideWhenUsed="1"/>
+    <w:lsdException w:name="Table Web 3" w:semiHidden="1" w:unhideWhenUsed="1"/>
     <w:lsdException w:name="Balloon Text" w:semiHidden="1" w:unhideWhenUsed="1"/>
     <w:lsdException w:name="Table Grid" w:uiPriority="39"/>
     <w:lsdException w:name="Table Theme" w:semiHidden="1" w:unhideWhenUsed="1"/>
@@ -12395,6 +12885,25 @@
       <w:szCs w:val="18"/>
     </w:rPr>
   </w:style>
+  <w:style w:type="paragraph" w:styleId="Caption">
+    <w:name w:val="caption"/>
+    <w:basedOn w:val="Normal"/>
+    <w:next w:val="Normal"/>
+    <w:uiPriority w:val="35"/>
+    <w:unhideWhenUsed/>
+    <w:qFormat/>
+    <w:rsid w:val="001D582F"/>
+    <w:pPr>
+      <w:spacing w:after="200" w:line="240" w:lineRule="auto"/>
+    </w:pPr>
+    <w:rPr>
+      <w:i/>
+      <w:iCs/>
+      <w:color w:val="44546A" w:themeColor="text2"/>
+      <w:sz w:val="18"/>
+      <w:szCs w:val="18"/>
+    </w:rPr>
+  </w:style>
 </w:styles>
 </file>
 
@@ -12698,7 +13207,7 @@
 </file>
 
 <file path=customXml/itemProps1.xml><?xml version="1.0" encoding="utf-8"?>
-<ds:datastoreItem xmlns:ds="http://schemas.openxmlformats.org/officeDocument/2006/customXml" ds:itemID="{48C43ED6-47DE-499A-A553-D8E1A1133129}">
+<ds:datastoreItem xmlns:ds="http://schemas.openxmlformats.org/officeDocument/2006/customXml" ds:itemID="{1EFC1210-73B2-43FB-8A32-D9092FA01CA1}">
   <ds:schemaRefs>
     <ds:schemaRef ds:uri="http://schemas.openxmlformats.org/officeDocument/2006/bibliography"/>
   </ds:schemaRefs>

</xml_diff>